<commit_message>
completed report for Question3
</commit_message>
<xml_diff>
--- a/Project02/Question3/report.docx
+++ b/Project02/Question3/report.docx
@@ -10,48 +10,7 @@
           <w:numId w:val="3"/>
         </w:numPr>
         <w:ind w:left="360"/>
-        <w:rPr>
-          <w:rFonts w:ascii="Times New Roman" w:hAnsi="Times New Roman" w:cs="Times New Roman"/>
-        </w:rPr>
-      </w:pPr>
-      <w:proofErr w:type="spellStart"/>
-      <w:r>
-        <w:rPr>
-          <w:rFonts w:ascii="Times New Roman" w:hAnsi="Times New Roman" w:cs="Times New Roman"/>
-        </w:rPr>
-        <w:t>sakdgsakd</w:t>
-      </w:r>
-      <w:proofErr w:type="spellEnd"/>
-    </w:p>
-    <w:p>
-      <w:pPr>
-        <w:pStyle w:val="ListParagraph"/>
-        <w:numPr>
-          <w:ilvl w:val="0"/>
-          <w:numId w:val="3"/>
-        </w:numPr>
-        <w:ind w:left="360"/>
-        <w:rPr>
-          <w:rFonts w:ascii="Times New Roman" w:hAnsi="Times New Roman" w:cs="Times New Roman"/>
-        </w:rPr>
-      </w:pPr>
-      <w:proofErr w:type="spellStart"/>
-      <w:r>
-        <w:rPr>
-          <w:rFonts w:ascii="Times New Roman" w:hAnsi="Times New Roman" w:cs="Times New Roman"/>
-        </w:rPr>
-        <w:t>asgdksagd</w:t>
-      </w:r>
-      <w:proofErr w:type="spellEnd"/>
-    </w:p>
-    <w:p>
-      <w:pPr>
-        <w:pStyle w:val="ListParagraph"/>
-        <w:numPr>
-          <w:ilvl w:val="0"/>
-          <w:numId w:val="3"/>
-        </w:numPr>
-        <w:ind w:left="360"/>
+        <w:jc w:val="both"/>
         <w:rPr>
           <w:rFonts w:ascii="Times New Roman" w:hAnsi="Times New Roman" w:cs="Times New Roman"/>
         </w:rPr>
@@ -81,6 +40,7 @@
       <w:pPr>
         <w:pStyle w:val="ListParagraph"/>
         <w:ind w:left="360"/>
+        <w:jc w:val="both"/>
         <w:rPr>
           <w:rFonts w:ascii="Times New Roman" w:hAnsi="Times New Roman" w:cs="Times New Roman"/>
         </w:rPr>
@@ -92,9 +52,9 @@
         </w:rPr>
         <w:drawing>
           <wp:inline distT="0" distB="0" distL="0" distR="0">
-            <wp:extent cx="6031554" cy="3382483"/>
-            <wp:effectExtent l="19050" t="0" r="7296" b="0"/>
-            <wp:docPr id="1" name="Picture 0" descr="q3part1plot.jpg"/>
+            <wp:extent cx="6082829" cy="3402624"/>
+            <wp:effectExtent l="19050" t="0" r="0" b="0"/>
+            <wp:docPr id="2" name="Picture 1" descr="q3part1plot.jpg"/>
             <wp:cNvGraphicFramePr>
               <a:graphicFrameLocks xmlns:a="http://schemas.openxmlformats.org/drawingml/2006/main" noChangeAspect="1"/>
             </wp:cNvGraphicFramePr>
@@ -107,7 +67,7 @@
                   </pic:nvPicPr>
                   <pic:blipFill>
                     <a:blip r:embed="rId7" cstate="print"/>
-                    <a:srcRect l="9665" r="9088" b="4406"/>
+                    <a:srcRect l="8560" r="9438" b="3727"/>
                     <a:stretch>
                       <a:fillRect/>
                     </a:stretch>
@@ -115,7 +75,7 @@
                   <pic:spPr>
                     <a:xfrm>
                       <a:off x="0" y="0"/>
-                      <a:ext cx="6043034" cy="3388921"/>
+                      <a:ext cx="6082829" cy="3402624"/>
                     </a:xfrm>
                     <a:prstGeom prst="rect">
                       <a:avLst/>
@@ -132,128 +92,2453 @@
       <w:pPr>
         <w:pStyle w:val="ListParagraph"/>
         <w:ind w:left="360"/>
+        <w:jc w:val="both"/>
         <w:rPr>
           <w:rFonts w:ascii="Times New Roman" w:hAnsi="Times New Roman" w:cs="Times New Roman"/>
         </w:rPr>
       </w:pPr>
-      <w:r>
-        <w:rPr>
-          <w:rFonts w:ascii="Times New Roman" w:hAnsi="Times New Roman" w:cs="Times New Roman"/>
-        </w:rPr>
-        <w:t>Table showing variation of airy disk radius, standard deviation of fitted Gaussians:</w:t>
-      </w:r>
     </w:p>
     <w:p>
       <w:pPr>
         <w:pStyle w:val="ListParagraph"/>
         <w:ind w:left="360"/>
+        <w:jc w:val="both"/>
         <w:rPr>
           <w:rFonts w:ascii="Times New Roman" w:hAnsi="Times New Roman" w:cs="Times New Roman"/>
         </w:rPr>
       </w:pPr>
+      <w:r>
+        <w:rPr>
+          <w:rFonts w:ascii="Times New Roman" w:hAnsi="Times New Roman" w:cs="Times New Roman"/>
+        </w:rPr>
+        <w:t xml:space="preserve">Formula used for calculation of airy disk function at a given distance </w:t>
+      </w:r>
+      <m:oMath>
+        <m:r>
+          <w:rPr>
+            <w:rFonts w:ascii="Cambria Math" w:hAnsi="Cambria Math" w:cs="Times New Roman"/>
+          </w:rPr>
+          <m:t>q</m:t>
+        </m:r>
+      </m:oMath>
+      <w:r>
+        <w:rPr>
+          <w:rFonts w:ascii="Times New Roman" w:eastAsiaTheme="minorEastAsia" w:hAnsi="Times New Roman" w:cs="Times New Roman"/>
+        </w:rPr>
+        <w:t xml:space="preserve"> from optical axis</w:t>
+      </w:r>
+      <w:r>
+        <w:rPr>
+          <w:rFonts w:ascii="Times New Roman" w:hAnsi="Times New Roman" w:cs="Times New Roman"/>
+        </w:rPr>
+        <w:t>:</w:t>
+      </w:r>
     </w:p>
-    <w:tbl>
-      <w:tblPr>
-        <w:tblStyle w:val="TableGrid"/>
-        <w:tblW w:w="0" w:type="auto"/>
-        <w:tblInd w:w="360" w:type="dxa"/>
-        <w:tblLook w:val="04A0"/>
-      </w:tblPr>
-      <w:tblGrid>
-        <w:gridCol w:w="2303"/>
-        <w:gridCol w:w="2290"/>
-        <w:gridCol w:w="2305"/>
-        <w:gridCol w:w="2318"/>
-      </w:tblGrid>
-      <w:tr>
-        <w:tc>
-          <w:tcPr>
-            <w:tcW w:w="2394" w:type="dxa"/>
-          </w:tcPr>
-          <w:p>
-            <w:pPr>
-              <w:pStyle w:val="ListParagraph"/>
-              <w:ind w:left="0"/>
-              <w:rPr>
-                <w:rFonts w:ascii="Times New Roman" w:hAnsi="Times New Roman" w:cs="Times New Roman"/>
-              </w:rPr>
-            </w:pPr>
-            <m:oMath>
+    <w:p>
+      <w:pPr>
+        <w:pStyle w:val="ListParagraph"/>
+        <w:ind w:left="360"/>
+        <w:jc w:val="both"/>
+        <w:rPr>
+          <w:rFonts w:ascii="Times New Roman" w:hAnsi="Times New Roman" w:cs="Times New Roman"/>
+        </w:rPr>
+      </w:pPr>
+    </w:p>
+    <w:p>
+      <w:pPr>
+        <w:autoSpaceDE w:val="0"/>
+        <w:autoSpaceDN w:val="0"/>
+        <w:adjustRightInd w:val="0"/>
+        <w:spacing w:after="0" w:line="240" w:lineRule="auto"/>
+        <w:rPr>
+          <w:rFonts w:ascii="Times New Roman" w:eastAsiaTheme="minorEastAsia" w:hAnsi="Times New Roman" w:cs="Times New Roman"/>
+        </w:rPr>
+      </w:pPr>
+      <m:oMathPara>
+        <m:oMath>
+          <m:r>
+            <w:rPr>
+              <w:rFonts w:ascii="Cambria Math" w:eastAsiaTheme="minorEastAsia" w:hAnsi="Cambria Math" w:cs="Times New Roman"/>
+            </w:rPr>
+            <m:t>x=</m:t>
+          </m:r>
+          <m:f>
+            <m:fPr>
+              <m:ctrlPr>
+                <w:rPr>
+                  <w:rFonts w:ascii="Cambria Math" w:eastAsiaTheme="minorEastAsia" w:hAnsi="Cambria Math" w:cs="Times New Roman"/>
+                  <w:i/>
+                  <w:color w:val="000000"/>
+                  <w:sz w:val="20"/>
+                  <w:szCs w:val="20"/>
+                </w:rPr>
+              </m:ctrlPr>
+            </m:fPr>
+            <m:num>
+              <m:r>
+                <w:rPr>
+                  <w:rFonts w:ascii="Cambria Math" w:eastAsiaTheme="minorEastAsia" w:hAnsi="Cambria Math" w:cs="Times New Roman"/>
+                </w:rPr>
+                <m:t>2</m:t>
+              </m:r>
+              <m:r>
+                <w:rPr>
+                  <w:rFonts w:ascii="Cambria Math" w:eastAsiaTheme="minorEastAsia" w:hAnsi="Cambria Math" w:cs="Times New Roman"/>
+                  <w:color w:val="000000"/>
+                  <w:sz w:val="20"/>
+                  <w:szCs w:val="20"/>
+                </w:rPr>
+                <m:t>πq</m:t>
+              </m:r>
+              <m:d>
+                <m:dPr>
+                  <m:ctrlPr>
+                    <w:rPr>
+                      <w:rFonts w:ascii="Cambria Math" w:eastAsiaTheme="minorEastAsia" w:hAnsi="Cambria Math" w:cs="Times New Roman"/>
+                      <w:i/>
+                      <w:color w:val="000000"/>
+                      <w:sz w:val="20"/>
+                      <w:szCs w:val="20"/>
+                    </w:rPr>
+                  </m:ctrlPr>
+                </m:dPr>
+                <m:e>
+                  <m:r>
+                    <w:rPr>
+                      <w:rFonts w:ascii="Cambria Math" w:eastAsiaTheme="minorEastAsia" w:hAnsi="Cambria Math" w:cs="Times New Roman"/>
+                      <w:color w:val="000000"/>
+                      <w:sz w:val="20"/>
+                      <w:szCs w:val="20"/>
+                    </w:rPr>
+                    <m:t>NA</m:t>
+                  </m:r>
+                </m:e>
+              </m:d>
+              <m:ctrlPr>
+                <w:rPr>
+                  <w:rFonts w:ascii="Cambria Math" w:hAnsi="Cambria Math" w:cs="Times New Roman"/>
+                  <w:i/>
+                </w:rPr>
+              </m:ctrlPr>
+            </m:num>
+            <m:den>
               <m:r>
                 <w:rPr>
                   <w:rFonts w:ascii="Cambria Math" w:hAnsi="Cambria Math" w:cs="Times New Roman"/>
                 </w:rPr>
                 <m:t>λ</m:t>
               </m:r>
-            </m:oMath>
-            <w:r>
-              <w:rPr>
-                <w:rFonts w:ascii="Times New Roman" w:eastAsiaTheme="minorEastAsia" w:hAnsi="Times New Roman" w:cs="Times New Roman"/>
-              </w:rPr>
-              <w:t>(nm)</w:t>
-            </w:r>
-          </w:p>
-        </w:tc>
-        <w:tc>
-          <w:tcPr>
-            <w:tcW w:w="2394" w:type="dxa"/>
-          </w:tcPr>
-          <w:p>
-            <w:pPr>
-              <w:pStyle w:val="ListParagraph"/>
-              <w:ind w:left="0"/>
-              <w:rPr>
-                <w:rFonts w:ascii="Times New Roman" w:hAnsi="Times New Roman" w:cs="Times New Roman"/>
-              </w:rPr>
-            </w:pPr>
-            <w:r>
-              <w:rPr>
-                <w:rFonts w:ascii="Times New Roman" w:hAnsi="Times New Roman" w:cs="Times New Roman"/>
-              </w:rPr>
-              <w:t>NA</w:t>
-            </w:r>
-          </w:p>
-        </w:tc>
-        <w:tc>
-          <w:tcPr>
-            <w:tcW w:w="2394" w:type="dxa"/>
-          </w:tcPr>
-          <w:p>
-            <w:pPr>
-              <w:pStyle w:val="ListParagraph"/>
-              <w:ind w:left="0"/>
-              <w:rPr>
-                <w:rFonts w:ascii="Times New Roman" w:hAnsi="Times New Roman" w:cs="Times New Roman"/>
-              </w:rPr>
-            </w:pPr>
-            <w:r>
-              <w:rPr>
-                <w:rFonts w:ascii="Times New Roman" w:hAnsi="Times New Roman" w:cs="Times New Roman"/>
-              </w:rPr>
-              <w:t>Visual radius (nm)</w:t>
-            </w:r>
-          </w:p>
-        </w:tc>
-        <w:tc>
-          <w:tcPr>
-            <w:tcW w:w="2394" w:type="dxa"/>
-          </w:tcPr>
-          <w:p>
-            <w:pPr>
-              <w:pStyle w:val="ListParagraph"/>
-              <w:ind w:left="0"/>
-              <w:rPr>
-                <w:rFonts w:ascii="Times New Roman" w:hAnsi="Times New Roman" w:cs="Times New Roman"/>
-              </w:rPr>
-            </w:pPr>
-            <w:r>
-              <w:rPr>
-                <w:rFonts w:ascii="Times New Roman" w:hAnsi="Times New Roman" w:cs="Times New Roman"/>
-              </w:rPr>
-              <w:t xml:space="preserve">Gaussian </w:t>
-            </w:r>
+              <m:ctrlPr>
+                <w:rPr>
+                  <w:rFonts w:ascii="Cambria Math" w:hAnsi="Cambria Math" w:cs="Times New Roman"/>
+                  <w:i/>
+                </w:rPr>
+              </m:ctrlPr>
+            </m:den>
+          </m:f>
+        </m:oMath>
+      </m:oMathPara>
+    </w:p>
+    <w:p>
+      <w:pPr>
+        <w:autoSpaceDE w:val="0"/>
+        <w:autoSpaceDN w:val="0"/>
+        <w:adjustRightInd w:val="0"/>
+        <w:spacing w:after="0" w:line="240" w:lineRule="auto"/>
+        <w:rPr>
+          <w:rFonts w:ascii="Times New Roman" w:eastAsiaTheme="minorEastAsia" w:hAnsi="Times New Roman" w:cs="Times New Roman"/>
+          <w:sz w:val="24"/>
+          <w:szCs w:val="24"/>
+        </w:rPr>
+      </w:pPr>
+    </w:p>
+    <w:p>
+      <w:pPr>
+        <w:autoSpaceDE w:val="0"/>
+        <w:autoSpaceDN w:val="0"/>
+        <w:adjustRightInd w:val="0"/>
+        <w:spacing w:after="0" w:line="240" w:lineRule="auto"/>
+        <w:rPr>
+          <w:oMath/>
+          <w:rFonts w:ascii="Cambria Math" w:eastAsiaTheme="minorEastAsia" w:hAnsi="Cambria Math" w:cs="Times New Roman"/>
+          <w:sz w:val="24"/>
+          <w:szCs w:val="24"/>
+        </w:rPr>
+      </w:pPr>
+      <m:oMathPara>
+        <m:oMath>
+          <m:r>
+            <w:rPr>
+              <w:rFonts w:ascii="Cambria Math" w:eastAsiaTheme="minorEastAsia" w:hAnsi="Cambria Math" w:cs="Times New Roman"/>
+              <w:sz w:val="24"/>
+              <w:szCs w:val="24"/>
+            </w:rPr>
+            <m:t>y=</m:t>
+          </m:r>
+          <m:sSup>
+            <m:sSupPr>
+              <m:ctrlPr>
+                <w:rPr>
+                  <w:rFonts w:ascii="Cambria Math" w:eastAsiaTheme="minorEastAsia" w:hAnsi="Cambria Math" w:cs="Times New Roman"/>
+                  <w:i/>
+                  <w:sz w:val="24"/>
+                  <w:szCs w:val="24"/>
+                </w:rPr>
+              </m:ctrlPr>
+            </m:sSupPr>
+            <m:e>
+              <m:d>
+                <m:dPr>
+                  <m:begChr m:val="["/>
+                  <m:endChr m:val="]"/>
+                  <m:ctrlPr>
+                    <w:rPr>
+                      <w:rFonts w:ascii="Cambria Math" w:eastAsiaTheme="minorEastAsia" w:hAnsi="Cambria Math" w:cs="Times New Roman"/>
+                      <w:i/>
+                      <w:sz w:val="24"/>
+                      <w:szCs w:val="24"/>
+                    </w:rPr>
+                  </m:ctrlPr>
+                </m:dPr>
+                <m:e>
+                  <m:f>
+                    <m:fPr>
+                      <m:ctrlPr>
+                        <w:rPr>
+                          <w:rFonts w:ascii="Cambria Math" w:eastAsiaTheme="minorEastAsia" w:hAnsi="Cambria Math" w:cs="Times New Roman"/>
+                          <w:i/>
+                          <w:sz w:val="24"/>
+                          <w:szCs w:val="24"/>
+                        </w:rPr>
+                      </m:ctrlPr>
+                    </m:fPr>
+                    <m:num>
+                      <m:r>
+                        <w:rPr>
+                          <w:rFonts w:ascii="Cambria Math" w:eastAsiaTheme="minorEastAsia" w:hAnsi="Cambria Math" w:cs="Times New Roman"/>
+                          <w:sz w:val="24"/>
+                          <w:szCs w:val="24"/>
+                        </w:rPr>
+                        <m:t>2</m:t>
+                      </m:r>
+                      <m:sSub>
+                        <m:sSubPr>
+                          <m:ctrlPr>
+                            <w:rPr>
+                              <w:rFonts w:ascii="Cambria Math" w:eastAsiaTheme="minorEastAsia" w:hAnsi="Cambria Math" w:cs="Times New Roman"/>
+                              <w:i/>
+                              <w:sz w:val="24"/>
+                              <w:szCs w:val="24"/>
+                            </w:rPr>
+                          </m:ctrlPr>
+                        </m:sSubPr>
+                        <m:e>
+                          <m:r>
+                            <w:rPr>
+                              <w:rFonts w:ascii="Cambria Math" w:eastAsiaTheme="minorEastAsia" w:hAnsi="Cambria Math" w:cs="Times New Roman"/>
+                              <w:sz w:val="24"/>
+                              <w:szCs w:val="24"/>
+                            </w:rPr>
+                            <m:t>J</m:t>
+                          </m:r>
+                        </m:e>
+                        <m:sub>
+                          <m:r>
+                            <w:rPr>
+                              <w:rFonts w:ascii="Cambria Math" w:eastAsiaTheme="minorEastAsia" w:hAnsi="Cambria Math" w:cs="Times New Roman"/>
+                              <w:sz w:val="24"/>
+                              <w:szCs w:val="24"/>
+                            </w:rPr>
+                            <m:t>1</m:t>
+                          </m:r>
+                        </m:sub>
+                      </m:sSub>
+                      <m:d>
+                        <m:dPr>
+                          <m:ctrlPr>
+                            <w:rPr>
+                              <w:rFonts w:ascii="Cambria Math" w:eastAsiaTheme="minorEastAsia" w:hAnsi="Cambria Math" w:cs="Times New Roman"/>
+                              <w:i/>
+                              <w:sz w:val="24"/>
+                              <w:szCs w:val="24"/>
+                            </w:rPr>
+                          </m:ctrlPr>
+                        </m:dPr>
+                        <m:e>
+                          <m:r>
+                            <w:rPr>
+                              <w:rFonts w:ascii="Cambria Math" w:eastAsiaTheme="minorEastAsia" w:hAnsi="Cambria Math" w:cs="Times New Roman"/>
+                              <w:sz w:val="24"/>
+                              <w:szCs w:val="24"/>
+                            </w:rPr>
+                            <m:t>x</m:t>
+                          </m:r>
+                        </m:e>
+                      </m:d>
+                    </m:num>
+                    <m:den>
+                      <m:r>
+                        <w:rPr>
+                          <w:rFonts w:ascii="Cambria Math" w:eastAsiaTheme="minorEastAsia" w:hAnsi="Cambria Math" w:cs="Times New Roman"/>
+                          <w:sz w:val="24"/>
+                          <w:szCs w:val="24"/>
+                        </w:rPr>
+                        <m:t>x</m:t>
+                      </m:r>
+                    </m:den>
+                  </m:f>
+                </m:e>
+              </m:d>
+            </m:e>
+            <m:sup>
+              <m:r>
+                <w:rPr>
+                  <w:rFonts w:ascii="Cambria Math" w:eastAsiaTheme="minorEastAsia" w:hAnsi="Cambria Math" w:cs="Times New Roman"/>
+                  <w:sz w:val="24"/>
+                  <w:szCs w:val="24"/>
+                </w:rPr>
+                <m:t>2</m:t>
+              </m:r>
+            </m:sup>
+          </m:sSup>
+        </m:oMath>
+      </m:oMathPara>
+    </w:p>
+    <w:p>
+      <w:pPr>
+        <w:pStyle w:val="ListParagraph"/>
+        <w:ind w:left="360"/>
+        <w:jc w:val="both"/>
+        <w:rPr>
+          <w:rFonts w:ascii="Times New Roman" w:hAnsi="Times New Roman" w:cs="Times New Roman"/>
+        </w:rPr>
+      </w:pPr>
+    </w:p>
+    <w:p>
+      <w:pPr>
+        <w:pStyle w:val="ListParagraph"/>
+        <w:ind w:left="360"/>
+        <w:jc w:val="both"/>
+        <w:rPr>
+          <w:rFonts w:ascii="Times New Roman" w:hAnsi="Times New Roman" w:cs="Times New Roman"/>
+        </w:rPr>
+      </w:pPr>
+      <w:r>
+        <w:rPr>
+          <w:rFonts w:ascii="Times New Roman" w:hAnsi="Times New Roman" w:cs="Times New Roman"/>
+        </w:rPr>
+        <w:t xml:space="preserve">where </w:t>
+      </w:r>
+      <m:oMath>
+        <m:sSub>
+          <m:sSubPr>
+            <m:ctrlPr>
+              <w:rPr>
+                <w:rFonts w:ascii="Cambria Math" w:eastAsiaTheme="minorEastAsia" w:hAnsi="Cambria Math" w:cs="Times New Roman"/>
+                <w:i/>
+                <w:sz w:val="24"/>
+                <w:szCs w:val="24"/>
+              </w:rPr>
+            </m:ctrlPr>
+          </m:sSubPr>
+          <m:e>
+            <m:r>
+              <w:rPr>
+                <w:rFonts w:ascii="Cambria Math" w:eastAsiaTheme="minorEastAsia" w:hAnsi="Cambria Math" w:cs="Times New Roman"/>
+                <w:sz w:val="24"/>
+                <w:szCs w:val="24"/>
+              </w:rPr>
+              <m:t>J</m:t>
+            </m:r>
+          </m:e>
+          <m:sub>
+            <m:r>
+              <w:rPr>
+                <w:rFonts w:ascii="Cambria Math" w:eastAsiaTheme="minorEastAsia" w:hAnsi="Cambria Math" w:cs="Times New Roman"/>
+                <w:sz w:val="24"/>
+                <w:szCs w:val="24"/>
+              </w:rPr>
+              <m:t>1</m:t>
+            </m:r>
+          </m:sub>
+        </m:sSub>
+      </m:oMath>
+      <w:r>
+        <w:rPr>
+          <w:rFonts w:ascii="Times New Roman" w:eastAsiaTheme="minorEastAsia" w:hAnsi="Times New Roman" w:cs="Times New Roman"/>
+        </w:rPr>
+        <w:t xml:space="preserve"> is a Bessel function of first kind with order </w:t>
+      </w:r>
+      <m:oMath>
+        <m:r>
+          <w:rPr>
+            <w:rFonts w:ascii="Cambria Math" w:eastAsiaTheme="minorEastAsia" w:hAnsi="Cambria Math" w:cs="Times New Roman"/>
+          </w:rPr>
+          <m:t>1</m:t>
+        </m:r>
+      </m:oMath>
+      <w:r>
+        <w:rPr>
+          <w:rFonts w:ascii="Times New Roman" w:eastAsiaTheme="minorEastAsia" w:hAnsi="Times New Roman" w:cs="Times New Roman"/>
+        </w:rPr>
+        <w:t>.</w:t>
+      </w:r>
+    </w:p>
+    <w:p>
+      <w:pPr>
+        <w:pStyle w:val="ListParagraph"/>
+        <w:ind w:left="360"/>
+        <w:jc w:val="both"/>
+        <w:rPr>
+          <w:rFonts w:ascii="Times New Roman" w:hAnsi="Times New Roman" w:cs="Times New Roman"/>
+        </w:rPr>
+      </w:pPr>
+    </w:p>
+    <w:p>
+      <w:pPr>
+        <w:pStyle w:val="ListParagraph"/>
+        <w:ind w:left="360"/>
+        <w:jc w:val="both"/>
+        <w:rPr>
+          <w:rFonts w:ascii="Times New Roman" w:hAnsi="Times New Roman" w:cs="Times New Roman"/>
+          <w:b/>
+        </w:rPr>
+      </w:pPr>
+      <w:r>
+        <w:rPr>
+          <w:rFonts w:ascii="Times New Roman" w:hAnsi="Times New Roman" w:cs="Times New Roman"/>
+          <w:b/>
+        </w:rPr>
+        <w:t>PART 1:</w:t>
+      </w:r>
+    </w:p>
+    <w:p>
+      <w:pPr>
+        <w:pStyle w:val="ListParagraph"/>
+        <w:ind w:left="360"/>
+        <w:jc w:val="both"/>
+        <w:rPr>
+          <w:rFonts w:ascii="Times New Roman" w:hAnsi="Times New Roman" w:cs="Times New Roman"/>
+        </w:rPr>
+      </w:pPr>
+    </w:p>
+    <w:p>
+      <w:pPr>
+        <w:pStyle w:val="ListParagraph"/>
+        <w:ind w:left="360"/>
+        <w:jc w:val="both"/>
+        <w:rPr>
+          <w:rFonts w:ascii="Times New Roman" w:hAnsi="Times New Roman" w:cs="Times New Roman"/>
+        </w:rPr>
+      </w:pPr>
+      <w:r>
+        <w:rPr>
+          <w:rFonts w:ascii="Times New Roman" w:hAnsi="Times New Roman" w:cs="Times New Roman"/>
+        </w:rPr>
+        <w:t>Table showing</w:t>
+      </w:r>
+      <w:r>
+        <w:rPr>
+          <w:rFonts w:ascii="Times New Roman" w:hAnsi="Times New Roman" w:cs="Times New Roman"/>
+        </w:rPr>
+        <w:t xml:space="preserve"> variation of airy disk radius</w:t>
+      </w:r>
+      <w:r>
+        <w:rPr>
+          <w:rFonts w:ascii="Times New Roman" w:hAnsi="Times New Roman" w:cs="Times New Roman"/>
+        </w:rPr>
+        <w:t xml:space="preserve"> corresponding to the wavelength and NA given</w:t>
+      </w:r>
+      <w:r>
+        <w:rPr>
+          <w:rFonts w:ascii="Times New Roman" w:hAnsi="Times New Roman" w:cs="Times New Roman"/>
+        </w:rPr>
+        <w:t>:</w:t>
+      </w:r>
+    </w:p>
+    <w:p>
+      <w:pPr>
+        <w:pStyle w:val="ListParagraph"/>
+        <w:ind w:left="360"/>
+        <w:jc w:val="both"/>
+        <w:rPr>
+          <w:rFonts w:ascii="Times New Roman" w:hAnsi="Times New Roman" w:cs="Times New Roman"/>
+        </w:rPr>
+      </w:pPr>
+    </w:p>
+    <w:tbl>
+      <w:tblPr>
+        <w:tblStyle w:val="TableGrid"/>
+        <w:tblW w:w="4756" w:type="pct"/>
+        <w:tblInd w:w="468" w:type="dxa"/>
+        <w:tblLook w:val="04A0"/>
+      </w:tblPr>
+      <w:tblGrid>
+        <w:gridCol w:w="719"/>
+        <w:gridCol w:w="2520"/>
+        <w:gridCol w:w="2252"/>
+        <w:gridCol w:w="3618"/>
+      </w:tblGrid>
+      <w:tr>
+        <w:trPr>
+          <w:trHeight w:val="144"/>
+        </w:trPr>
+        <w:tc>
+          <w:tcPr>
+            <w:tcW w:w="395" w:type="pct"/>
+            <w:vAlign w:val="center"/>
+          </w:tcPr>
+          <w:p>
+            <w:pPr>
+              <w:pStyle w:val="ListParagraph"/>
+              <w:ind w:left="0"/>
+              <w:jc w:val="center"/>
+              <w:rPr>
+                <w:rFonts w:ascii="Times New Roman" w:eastAsia="Calibri" w:hAnsi="Times New Roman" w:cs="Times New Roman"/>
+                <w:b/>
+              </w:rPr>
+            </w:pPr>
+            <w:proofErr w:type="spellStart"/>
+            <w:r>
+              <w:rPr>
+                <w:rFonts w:ascii="Times New Roman" w:eastAsia="Calibri" w:hAnsi="Times New Roman" w:cs="Times New Roman"/>
+                <w:b/>
+              </w:rPr>
+              <w:t>S.No</w:t>
+            </w:r>
+            <w:proofErr w:type="spellEnd"/>
+            <w:r>
+              <w:rPr>
+                <w:rFonts w:ascii="Times New Roman" w:eastAsia="Calibri" w:hAnsi="Times New Roman" w:cs="Times New Roman"/>
+                <w:b/>
+              </w:rPr>
+              <w:t>.</w:t>
+            </w:r>
+          </w:p>
+        </w:tc>
+        <w:tc>
+          <w:tcPr>
+            <w:tcW w:w="1383" w:type="pct"/>
+            <w:vAlign w:val="center"/>
+          </w:tcPr>
+          <w:p>
+            <w:pPr>
+              <w:pStyle w:val="ListParagraph"/>
+              <w:ind w:left="0"/>
+              <w:jc w:val="center"/>
+              <w:rPr>
+                <w:rFonts w:ascii="Times New Roman" w:hAnsi="Times New Roman" w:cs="Times New Roman"/>
+                <w:b/>
+              </w:rPr>
+            </w:pPr>
             <m:oMath>
               <m:r>
+                <m:rPr>
+                  <m:sty m:val="bi"/>
+                </m:rPr>
+                <w:rPr>
+                  <w:rFonts w:ascii="Cambria Math" w:hAnsi="Cambria Math" w:cs="Times New Roman"/>
+                </w:rPr>
+                <m:t>λ</m:t>
+              </m:r>
+            </m:oMath>
+            <w:r>
+              <w:rPr>
+                <w:rFonts w:ascii="Times New Roman" w:eastAsiaTheme="minorEastAsia" w:hAnsi="Times New Roman" w:cs="Times New Roman"/>
+                <w:b/>
+              </w:rPr>
+              <w:t>(nm)</w:t>
+            </w:r>
+          </w:p>
+        </w:tc>
+        <w:tc>
+          <w:tcPr>
+            <w:tcW w:w="1236" w:type="pct"/>
+            <w:vAlign w:val="center"/>
+          </w:tcPr>
+          <w:p>
+            <w:pPr>
+              <w:pStyle w:val="ListParagraph"/>
+              <w:ind w:left="0"/>
+              <w:jc w:val="center"/>
+              <w:rPr>
+                <w:rFonts w:ascii="Times New Roman" w:hAnsi="Times New Roman" w:cs="Times New Roman"/>
+                <w:b/>
+              </w:rPr>
+            </w:pPr>
+            <w:r>
+              <w:rPr>
+                <w:rFonts w:ascii="Times New Roman" w:hAnsi="Times New Roman" w:cs="Times New Roman"/>
+                <w:b/>
+              </w:rPr>
+              <w:t>NA</w:t>
+            </w:r>
+          </w:p>
+        </w:tc>
+        <w:tc>
+          <w:tcPr>
+            <w:tcW w:w="1986" w:type="pct"/>
+            <w:vAlign w:val="center"/>
+          </w:tcPr>
+          <w:p>
+            <w:pPr>
+              <w:pStyle w:val="ListParagraph"/>
+              <w:ind w:left="0"/>
+              <w:jc w:val="center"/>
+              <w:rPr>
+                <w:rFonts w:ascii="Times New Roman" w:hAnsi="Times New Roman" w:cs="Times New Roman"/>
+                <w:b/>
+              </w:rPr>
+            </w:pPr>
+            <w:r>
+              <w:rPr>
+                <w:rFonts w:ascii="Times New Roman" w:hAnsi="Times New Roman" w:cs="Times New Roman"/>
+                <w:b/>
+              </w:rPr>
+              <w:t>Approximate Airy Disk radius (nm)</w:t>
+            </w:r>
+          </w:p>
+        </w:tc>
+      </w:tr>
+      <w:tr>
+        <w:trPr>
+          <w:trHeight w:val="144"/>
+        </w:trPr>
+        <w:tc>
+          <w:tcPr>
+            <w:tcW w:w="395" w:type="pct"/>
+            <w:vAlign w:val="center"/>
+          </w:tcPr>
+          <w:p>
+            <w:pPr>
+              <w:pStyle w:val="ListParagraph"/>
+              <w:ind w:left="0"/>
+              <w:jc w:val="center"/>
+              <w:rPr>
+                <w:rFonts w:ascii="Times New Roman" w:hAnsi="Times New Roman" w:cs="Times New Roman"/>
+              </w:rPr>
+            </w:pPr>
+            <w:r>
+              <w:rPr>
+                <w:rFonts w:ascii="Times New Roman" w:hAnsi="Times New Roman" w:cs="Times New Roman"/>
+              </w:rPr>
+              <w:t>1</w:t>
+            </w:r>
+          </w:p>
+        </w:tc>
+        <w:tc>
+          <w:tcPr>
+            <w:tcW w:w="1383" w:type="pct"/>
+            <w:vAlign w:val="center"/>
+          </w:tcPr>
+          <w:p>
+            <w:pPr>
+              <w:pStyle w:val="ListParagraph"/>
+              <w:ind w:left="0"/>
+              <w:jc w:val="center"/>
+              <w:rPr>
+                <w:rFonts w:ascii="Times New Roman" w:hAnsi="Times New Roman" w:cs="Times New Roman"/>
+              </w:rPr>
+            </w:pPr>
+            <w:r>
+              <w:rPr>
+                <w:rFonts w:ascii="Times New Roman" w:hAnsi="Times New Roman" w:cs="Times New Roman"/>
+              </w:rPr>
+              <w:t>480</w:t>
+            </w:r>
+          </w:p>
+        </w:tc>
+        <w:tc>
+          <w:tcPr>
+            <w:tcW w:w="1236" w:type="pct"/>
+            <w:vAlign w:val="center"/>
+          </w:tcPr>
+          <w:p>
+            <w:pPr>
+              <w:pStyle w:val="ListParagraph"/>
+              <w:ind w:left="0"/>
+              <w:jc w:val="center"/>
+              <w:rPr>
+                <w:rFonts w:ascii="Times New Roman" w:hAnsi="Times New Roman" w:cs="Times New Roman"/>
+              </w:rPr>
+            </w:pPr>
+            <w:r>
+              <w:rPr>
+                <w:rFonts w:ascii="Times New Roman" w:hAnsi="Times New Roman" w:cs="Times New Roman"/>
+              </w:rPr>
+              <w:t>0.5</w:t>
+            </w:r>
+          </w:p>
+        </w:tc>
+        <w:tc>
+          <w:tcPr>
+            <w:tcW w:w="1986" w:type="pct"/>
+            <w:vAlign w:val="center"/>
+          </w:tcPr>
+          <w:p>
+            <w:pPr>
+              <w:pStyle w:val="ListParagraph"/>
+              <w:ind w:left="0"/>
+              <w:jc w:val="center"/>
+              <w:rPr>
+                <w:rFonts w:ascii="Times New Roman" w:hAnsi="Times New Roman" w:cs="Times New Roman"/>
+              </w:rPr>
+            </w:pPr>
+            <w:r>
+              <w:rPr>
+                <w:rFonts w:ascii="Times New Roman" w:hAnsi="Times New Roman" w:cs="Times New Roman"/>
+              </w:rPr>
+              <w:t>586</w:t>
+            </w:r>
+          </w:p>
+        </w:tc>
+      </w:tr>
+      <w:tr>
+        <w:trPr>
+          <w:trHeight w:val="144"/>
+        </w:trPr>
+        <w:tc>
+          <w:tcPr>
+            <w:tcW w:w="395" w:type="pct"/>
+            <w:vAlign w:val="center"/>
+          </w:tcPr>
+          <w:p>
+            <w:pPr>
+              <w:pStyle w:val="ListParagraph"/>
+              <w:ind w:left="0"/>
+              <w:jc w:val="center"/>
+              <w:rPr>
+                <w:rFonts w:ascii="Times New Roman" w:hAnsi="Times New Roman" w:cs="Times New Roman"/>
+              </w:rPr>
+            </w:pPr>
+            <w:r>
+              <w:rPr>
+                <w:rFonts w:ascii="Times New Roman" w:hAnsi="Times New Roman" w:cs="Times New Roman"/>
+              </w:rPr>
+              <w:t>2</w:t>
+            </w:r>
+          </w:p>
+        </w:tc>
+        <w:tc>
+          <w:tcPr>
+            <w:tcW w:w="1383" w:type="pct"/>
+            <w:vAlign w:val="center"/>
+          </w:tcPr>
+          <w:p>
+            <w:pPr>
+              <w:pStyle w:val="ListParagraph"/>
+              <w:ind w:left="0"/>
+              <w:jc w:val="center"/>
+              <w:rPr>
+                <w:rFonts w:ascii="Times New Roman" w:hAnsi="Times New Roman" w:cs="Times New Roman"/>
+              </w:rPr>
+            </w:pPr>
+            <w:r>
+              <w:rPr>
+                <w:rFonts w:ascii="Times New Roman" w:hAnsi="Times New Roman" w:cs="Times New Roman"/>
+              </w:rPr>
+              <w:t>520</w:t>
+            </w:r>
+          </w:p>
+        </w:tc>
+        <w:tc>
+          <w:tcPr>
+            <w:tcW w:w="1236" w:type="pct"/>
+            <w:vAlign w:val="center"/>
+          </w:tcPr>
+          <w:p>
+            <w:pPr>
+              <w:pStyle w:val="ListParagraph"/>
+              <w:ind w:left="0"/>
+              <w:jc w:val="center"/>
+              <w:rPr>
+                <w:rFonts w:ascii="Times New Roman" w:hAnsi="Times New Roman" w:cs="Times New Roman"/>
+              </w:rPr>
+            </w:pPr>
+            <w:r>
+              <w:rPr>
+                <w:rFonts w:ascii="Times New Roman" w:hAnsi="Times New Roman" w:cs="Times New Roman"/>
+              </w:rPr>
+              <w:t>0.5</w:t>
+            </w:r>
+          </w:p>
+        </w:tc>
+        <w:tc>
+          <w:tcPr>
+            <w:tcW w:w="1986" w:type="pct"/>
+            <w:vAlign w:val="center"/>
+          </w:tcPr>
+          <w:p>
+            <w:pPr>
+              <w:pStyle w:val="ListParagraph"/>
+              <w:ind w:left="0"/>
+              <w:jc w:val="center"/>
+              <w:rPr>
+                <w:rFonts w:ascii="Times New Roman" w:hAnsi="Times New Roman" w:cs="Times New Roman"/>
+              </w:rPr>
+            </w:pPr>
+            <w:r>
+              <w:rPr>
+                <w:rFonts w:ascii="Times New Roman" w:hAnsi="Times New Roman" w:cs="Times New Roman"/>
+              </w:rPr>
+              <w:t>635</w:t>
+            </w:r>
+          </w:p>
+        </w:tc>
+      </w:tr>
+      <w:tr>
+        <w:trPr>
+          <w:trHeight w:val="144"/>
+        </w:trPr>
+        <w:tc>
+          <w:tcPr>
+            <w:tcW w:w="395" w:type="pct"/>
+            <w:vAlign w:val="center"/>
+          </w:tcPr>
+          <w:p>
+            <w:pPr>
+              <w:pStyle w:val="ListParagraph"/>
+              <w:ind w:left="0"/>
+              <w:jc w:val="center"/>
+              <w:rPr>
+                <w:rFonts w:ascii="Times New Roman" w:hAnsi="Times New Roman" w:cs="Times New Roman"/>
+              </w:rPr>
+            </w:pPr>
+            <w:r>
+              <w:rPr>
+                <w:rFonts w:ascii="Times New Roman" w:hAnsi="Times New Roman" w:cs="Times New Roman"/>
+              </w:rPr>
+              <w:t>3</w:t>
+            </w:r>
+          </w:p>
+        </w:tc>
+        <w:tc>
+          <w:tcPr>
+            <w:tcW w:w="1383" w:type="pct"/>
+            <w:vAlign w:val="center"/>
+          </w:tcPr>
+          <w:p>
+            <w:pPr>
+              <w:pStyle w:val="ListParagraph"/>
+              <w:ind w:left="0"/>
+              <w:jc w:val="center"/>
+              <w:rPr>
+                <w:rFonts w:ascii="Times New Roman" w:hAnsi="Times New Roman" w:cs="Times New Roman"/>
+              </w:rPr>
+            </w:pPr>
+            <w:r>
+              <w:rPr>
+                <w:rFonts w:ascii="Times New Roman" w:hAnsi="Times New Roman" w:cs="Times New Roman"/>
+              </w:rPr>
+              <w:t>680</w:t>
+            </w:r>
+          </w:p>
+        </w:tc>
+        <w:tc>
+          <w:tcPr>
+            <w:tcW w:w="1236" w:type="pct"/>
+            <w:vAlign w:val="center"/>
+          </w:tcPr>
+          <w:p>
+            <w:pPr>
+              <w:pStyle w:val="ListParagraph"/>
+              <w:ind w:left="0"/>
+              <w:jc w:val="center"/>
+              <w:rPr>
+                <w:rFonts w:ascii="Times New Roman" w:hAnsi="Times New Roman" w:cs="Times New Roman"/>
+              </w:rPr>
+            </w:pPr>
+            <w:r>
+              <w:rPr>
+                <w:rFonts w:ascii="Times New Roman" w:hAnsi="Times New Roman" w:cs="Times New Roman"/>
+              </w:rPr>
+              <w:t>0.5</w:t>
+            </w:r>
+          </w:p>
+        </w:tc>
+        <w:tc>
+          <w:tcPr>
+            <w:tcW w:w="1986" w:type="pct"/>
+            <w:vAlign w:val="center"/>
+          </w:tcPr>
+          <w:p>
+            <w:pPr>
+              <w:pStyle w:val="ListParagraph"/>
+              <w:ind w:left="0"/>
+              <w:jc w:val="center"/>
+              <w:rPr>
+                <w:rFonts w:ascii="Times New Roman" w:hAnsi="Times New Roman" w:cs="Times New Roman"/>
+              </w:rPr>
+            </w:pPr>
+            <w:r>
+              <w:rPr>
+                <w:rFonts w:ascii="Times New Roman" w:hAnsi="Times New Roman" w:cs="Times New Roman"/>
+              </w:rPr>
+              <w:t>830</w:t>
+            </w:r>
+          </w:p>
+        </w:tc>
+      </w:tr>
+      <w:tr>
+        <w:trPr>
+          <w:trHeight w:val="144"/>
+        </w:trPr>
+        <w:tc>
+          <w:tcPr>
+            <w:tcW w:w="395" w:type="pct"/>
+            <w:vAlign w:val="center"/>
+          </w:tcPr>
+          <w:p>
+            <w:pPr>
+              <w:pStyle w:val="ListParagraph"/>
+              <w:ind w:left="0"/>
+              <w:jc w:val="center"/>
+              <w:rPr>
+                <w:rFonts w:ascii="Times New Roman" w:hAnsi="Times New Roman" w:cs="Times New Roman"/>
+              </w:rPr>
+            </w:pPr>
+            <w:r>
+              <w:rPr>
+                <w:rFonts w:ascii="Times New Roman" w:hAnsi="Times New Roman" w:cs="Times New Roman"/>
+              </w:rPr>
+              <w:t>4</w:t>
+            </w:r>
+          </w:p>
+        </w:tc>
+        <w:tc>
+          <w:tcPr>
+            <w:tcW w:w="1383" w:type="pct"/>
+            <w:vAlign w:val="center"/>
+          </w:tcPr>
+          <w:p>
+            <w:pPr>
+              <w:pStyle w:val="ListParagraph"/>
+              <w:ind w:left="0"/>
+              <w:jc w:val="center"/>
+              <w:rPr>
+                <w:rFonts w:ascii="Times New Roman" w:hAnsi="Times New Roman" w:cs="Times New Roman"/>
+              </w:rPr>
+            </w:pPr>
+            <w:r>
+              <w:rPr>
+                <w:rFonts w:ascii="Times New Roman" w:hAnsi="Times New Roman" w:cs="Times New Roman"/>
+              </w:rPr>
+              <w:t>520</w:t>
+            </w:r>
+          </w:p>
+        </w:tc>
+        <w:tc>
+          <w:tcPr>
+            <w:tcW w:w="1236" w:type="pct"/>
+            <w:vAlign w:val="center"/>
+          </w:tcPr>
+          <w:p>
+            <w:pPr>
+              <w:pStyle w:val="ListParagraph"/>
+              <w:ind w:left="0"/>
+              <w:jc w:val="center"/>
+              <w:rPr>
+                <w:rFonts w:ascii="Times New Roman" w:hAnsi="Times New Roman" w:cs="Times New Roman"/>
+              </w:rPr>
+            </w:pPr>
+            <w:r>
+              <w:rPr>
+                <w:rFonts w:ascii="Times New Roman" w:hAnsi="Times New Roman" w:cs="Times New Roman"/>
+              </w:rPr>
+              <w:t>1.0</w:t>
+            </w:r>
+          </w:p>
+        </w:tc>
+        <w:tc>
+          <w:tcPr>
+            <w:tcW w:w="1986" w:type="pct"/>
+            <w:vAlign w:val="center"/>
+          </w:tcPr>
+          <w:p>
+            <w:pPr>
+              <w:pStyle w:val="ListParagraph"/>
+              <w:ind w:left="0"/>
+              <w:jc w:val="center"/>
+              <w:rPr>
+                <w:rFonts w:ascii="Times New Roman" w:hAnsi="Times New Roman" w:cs="Times New Roman"/>
+              </w:rPr>
+            </w:pPr>
+            <w:r>
+              <w:rPr>
+                <w:rFonts w:ascii="Times New Roman" w:hAnsi="Times New Roman" w:cs="Times New Roman"/>
+              </w:rPr>
+              <w:t>317</w:t>
+            </w:r>
+          </w:p>
+        </w:tc>
+      </w:tr>
+      <w:tr>
+        <w:trPr>
+          <w:trHeight w:val="144"/>
+        </w:trPr>
+        <w:tc>
+          <w:tcPr>
+            <w:tcW w:w="395" w:type="pct"/>
+            <w:vAlign w:val="center"/>
+          </w:tcPr>
+          <w:p>
+            <w:pPr>
+              <w:pStyle w:val="ListParagraph"/>
+              <w:ind w:left="0"/>
+              <w:jc w:val="center"/>
+              <w:rPr>
+                <w:rFonts w:ascii="Times New Roman" w:hAnsi="Times New Roman" w:cs="Times New Roman"/>
+              </w:rPr>
+            </w:pPr>
+            <w:r>
+              <w:rPr>
+                <w:rFonts w:ascii="Times New Roman" w:hAnsi="Times New Roman" w:cs="Times New Roman"/>
+              </w:rPr>
+              <w:t>5</w:t>
+            </w:r>
+          </w:p>
+        </w:tc>
+        <w:tc>
+          <w:tcPr>
+            <w:tcW w:w="1383" w:type="pct"/>
+            <w:vAlign w:val="center"/>
+          </w:tcPr>
+          <w:p>
+            <w:pPr>
+              <w:pStyle w:val="ListParagraph"/>
+              <w:ind w:left="0"/>
+              <w:jc w:val="center"/>
+              <w:rPr>
+                <w:rFonts w:ascii="Times New Roman" w:hAnsi="Times New Roman" w:cs="Times New Roman"/>
+              </w:rPr>
+            </w:pPr>
+            <w:r>
+              <w:rPr>
+                <w:rFonts w:ascii="Times New Roman" w:hAnsi="Times New Roman" w:cs="Times New Roman"/>
+              </w:rPr>
+              <w:t>520</w:t>
+            </w:r>
+          </w:p>
+        </w:tc>
+        <w:tc>
+          <w:tcPr>
+            <w:tcW w:w="1236" w:type="pct"/>
+            <w:vAlign w:val="center"/>
+          </w:tcPr>
+          <w:p>
+            <w:pPr>
+              <w:pStyle w:val="ListParagraph"/>
+              <w:ind w:left="0"/>
+              <w:jc w:val="center"/>
+              <w:rPr>
+                <w:rFonts w:ascii="Times New Roman" w:hAnsi="Times New Roman" w:cs="Times New Roman"/>
+              </w:rPr>
+            </w:pPr>
+            <w:r>
+              <w:rPr>
+                <w:rFonts w:ascii="Times New Roman" w:hAnsi="Times New Roman" w:cs="Times New Roman"/>
+              </w:rPr>
+              <w:t>1.4</w:t>
+            </w:r>
+          </w:p>
+        </w:tc>
+        <w:tc>
+          <w:tcPr>
+            <w:tcW w:w="1986" w:type="pct"/>
+            <w:vAlign w:val="center"/>
+          </w:tcPr>
+          <w:p>
+            <w:pPr>
+              <w:pStyle w:val="ListParagraph"/>
+              <w:ind w:left="0"/>
+              <w:jc w:val="center"/>
+              <w:rPr>
+                <w:rFonts w:ascii="Times New Roman" w:hAnsi="Times New Roman" w:cs="Times New Roman"/>
+              </w:rPr>
+            </w:pPr>
+            <w:r>
+              <w:rPr>
+                <w:rFonts w:ascii="Times New Roman" w:hAnsi="Times New Roman" w:cs="Times New Roman"/>
+              </w:rPr>
+              <w:t>227</w:t>
+            </w:r>
+          </w:p>
+        </w:tc>
+      </w:tr>
+      <w:tr>
+        <w:trPr>
+          <w:trHeight w:val="144"/>
+        </w:trPr>
+        <w:tc>
+          <w:tcPr>
+            <w:tcW w:w="395" w:type="pct"/>
+            <w:vAlign w:val="center"/>
+          </w:tcPr>
+          <w:p>
+            <w:pPr>
+              <w:pStyle w:val="ListParagraph"/>
+              <w:ind w:left="0"/>
+              <w:jc w:val="center"/>
+              <w:rPr>
+                <w:rFonts w:ascii="Times New Roman" w:hAnsi="Times New Roman" w:cs="Times New Roman"/>
+              </w:rPr>
+            </w:pPr>
+            <w:r>
+              <w:rPr>
+                <w:rFonts w:ascii="Times New Roman" w:hAnsi="Times New Roman" w:cs="Times New Roman"/>
+              </w:rPr>
+              <w:t>6</w:t>
+            </w:r>
+          </w:p>
+        </w:tc>
+        <w:tc>
+          <w:tcPr>
+            <w:tcW w:w="1383" w:type="pct"/>
+            <w:vAlign w:val="center"/>
+          </w:tcPr>
+          <w:p>
+            <w:pPr>
+              <w:pStyle w:val="ListParagraph"/>
+              <w:ind w:left="0"/>
+              <w:jc w:val="center"/>
+              <w:rPr>
+                <w:rFonts w:ascii="Times New Roman" w:hAnsi="Times New Roman" w:cs="Times New Roman"/>
+              </w:rPr>
+            </w:pPr>
+            <w:r>
+              <w:rPr>
+                <w:rFonts w:ascii="Times New Roman" w:hAnsi="Times New Roman" w:cs="Times New Roman"/>
+              </w:rPr>
+              <w:t>680</w:t>
+            </w:r>
+          </w:p>
+        </w:tc>
+        <w:tc>
+          <w:tcPr>
+            <w:tcW w:w="1236" w:type="pct"/>
+            <w:vAlign w:val="center"/>
+          </w:tcPr>
+          <w:p>
+            <w:pPr>
+              <w:pStyle w:val="ListParagraph"/>
+              <w:ind w:left="0"/>
+              <w:jc w:val="center"/>
+              <w:rPr>
+                <w:rFonts w:ascii="Times New Roman" w:hAnsi="Times New Roman" w:cs="Times New Roman"/>
+              </w:rPr>
+            </w:pPr>
+            <w:r>
+              <w:rPr>
+                <w:rFonts w:ascii="Times New Roman" w:hAnsi="Times New Roman" w:cs="Times New Roman"/>
+              </w:rPr>
+              <w:t>1.5</w:t>
+            </w:r>
+          </w:p>
+        </w:tc>
+        <w:tc>
+          <w:tcPr>
+            <w:tcW w:w="1986" w:type="pct"/>
+            <w:vAlign w:val="center"/>
+          </w:tcPr>
+          <w:p>
+            <w:pPr>
+              <w:pStyle w:val="ListParagraph"/>
+              <w:ind w:left="0"/>
+              <w:jc w:val="center"/>
+              <w:rPr>
+                <w:rFonts w:ascii="Times New Roman" w:hAnsi="Times New Roman" w:cs="Times New Roman"/>
+              </w:rPr>
+            </w:pPr>
+            <w:r>
+              <w:rPr>
+                <w:rFonts w:ascii="Times New Roman" w:hAnsi="Times New Roman" w:cs="Times New Roman"/>
+              </w:rPr>
+              <w:t>277</w:t>
+            </w:r>
+          </w:p>
+        </w:tc>
+      </w:tr>
+    </w:tbl>
+    <w:p>
+      <w:pPr>
+        <w:pStyle w:val="ListParagraph"/>
+        <w:ind w:left="360"/>
+        <w:jc w:val="both"/>
+        <w:rPr>
+          <w:rFonts w:ascii="Times New Roman" w:hAnsi="Times New Roman" w:cs="Times New Roman"/>
+        </w:rPr>
+      </w:pPr>
+    </w:p>
+    <w:p>
+      <w:pPr>
+        <w:pStyle w:val="ListParagraph"/>
+        <w:ind w:left="360"/>
+        <w:jc w:val="both"/>
+        <w:rPr>
+          <w:rFonts w:ascii="Times New Roman" w:hAnsi="Times New Roman" w:cs="Times New Roman"/>
+        </w:rPr>
+      </w:pPr>
+      <w:r>
+        <w:rPr>
+          <w:rFonts w:ascii="Times New Roman" w:hAnsi="Times New Roman" w:cs="Times New Roman"/>
+          <w:b/>
+        </w:rPr>
+        <w:lastRenderedPageBreak/>
+        <w:t>NOTE:</w:t>
+      </w:r>
+      <w:r>
+        <w:rPr>
+          <w:rFonts w:ascii="Times New Roman" w:hAnsi="Times New Roman" w:cs="Times New Roman"/>
+        </w:rPr>
+        <w:t xml:space="preserve"> The approximate airy disk radius was found out by trying to find the lowest </w:t>
+      </w:r>
+      <m:oMath>
+        <m:r>
+          <w:rPr>
+            <w:rFonts w:ascii="Cambria Math" w:hAnsi="Cambria Math" w:cs="Times New Roman"/>
+          </w:rPr>
+          <m:t>q</m:t>
+        </m:r>
+      </m:oMath>
+      <w:r>
+        <w:rPr>
+          <w:rFonts w:ascii="Times New Roman" w:eastAsiaTheme="minorEastAsia" w:hAnsi="Times New Roman" w:cs="Times New Roman"/>
+        </w:rPr>
+        <w:t xml:space="preserve"> at which the airy disk function </w:t>
+      </w:r>
+      <m:oMath>
+        <m:r>
+          <w:rPr>
+            <w:rFonts w:ascii="Cambria Math" w:eastAsiaTheme="minorEastAsia" w:hAnsi="Cambria Math" w:cs="Times New Roman"/>
+          </w:rPr>
+          <m:t>y</m:t>
+        </m:r>
+      </m:oMath>
+      <w:r>
+        <w:rPr>
+          <w:rFonts w:ascii="Times New Roman" w:eastAsiaTheme="minorEastAsia" w:hAnsi="Times New Roman" w:cs="Times New Roman"/>
+        </w:rPr>
+        <w:t xml:space="preserve"> was close to </w:t>
+      </w:r>
+      <m:oMath>
+        <m:r>
+          <w:rPr>
+            <w:rFonts w:ascii="Cambria Math" w:eastAsiaTheme="minorEastAsia" w:hAnsi="Cambria Math" w:cs="Times New Roman"/>
+          </w:rPr>
+          <m:t>0</m:t>
+        </m:r>
+      </m:oMath>
+      <w:r>
+        <w:rPr>
+          <w:rFonts w:ascii="Times New Roman" w:eastAsiaTheme="minorEastAsia" w:hAnsi="Times New Roman" w:cs="Times New Roman"/>
+        </w:rPr>
+        <w:t xml:space="preserve">. This was done in MATLAB and the </w:t>
+      </w:r>
+      <w:r>
+        <w:rPr>
+          <w:rFonts w:ascii="Times New Roman" w:eastAsiaTheme="minorEastAsia" w:hAnsi="Times New Roman" w:cs="Times New Roman"/>
+        </w:rPr>
+        <w:t xml:space="preserve">approximate </w:t>
+      </w:r>
+      <w:r>
+        <w:rPr>
+          <w:rFonts w:ascii="Times New Roman" w:eastAsiaTheme="minorEastAsia" w:hAnsi="Times New Roman" w:cs="Times New Roman"/>
+        </w:rPr>
+        <w:t>airy disk radii given are our best guesses from the data we had.</w:t>
+      </w:r>
+    </w:p>
+    <w:p>
+      <w:pPr>
+        <w:pStyle w:val="ListParagraph"/>
+        <w:ind w:left="360"/>
+        <w:jc w:val="both"/>
+        <w:rPr>
+          <w:rFonts w:ascii="Times New Roman" w:hAnsi="Times New Roman" w:cs="Times New Roman"/>
+        </w:rPr>
+      </w:pPr>
+    </w:p>
+    <w:p>
+      <w:pPr>
+        <w:pStyle w:val="ListParagraph"/>
+        <w:ind w:left="360"/>
+        <w:jc w:val="both"/>
+        <w:rPr>
+          <w:rFonts w:ascii="Times New Roman" w:hAnsi="Times New Roman" w:cs="Times New Roman"/>
+        </w:rPr>
+      </w:pPr>
+      <w:r>
+        <w:rPr>
+          <w:rFonts w:ascii="Times New Roman" w:hAnsi="Times New Roman" w:cs="Times New Roman"/>
+        </w:rPr>
+        <w:t>We can see that for a fixed NA, the radius of the airy disk is directly proportional to</w:t>
+      </w:r>
+      <w:r>
+        <w:rPr>
+          <w:rFonts w:ascii="Times New Roman" w:hAnsi="Times New Roman" w:cs="Times New Roman"/>
+        </w:rPr>
+        <w:t xml:space="preserve"> </w:t>
+      </w:r>
+      <w:r>
+        <w:rPr>
+          <w:rFonts w:ascii="Times New Roman" w:hAnsi="Times New Roman" w:cs="Times New Roman"/>
+        </w:rPr>
+        <w:t xml:space="preserve">the wavelength. This can be seen from observations </w:t>
+      </w:r>
+      <w:r>
+        <w:rPr>
+          <w:rFonts w:ascii="Times New Roman" w:hAnsi="Times New Roman" w:cs="Times New Roman"/>
+        </w:rPr>
+        <w:t xml:space="preserve">1-3 </w:t>
+      </w:r>
+      <w:r>
+        <w:rPr>
+          <w:rFonts w:ascii="Times New Roman" w:hAnsi="Times New Roman" w:cs="Times New Roman"/>
+        </w:rPr>
+        <w:t>in the tabl</w:t>
+      </w:r>
+      <w:r>
+        <w:rPr>
+          <w:rFonts w:ascii="Times New Roman" w:hAnsi="Times New Roman" w:cs="Times New Roman"/>
+        </w:rPr>
+        <w:t xml:space="preserve">e where the NA is fixed at 0.5 and </w:t>
+      </w:r>
+      <m:oMath>
+        <m:r>
+          <w:rPr>
+            <w:rFonts w:ascii="Cambria Math" w:hAnsi="Cambria Math" w:cs="Times New Roman"/>
+          </w:rPr>
+          <m:t>λ</m:t>
+        </m:r>
+      </m:oMath>
+      <w:r>
+        <w:rPr>
+          <w:rFonts w:ascii="Times New Roman" w:eastAsiaTheme="minorEastAsia" w:hAnsi="Times New Roman" w:cs="Times New Roman"/>
+        </w:rPr>
+        <w:t xml:space="preserve"> is increasing. As we increase </w:t>
+      </w:r>
+      <m:oMath>
+        <m:r>
+          <w:rPr>
+            <w:rFonts w:ascii="Cambria Math" w:hAnsi="Cambria Math" w:cs="Times New Roman"/>
+          </w:rPr>
+          <m:t>λ</m:t>
+        </m:r>
+      </m:oMath>
+      <w:r>
+        <w:rPr>
+          <w:rFonts w:ascii="Times New Roman" w:eastAsiaTheme="minorEastAsia" w:hAnsi="Times New Roman" w:cs="Times New Roman"/>
+        </w:rPr>
+        <w:t>, we see that the radius increases proportionally.</w:t>
+      </w:r>
+    </w:p>
+    <w:p>
+      <w:pPr>
+        <w:pStyle w:val="ListParagraph"/>
+        <w:ind w:left="360"/>
+        <w:jc w:val="both"/>
+        <w:rPr>
+          <w:rFonts w:ascii="Times New Roman" w:hAnsi="Times New Roman" w:cs="Times New Roman"/>
+        </w:rPr>
+      </w:pPr>
+    </w:p>
+    <w:p>
+      <w:pPr>
+        <w:pStyle w:val="ListParagraph"/>
+        <w:ind w:left="360"/>
+        <w:jc w:val="both"/>
+        <w:rPr>
+          <w:rFonts w:ascii="Times New Roman" w:eastAsiaTheme="minorEastAsia" w:hAnsi="Times New Roman" w:cs="Times New Roman"/>
+        </w:rPr>
+      </w:pPr>
+      <w:r>
+        <w:rPr>
+          <w:rFonts w:ascii="Times New Roman" w:hAnsi="Times New Roman" w:cs="Times New Roman"/>
+        </w:rPr>
+        <w:t xml:space="preserve">We can also see that for a fixed </w:t>
+      </w:r>
+      <m:oMath>
+        <m:r>
+          <w:rPr>
+            <w:rFonts w:ascii="Cambria Math" w:hAnsi="Cambria Math" w:cs="Times New Roman"/>
+          </w:rPr>
+          <m:t>λ</m:t>
+        </m:r>
+      </m:oMath>
+      <w:r>
+        <w:rPr>
+          <w:rFonts w:ascii="Times New Roman" w:eastAsiaTheme="minorEastAsia" w:hAnsi="Times New Roman" w:cs="Times New Roman"/>
+        </w:rPr>
+        <w:t>, the radius of the airy disk is inversely proportiona</w:t>
+      </w:r>
+      <w:r>
+        <w:rPr>
+          <w:rFonts w:ascii="Times New Roman" w:eastAsiaTheme="minorEastAsia" w:hAnsi="Times New Roman" w:cs="Times New Roman"/>
+        </w:rPr>
+        <w:t>l to the numerical aperture NA. This can be seen from observations</w:t>
+      </w:r>
+      <w:r>
+        <w:rPr>
+          <w:rFonts w:ascii="Times New Roman" w:eastAsiaTheme="minorEastAsia" w:hAnsi="Times New Roman" w:cs="Times New Roman"/>
+        </w:rPr>
+        <w:t xml:space="preserve"> </w:t>
+      </w:r>
+      <w:r>
+        <w:rPr>
+          <w:rFonts w:ascii="Times New Roman" w:eastAsiaTheme="minorEastAsia" w:hAnsi="Times New Roman" w:cs="Times New Roman"/>
+        </w:rPr>
+        <w:t xml:space="preserve">2,4 and 5 where </w:t>
+      </w:r>
+      <m:oMath>
+        <m:r>
+          <w:rPr>
+            <w:rFonts w:ascii="Cambria Math" w:hAnsi="Cambria Math" w:cs="Times New Roman"/>
+          </w:rPr>
+          <m:t>λ</m:t>
+        </m:r>
+      </m:oMath>
+      <w:r>
+        <w:rPr>
+          <w:rFonts w:ascii="Times New Roman" w:eastAsiaTheme="minorEastAsia" w:hAnsi="Times New Roman" w:cs="Times New Roman"/>
+        </w:rPr>
+        <w:t xml:space="preserve"> is fixed at 520 nm and NA is increasing. We see in this case that the airy disk radius is inversely proportional to NA and decreases with increasing NA.</w:t>
+      </w:r>
+    </w:p>
+    <w:p>
+      <w:pPr>
+        <w:pStyle w:val="ListParagraph"/>
+        <w:ind w:left="360"/>
+        <w:jc w:val="both"/>
+        <w:rPr>
+          <w:rFonts w:ascii="Times New Roman" w:eastAsiaTheme="minorEastAsia" w:hAnsi="Times New Roman" w:cs="Times New Roman"/>
+        </w:rPr>
+      </w:pPr>
+    </w:p>
+    <w:p>
+      <w:pPr>
+        <w:pStyle w:val="ListParagraph"/>
+        <w:ind w:left="360"/>
+        <w:jc w:val="both"/>
+        <w:rPr>
+          <w:rFonts w:ascii="Times New Roman" w:eastAsiaTheme="minorEastAsia" w:hAnsi="Times New Roman" w:cs="Times New Roman"/>
+        </w:rPr>
+      </w:pPr>
+      <w:r>
+        <w:rPr>
+          <w:rFonts w:ascii="Times New Roman" w:eastAsiaTheme="minorEastAsia" w:hAnsi="Times New Roman" w:cs="Times New Roman"/>
+        </w:rPr>
+        <w:t xml:space="preserve">From the plot below we can see that </w:t>
+      </w:r>
+      <m:oMath>
+        <m:f>
+          <m:fPr>
+            <m:ctrlPr>
+              <w:rPr>
+                <w:rFonts w:ascii="Cambria Math" w:eastAsiaTheme="minorEastAsia" w:hAnsi="Cambria Math" w:cs="Times New Roman"/>
+                <w:i/>
+              </w:rPr>
+            </m:ctrlPr>
+          </m:fPr>
+          <m:num>
+            <m:r>
+              <w:rPr>
+                <w:rFonts w:ascii="Cambria Math" w:eastAsiaTheme="minorEastAsia" w:hAnsi="Cambria Math" w:cs="Times New Roman"/>
+              </w:rPr>
+              <m:t>λ</m:t>
+            </m:r>
+          </m:num>
+          <m:den>
+            <m:r>
+              <w:rPr>
+                <w:rFonts w:ascii="Cambria Math" w:eastAsiaTheme="minorEastAsia" w:hAnsi="Cambria Math" w:cs="Times New Roman"/>
+              </w:rPr>
+              <m:t>NA</m:t>
+            </m:r>
+          </m:den>
+        </m:f>
+      </m:oMath>
+      <w:r>
+        <w:rPr>
+          <w:rFonts w:ascii="Times New Roman" w:eastAsiaTheme="minorEastAsia" w:hAnsi="Times New Roman" w:cs="Times New Roman"/>
+        </w:rPr>
+        <w:t xml:space="preserve"> is fully correlated with the airy disk radius.</w:t>
+      </w:r>
+    </w:p>
+    <w:p>
+      <w:pPr>
+        <w:pStyle w:val="ListParagraph"/>
+        <w:ind w:left="360"/>
+        <w:jc w:val="both"/>
+        <w:rPr>
+          <w:rFonts w:ascii="Times New Roman" w:eastAsiaTheme="minorEastAsia" w:hAnsi="Times New Roman" w:cs="Times New Roman"/>
+        </w:rPr>
+      </w:pPr>
+    </w:p>
+    <w:p>
+      <w:pPr>
+        <w:pStyle w:val="ListParagraph"/>
+        <w:ind w:left="360"/>
+        <w:jc w:val="both"/>
+        <w:rPr>
+          <w:rFonts w:ascii="Times New Roman" w:eastAsiaTheme="minorEastAsia" w:hAnsi="Times New Roman" w:cs="Times New Roman"/>
+        </w:rPr>
+      </w:pPr>
+      <w:r>
+        <w:rPr>
+          <w:rFonts w:ascii="Times New Roman" w:eastAsiaTheme="minorEastAsia" w:hAnsi="Times New Roman" w:cs="Times New Roman"/>
+        </w:rPr>
+        <w:drawing>
+          <wp:inline distT="0" distB="0" distL="0" distR="0">
+            <wp:extent cx="4572000" cy="2743200"/>
+            <wp:effectExtent l="19050" t="0" r="19050" b="0"/>
+            <wp:docPr id="14" name="Chart 14"/>
+            <wp:cNvGraphicFramePr/>
+            <a:graphic xmlns:a="http://schemas.openxmlformats.org/drawingml/2006/main">
+              <a:graphicData uri="http://schemas.openxmlformats.org/drawingml/2006/chart">
+                <c:chart xmlns:c="http://schemas.openxmlformats.org/drawingml/2006/chart" xmlns:r="http://schemas.openxmlformats.org/officeDocument/2006/relationships" r:id="rId8"/>
+              </a:graphicData>
+            </a:graphic>
+          </wp:inline>
+        </w:drawing>
+      </w:r>
+    </w:p>
+    <w:p>
+      <w:pPr>
+        <w:pStyle w:val="ListParagraph"/>
+        <w:ind w:left="360"/>
+        <w:jc w:val="both"/>
+        <w:rPr>
+          <w:rFonts w:ascii="Times New Roman" w:eastAsiaTheme="minorEastAsia" w:hAnsi="Times New Roman" w:cs="Times New Roman"/>
+        </w:rPr>
+      </w:pPr>
+    </w:p>
+    <w:p>
+      <w:pPr>
+        <w:pStyle w:val="ListParagraph"/>
+        <w:ind w:left="360"/>
+        <w:jc w:val="both"/>
+        <w:rPr>
+          <w:rFonts w:ascii="Times New Roman" w:eastAsiaTheme="minorEastAsia" w:hAnsi="Times New Roman" w:cs="Times New Roman"/>
+        </w:rPr>
+      </w:pPr>
+      <w:r>
+        <w:rPr>
+          <w:rFonts w:ascii="Times New Roman" w:eastAsiaTheme="minorEastAsia" w:hAnsi="Times New Roman" w:cs="Times New Roman"/>
+          <w:b/>
+        </w:rPr>
+        <w:t>Summary:</w:t>
+      </w:r>
+      <w:r>
+        <w:rPr>
+          <w:rFonts w:ascii="Times New Roman" w:eastAsiaTheme="minorEastAsia" w:hAnsi="Times New Roman" w:cs="Times New Roman"/>
+          <w:b/>
+        </w:rPr>
+        <w:t xml:space="preserve"> </w:t>
+      </w:r>
+      <w:r>
+        <w:rPr>
+          <w:rFonts w:ascii="Times New Roman" w:eastAsiaTheme="minorEastAsia" w:hAnsi="Times New Roman" w:cs="Times New Roman"/>
+        </w:rPr>
+        <w:t xml:space="preserve">The airy disk radius increases through observations 1-3 as the wavelength increases at fixed NA. The airy disk radius decreases through observations </w:t>
+      </w:r>
+      <w:r>
+        <w:rPr>
+          <w:rFonts w:ascii="Times New Roman" w:eastAsiaTheme="minorEastAsia" w:hAnsi="Times New Roman" w:cs="Times New Roman"/>
+        </w:rPr>
+        <w:t xml:space="preserve">2 and 4-5 as the NA increases at fixed </w:t>
+      </w:r>
+      <m:oMath>
+        <m:r>
+          <w:rPr>
+            <w:rFonts w:ascii="Cambria Math" w:hAnsi="Cambria Math" w:cs="Times New Roman"/>
+          </w:rPr>
+          <m:t>λ</m:t>
+        </m:r>
+      </m:oMath>
+      <w:r>
+        <w:rPr>
+          <w:rFonts w:ascii="Times New Roman" w:eastAsiaTheme="minorEastAsia" w:hAnsi="Times New Roman" w:cs="Times New Roman"/>
+        </w:rPr>
+        <w:t>. In observation 6, although the NA increases compared to observation 5, the huge increase in wavelength from 520 nm to 680 nm makes the radius slightly larger than for observation 5.</w:t>
+      </w:r>
+    </w:p>
+    <w:p>
+      <w:pPr>
+        <w:pStyle w:val="ListParagraph"/>
+        <w:ind w:left="360"/>
+        <w:jc w:val="both"/>
+        <w:rPr>
+          <w:rFonts w:ascii="Times New Roman" w:eastAsiaTheme="minorEastAsia" w:hAnsi="Times New Roman" w:cs="Times New Roman"/>
+        </w:rPr>
+      </w:pPr>
+    </w:p>
+    <w:p>
+      <w:pPr>
+        <w:pStyle w:val="ListParagraph"/>
+        <w:ind w:left="360"/>
+        <w:jc w:val="both"/>
+        <w:rPr>
+          <w:rFonts w:ascii="Times New Roman" w:eastAsiaTheme="minorEastAsia" w:hAnsi="Times New Roman" w:cs="Times New Roman"/>
+        </w:rPr>
+      </w:pPr>
+      <w:r>
+        <w:rPr>
+          <w:rFonts w:ascii="Times New Roman" w:eastAsiaTheme="minorEastAsia" w:hAnsi="Times New Roman" w:cs="Times New Roman"/>
+          <w:b/>
+        </w:rPr>
+        <w:t>NOTE:</w:t>
+      </w:r>
+      <w:r>
+        <w:rPr>
+          <w:rFonts w:ascii="Times New Roman" w:eastAsiaTheme="minorEastAsia" w:hAnsi="Times New Roman" w:cs="Times New Roman"/>
+        </w:rPr>
+        <w:t xml:space="preserve"> Code submitted in file: </w:t>
+      </w:r>
+      <w:r>
+        <w:rPr>
+          <w:rFonts w:ascii="Courier New" w:eastAsiaTheme="minorEastAsia" w:hAnsi="Courier New" w:cs="Courier New"/>
+        </w:rPr>
+        <w:t>q3_plotAiryDisk.m</w:t>
+      </w:r>
+      <w:r>
+        <w:rPr>
+          <w:rFonts w:ascii="Courier New" w:eastAsiaTheme="minorEastAsia" w:hAnsi="Courier New" w:cs="Courier New"/>
+        </w:rPr>
+        <w:t xml:space="preserve">. </w:t>
+      </w:r>
+      <w:r>
+        <w:rPr>
+          <w:rFonts w:ascii="Times New Roman" w:eastAsiaTheme="minorEastAsia" w:hAnsi="Times New Roman" w:cs="Courier New"/>
+        </w:rPr>
+        <w:t xml:space="preserve">This code generates the individual point spread function plots for a </w:t>
+      </w:r>
+      <w:r>
+        <w:rPr>
+          <w:rFonts w:ascii="Times New Roman" w:eastAsiaTheme="minorEastAsia" w:hAnsi="Times New Roman" w:cs="Courier New"/>
+        </w:rPr>
+        <w:t xml:space="preserve">particular </w:t>
+      </w:r>
+      <w:r>
+        <w:rPr>
+          <w:rFonts w:ascii="Times New Roman" w:eastAsiaTheme="minorEastAsia" w:hAnsi="Times New Roman" w:cs="Courier New"/>
+        </w:rPr>
+        <w:t xml:space="preserve">given </w:t>
+      </w:r>
+      <m:oMath>
+        <m:r>
+          <w:rPr>
+            <w:rFonts w:ascii="Cambria Math" w:eastAsiaTheme="minorEastAsia" w:hAnsi="Cambria Math" w:cs="Courier New"/>
+          </w:rPr>
+          <m:t>λ</m:t>
+        </m:r>
+      </m:oMath>
+      <w:r>
+        <w:rPr>
+          <w:rFonts w:ascii="Times New Roman" w:eastAsiaTheme="minorEastAsia" w:hAnsi="Times New Roman" w:cs="Courier New"/>
+        </w:rPr>
+        <w:t xml:space="preserve"> and NA</w:t>
+      </w:r>
+      <w:r>
+        <w:rPr>
+          <w:rFonts w:ascii="Times New Roman" w:eastAsiaTheme="minorEastAsia" w:hAnsi="Times New Roman" w:cs="Times New Roman"/>
+        </w:rPr>
+        <w:t>.</w:t>
+      </w:r>
+      <w:r>
+        <w:rPr>
+          <w:rFonts w:ascii="Times New Roman" w:eastAsiaTheme="minorEastAsia" w:hAnsi="Times New Roman" w:cs="Times New Roman"/>
+        </w:rPr>
+        <w:t xml:space="preserve"> This contains a function that also takes as input whether </w:t>
+      </w:r>
+      <w:r>
+        <w:rPr>
+          <w:rFonts w:ascii="Times New Roman" w:eastAsiaTheme="minorEastAsia" w:hAnsi="Times New Roman" w:cs="Times New Roman"/>
+        </w:rPr>
+        <w:t>to</w:t>
+      </w:r>
+      <w:r>
+        <w:rPr>
+          <w:rFonts w:ascii="Times New Roman" w:eastAsiaTheme="minorEastAsia" w:hAnsi="Times New Roman" w:cs="Times New Roman"/>
+        </w:rPr>
+        <w:t xml:space="preserve"> fit a Gaussian or not as the third argument</w:t>
+      </w:r>
+      <w:r>
+        <w:rPr>
+          <w:rFonts w:ascii="Times New Roman" w:eastAsiaTheme="minorEastAsia" w:hAnsi="Times New Roman" w:cs="Times New Roman"/>
+        </w:rPr>
+        <w:t xml:space="preserve"> (required for part 2</w:t>
+      </w:r>
+      <w:r>
+        <w:rPr>
+          <w:rFonts w:ascii="Times New Roman" w:eastAsiaTheme="minorEastAsia" w:hAnsi="Times New Roman" w:cs="Times New Roman"/>
+        </w:rPr>
+        <w:t>)</w:t>
+      </w:r>
+      <w:r>
+        <w:rPr>
+          <w:rFonts w:ascii="Times New Roman" w:eastAsiaTheme="minorEastAsia" w:hAnsi="Times New Roman" w:cs="Times New Roman"/>
+        </w:rPr>
+        <w:t>.</w:t>
+      </w:r>
+    </w:p>
+    <w:p>
+      <w:pPr>
+        <w:pStyle w:val="ListParagraph"/>
+        <w:ind w:left="360"/>
+        <w:jc w:val="both"/>
+        <w:rPr>
+          <w:rFonts w:ascii="Times New Roman" w:eastAsiaTheme="minorEastAsia" w:hAnsi="Times New Roman" w:cs="Times New Roman"/>
+        </w:rPr>
+      </w:pPr>
+    </w:p>
+    <w:p>
+      <w:pPr>
+        <w:pStyle w:val="ListParagraph"/>
+        <w:ind w:left="360"/>
+        <w:jc w:val="both"/>
+        <w:rPr>
+          <w:rFonts w:ascii="Times New Roman" w:eastAsiaTheme="minorEastAsia" w:hAnsi="Times New Roman" w:cs="Courier New"/>
+        </w:rPr>
+      </w:pPr>
+      <w:r>
+        <w:rPr>
+          <w:rFonts w:ascii="Times New Roman" w:eastAsiaTheme="minorEastAsia" w:hAnsi="Times New Roman" w:cs="Times New Roman"/>
+        </w:rPr>
+        <w:t>F</w:t>
+      </w:r>
+      <w:r>
+        <w:rPr>
+          <w:rFonts w:ascii="Times New Roman" w:eastAsiaTheme="minorEastAsia" w:hAnsi="Times New Roman" w:cs="Times New Roman"/>
+        </w:rPr>
+        <w:t>igure</w:t>
+      </w:r>
+      <w:r>
+        <w:rPr>
+          <w:rFonts w:ascii="Times New Roman" w:eastAsiaTheme="minorEastAsia" w:hAnsi="Times New Roman" w:cs="Times New Roman"/>
+        </w:rPr>
+        <w:t xml:space="preserve"> showing all 6 </w:t>
+      </w:r>
+      <w:r>
+        <w:rPr>
+          <w:rFonts w:ascii="Times New Roman" w:eastAsiaTheme="minorEastAsia" w:hAnsi="Times New Roman" w:cs="Times New Roman"/>
+        </w:rPr>
+        <w:t>airy disks</w:t>
+      </w:r>
+      <w:r>
+        <w:rPr>
+          <w:rFonts w:ascii="Times New Roman" w:eastAsiaTheme="minorEastAsia" w:hAnsi="Times New Roman" w:cs="Times New Roman"/>
+        </w:rPr>
+        <w:t xml:space="preserve"> in one graph</w:t>
+      </w:r>
+      <w:r>
+        <w:rPr>
+          <w:rFonts w:ascii="Times New Roman" w:eastAsiaTheme="minorEastAsia" w:hAnsi="Times New Roman" w:cs="Times New Roman"/>
+        </w:rPr>
+        <w:t xml:space="preserve"> submitted in file: </w:t>
+      </w:r>
+      <w:r>
+        <w:rPr>
+          <w:rFonts w:ascii="Courier New" w:eastAsiaTheme="minorEastAsia" w:hAnsi="Courier New" w:cs="Courier New"/>
+        </w:rPr>
+        <w:t>q3part1plot.fig</w:t>
+      </w:r>
+      <w:r>
+        <w:rPr>
+          <w:rFonts w:ascii="Times New Roman" w:eastAsiaTheme="minorEastAsia" w:hAnsi="Times New Roman" w:cs="Times New Roman"/>
+        </w:rPr>
+        <w:t xml:space="preserve"> and </w:t>
+      </w:r>
+      <w:r>
+        <w:rPr>
+          <w:rFonts w:ascii="Courier New" w:eastAsiaTheme="minorEastAsia" w:hAnsi="Courier New" w:cs="Courier New"/>
+        </w:rPr>
+        <w:t>q3part1plot.jpg</w:t>
+      </w:r>
+      <w:r>
+        <w:rPr>
+          <w:rFonts w:ascii="Courier New" w:eastAsiaTheme="minorEastAsia" w:hAnsi="Courier New" w:cs="Courier New"/>
+        </w:rPr>
+        <w:t xml:space="preserve">. </w:t>
+      </w:r>
+      <w:r>
+        <w:rPr>
+          <w:rFonts w:ascii="Times New Roman" w:eastAsiaTheme="minorEastAsia" w:hAnsi="Times New Roman" w:cs="Courier New"/>
+        </w:rPr>
+        <w:t>This figure is also shown above.</w:t>
+      </w:r>
+    </w:p>
+    <w:p>
+      <w:pPr>
+        <w:pStyle w:val="ListParagraph"/>
+        <w:ind w:left="360"/>
+        <w:jc w:val="both"/>
+        <w:rPr>
+          <w:rFonts w:ascii="Times New Roman" w:eastAsiaTheme="minorEastAsia" w:hAnsi="Times New Roman" w:cs="Times New Roman"/>
+        </w:rPr>
+      </w:pPr>
+    </w:p>
+    <w:p>
+      <w:pPr>
+        <w:pStyle w:val="ListParagraph"/>
+        <w:ind w:left="360"/>
+        <w:jc w:val="both"/>
+        <w:rPr>
+          <w:rFonts w:ascii="Courier New" w:eastAsiaTheme="minorEastAsia" w:hAnsi="Courier New" w:cs="Courier New"/>
+        </w:rPr>
+      </w:pPr>
+      <w:r>
+        <w:rPr>
+          <w:rFonts w:ascii="Times New Roman" w:eastAsiaTheme="minorEastAsia" w:hAnsi="Times New Roman" w:cs="Times New Roman"/>
+          <w:b/>
+        </w:rPr>
+        <w:lastRenderedPageBreak/>
+        <w:t>SIDE NOTE:</w:t>
+      </w:r>
+      <w:r>
+        <w:rPr>
+          <w:rFonts w:ascii="Times New Roman" w:eastAsiaTheme="minorEastAsia" w:hAnsi="Times New Roman" w:cs="Times New Roman"/>
+        </w:rPr>
+        <w:t xml:space="preserve"> Code to generate the combined airy disk plots</w:t>
+      </w:r>
+      <w:r>
+        <w:rPr>
+          <w:rFonts w:ascii="Times New Roman" w:eastAsiaTheme="minorEastAsia" w:hAnsi="Times New Roman" w:cs="Times New Roman"/>
+        </w:rPr>
+        <w:t xml:space="preserve"> </w:t>
+      </w:r>
+      <w:r>
+        <w:rPr>
+          <w:rFonts w:ascii="Times New Roman" w:eastAsiaTheme="minorEastAsia" w:hAnsi="Times New Roman" w:cs="Times New Roman"/>
+        </w:rPr>
+        <w:t>(</w:t>
+      </w:r>
+      <w:r>
+        <w:rPr>
+          <w:rFonts w:ascii="Times New Roman" w:eastAsiaTheme="minorEastAsia" w:hAnsi="Times New Roman" w:cs="Times New Roman"/>
+        </w:rPr>
+        <w:t>shown above</w:t>
+      </w:r>
+      <w:r>
+        <w:rPr>
+          <w:rFonts w:ascii="Times New Roman" w:eastAsiaTheme="minorEastAsia" w:hAnsi="Times New Roman" w:cs="Times New Roman"/>
+        </w:rPr>
+        <w:t>)</w:t>
+      </w:r>
+      <w:r>
+        <w:rPr>
+          <w:rFonts w:ascii="Times New Roman" w:eastAsiaTheme="minorEastAsia" w:hAnsi="Times New Roman" w:cs="Times New Roman"/>
+        </w:rPr>
+        <w:t xml:space="preserve"> for the 6 observations is submitted in files: </w:t>
+      </w:r>
+      <w:r>
+        <w:rPr>
+          <w:rFonts w:ascii="Courier New" w:eastAsiaTheme="minorEastAsia" w:hAnsi="Courier New" w:cs="Courier New"/>
+        </w:rPr>
+        <w:t>q3part1_makeFigure.m</w:t>
+      </w:r>
+      <w:r>
+        <w:rPr>
+          <w:rFonts w:ascii="Times New Roman" w:eastAsiaTheme="minorEastAsia" w:hAnsi="Times New Roman" w:cs="Times New Roman"/>
+        </w:rPr>
+        <w:t xml:space="preserve"> and </w:t>
+      </w:r>
+      <w:r>
+        <w:rPr>
+          <w:rFonts w:ascii="Courier New" w:eastAsiaTheme="minorEastAsia" w:hAnsi="Courier New" w:cs="Courier New"/>
+        </w:rPr>
+        <w:t>q3part1_getAiryDiskFunction.m</w:t>
+      </w:r>
+    </w:p>
+    <w:p>
+      <w:pPr>
+        <w:pStyle w:val="ListParagraph"/>
+        <w:ind w:left="360"/>
+        <w:jc w:val="both"/>
+        <w:rPr>
+          <w:rFonts w:ascii="Times New Roman" w:eastAsiaTheme="minorEastAsia" w:hAnsi="Times New Roman" w:cs="Times New Roman"/>
+        </w:rPr>
+      </w:pPr>
+    </w:p>
+    <w:p>
+      <w:pPr>
+        <w:pStyle w:val="ListParagraph"/>
+        <w:ind w:left="360"/>
+        <w:jc w:val="both"/>
+        <w:rPr>
+          <w:rFonts w:ascii="Times New Roman" w:hAnsi="Times New Roman" w:cs="Times New Roman"/>
+          <w:b/>
+        </w:rPr>
+      </w:pPr>
+      <w:r>
+        <w:rPr>
+          <w:rFonts w:ascii="Times New Roman" w:hAnsi="Times New Roman" w:cs="Times New Roman"/>
+          <w:b/>
+        </w:rPr>
+        <w:t xml:space="preserve">PART </w:t>
+      </w:r>
+      <w:r>
+        <w:rPr>
+          <w:rFonts w:ascii="Times New Roman" w:hAnsi="Times New Roman" w:cs="Times New Roman"/>
+          <w:b/>
+        </w:rPr>
+        <w:t>2</w:t>
+      </w:r>
+      <w:r>
+        <w:rPr>
+          <w:rFonts w:ascii="Times New Roman" w:hAnsi="Times New Roman" w:cs="Times New Roman"/>
+          <w:b/>
+        </w:rPr>
+        <w:t>:</w:t>
+      </w:r>
+    </w:p>
+    <w:p>
+      <w:pPr>
+        <w:pStyle w:val="ListParagraph"/>
+        <w:ind w:left="360"/>
+        <w:jc w:val="both"/>
+        <w:rPr>
+          <w:rFonts w:ascii="Times New Roman" w:eastAsiaTheme="minorEastAsia" w:hAnsi="Times New Roman" w:cs="Times New Roman"/>
+        </w:rPr>
+      </w:pPr>
+    </w:p>
+    <w:p>
+      <w:pPr>
+        <w:pStyle w:val="ListParagraph"/>
+        <w:ind w:left="360"/>
+        <w:jc w:val="both"/>
+        <w:rPr>
+          <w:rFonts w:ascii="Times New Roman" w:eastAsiaTheme="minorEastAsia" w:hAnsi="Times New Roman" w:cs="Times New Roman"/>
+        </w:rPr>
+      </w:pPr>
+      <w:r>
+        <w:rPr>
+          <w:rFonts w:ascii="Times New Roman" w:eastAsiaTheme="minorEastAsia" w:hAnsi="Times New Roman" w:cs="Times New Roman"/>
+        </w:rPr>
+        <w:t>Individual plots showing fitted Gaussians for all 6 observations</w:t>
+      </w:r>
+      <w:r>
+        <w:rPr>
+          <w:rFonts w:ascii="Times New Roman" w:eastAsiaTheme="minorEastAsia" w:hAnsi="Times New Roman" w:cs="Times New Roman"/>
+        </w:rPr>
+        <w:t xml:space="preserve"> are shown below</w:t>
+      </w:r>
+      <w:r>
+        <w:rPr>
+          <w:rFonts w:ascii="Times New Roman" w:eastAsiaTheme="minorEastAsia" w:hAnsi="Times New Roman" w:cs="Times New Roman"/>
+        </w:rPr>
+        <w:t>. The</w:t>
+      </w:r>
+      <w:r>
+        <w:rPr>
+          <w:rFonts w:ascii="Times New Roman" w:eastAsiaTheme="minorEastAsia" w:hAnsi="Times New Roman" w:cs="Times New Roman"/>
+        </w:rPr>
+        <w:t xml:space="preserve"> </w:t>
+      </w:r>
+      <m:oMath>
+        <m:r>
+          <w:rPr>
+            <w:rFonts w:ascii="Cambria Math" w:eastAsiaTheme="minorEastAsia" w:hAnsi="Cambria Math" w:cs="Times New Roman"/>
+          </w:rPr>
+          <m:t>λ</m:t>
+        </m:r>
+      </m:oMath>
+      <w:r>
+        <w:rPr>
+          <w:rFonts w:ascii="Times New Roman" w:eastAsiaTheme="minorEastAsia" w:hAnsi="Times New Roman" w:cs="Times New Roman"/>
+        </w:rPr>
+        <w:t xml:space="preserve"> and </w:t>
+      </w:r>
+      <w:r>
+        <w:rPr>
+          <w:rFonts w:ascii="Times New Roman" w:eastAsiaTheme="minorEastAsia" w:hAnsi="Times New Roman" w:cs="Times New Roman"/>
+        </w:rPr>
+        <w:t>NA used are mentioned in the title of the figures.</w:t>
+      </w:r>
+    </w:p>
+    <w:p>
+      <w:pPr>
+        <w:pStyle w:val="ListParagraph"/>
+        <w:ind w:left="-1260"/>
+        <w:jc w:val="both"/>
+        <w:rPr>
+          <w:rFonts w:ascii="Times New Roman" w:eastAsiaTheme="minorEastAsia" w:hAnsi="Times New Roman" w:cs="Times New Roman"/>
+        </w:rPr>
+      </w:pPr>
+      <w:r>
+        <w:rPr>
+          <w:rFonts w:ascii="Times New Roman" w:eastAsiaTheme="minorEastAsia" w:hAnsi="Times New Roman" w:cs="Times New Roman"/>
+          <w:noProof/>
+        </w:rPr>
+        <w:drawing>
+          <wp:inline distT="0" distB="0" distL="0" distR="0">
+            <wp:extent cx="7001926" cy="3291840"/>
+            <wp:effectExtent l="19050" t="0" r="8474" b="0"/>
+            <wp:docPr id="15" name="Picture 7" descr="q3part2fig1.jpg"/>
+            <wp:cNvGraphicFramePr>
+              <a:graphicFrameLocks xmlns:a="http://schemas.openxmlformats.org/drawingml/2006/main" noChangeAspect="1"/>
+            </wp:cNvGraphicFramePr>
+            <a:graphic xmlns:a="http://schemas.openxmlformats.org/drawingml/2006/main">
+              <a:graphicData uri="http://schemas.openxmlformats.org/drawingml/2006/picture">
+                <pic:pic xmlns:pic="http://schemas.openxmlformats.org/drawingml/2006/picture">
+                  <pic:nvPicPr>
+                    <pic:cNvPr id="4" name="Picture 3" descr="q3part2fig1.jpg"/>
+                    <pic:cNvPicPr>
+                      <a:picLocks noChangeAspect="1"/>
+                    </pic:cNvPicPr>
+                  </pic:nvPicPr>
+                  <pic:blipFill>
+                    <a:blip r:embed="rId9" cstate="print"/>
+                    <a:stretch>
+                      <a:fillRect/>
+                    </a:stretch>
+                  </pic:blipFill>
+                  <pic:spPr>
+                    <a:xfrm>
+                      <a:off x="0" y="0"/>
+                      <a:ext cx="7001926" cy="3291840"/>
+                    </a:xfrm>
+                    <a:prstGeom prst="rect">
+                      <a:avLst/>
+                    </a:prstGeom>
+                  </pic:spPr>
+                </pic:pic>
+              </a:graphicData>
+            </a:graphic>
+          </wp:inline>
+        </w:drawing>
+      </w:r>
+      <w:r>
+        <w:rPr>
+          <w:rFonts w:ascii="Times New Roman" w:eastAsiaTheme="minorEastAsia" w:hAnsi="Times New Roman" w:cs="Times New Roman"/>
+          <w:noProof/>
+        </w:rPr>
+        <w:drawing>
+          <wp:inline distT="0" distB="0" distL="0" distR="0">
+            <wp:extent cx="6852636" cy="3291840"/>
+            <wp:effectExtent l="19050" t="0" r="5364" b="0"/>
+            <wp:docPr id="16" name="Picture 8" descr="q3part2fig2.jpg"/>
+            <wp:cNvGraphicFramePr>
+              <a:graphicFrameLocks xmlns:a="http://schemas.openxmlformats.org/drawingml/2006/main" noChangeAspect="1"/>
+            </wp:cNvGraphicFramePr>
+            <a:graphic xmlns:a="http://schemas.openxmlformats.org/drawingml/2006/main">
+              <a:graphicData uri="http://schemas.openxmlformats.org/drawingml/2006/picture">
+                <pic:pic xmlns:pic="http://schemas.openxmlformats.org/drawingml/2006/picture">
+                  <pic:nvPicPr>
+                    <pic:cNvPr id="5" name="Picture 4" descr="q3part2fig2.jpg"/>
+                    <pic:cNvPicPr>
+                      <a:picLocks noChangeAspect="1"/>
+                    </pic:cNvPicPr>
+                  </pic:nvPicPr>
+                  <pic:blipFill>
+                    <a:blip r:embed="rId10" cstate="print"/>
+                    <a:stretch>
+                      <a:fillRect/>
+                    </a:stretch>
+                  </pic:blipFill>
+                  <pic:spPr>
+                    <a:xfrm>
+                      <a:off x="0" y="0"/>
+                      <a:ext cx="6852636" cy="3291840"/>
+                    </a:xfrm>
+                    <a:prstGeom prst="rect">
+                      <a:avLst/>
+                    </a:prstGeom>
+                  </pic:spPr>
+                </pic:pic>
+              </a:graphicData>
+            </a:graphic>
+          </wp:inline>
+        </w:drawing>
+      </w:r>
+      <w:r>
+        <w:rPr>
+          <w:rFonts w:ascii="Times New Roman" w:eastAsiaTheme="minorEastAsia" w:hAnsi="Times New Roman" w:cs="Times New Roman"/>
+          <w:noProof/>
+        </w:rPr>
+        <w:lastRenderedPageBreak/>
+        <w:drawing>
+          <wp:inline distT="0" distB="0" distL="0" distR="0">
+            <wp:extent cx="6920093" cy="3291840"/>
+            <wp:effectExtent l="19050" t="0" r="0" b="0"/>
+            <wp:docPr id="17" name="Picture 9" descr="q3part2fig3.jpg"/>
+            <wp:cNvGraphicFramePr>
+              <a:graphicFrameLocks xmlns:a="http://schemas.openxmlformats.org/drawingml/2006/main" noChangeAspect="1"/>
+            </wp:cNvGraphicFramePr>
+            <a:graphic xmlns:a="http://schemas.openxmlformats.org/drawingml/2006/main">
+              <a:graphicData uri="http://schemas.openxmlformats.org/drawingml/2006/picture">
+                <pic:pic xmlns:pic="http://schemas.openxmlformats.org/drawingml/2006/picture">
+                  <pic:nvPicPr>
+                    <pic:cNvPr id="6" name="Picture 5" descr="q3part2fig3.jpg"/>
+                    <pic:cNvPicPr>
+                      <a:picLocks noChangeAspect="1"/>
+                    </pic:cNvPicPr>
+                  </pic:nvPicPr>
+                  <pic:blipFill>
+                    <a:blip r:embed="rId11" cstate="print"/>
+                    <a:stretch>
+                      <a:fillRect/>
+                    </a:stretch>
+                  </pic:blipFill>
+                  <pic:spPr>
+                    <a:xfrm>
+                      <a:off x="0" y="0"/>
+                      <a:ext cx="6920093" cy="3291840"/>
+                    </a:xfrm>
+                    <a:prstGeom prst="rect">
+                      <a:avLst/>
+                    </a:prstGeom>
+                  </pic:spPr>
+                </pic:pic>
+              </a:graphicData>
+            </a:graphic>
+          </wp:inline>
+        </w:drawing>
+      </w:r>
+      <w:r>
+        <w:rPr>
+          <w:rFonts w:ascii="Times New Roman" w:eastAsiaTheme="minorEastAsia" w:hAnsi="Times New Roman" w:cs="Times New Roman"/>
+          <w:noProof/>
+        </w:rPr>
+        <w:drawing>
+          <wp:inline distT="0" distB="0" distL="0" distR="0">
+            <wp:extent cx="6653185" cy="3291840"/>
+            <wp:effectExtent l="19050" t="0" r="0" b="0"/>
+            <wp:docPr id="18" name="Picture 10" descr="q3part2fig4.jpg"/>
+            <wp:cNvGraphicFramePr>
+              <a:graphicFrameLocks xmlns:a="http://schemas.openxmlformats.org/drawingml/2006/main" noChangeAspect="1"/>
+            </wp:cNvGraphicFramePr>
+            <a:graphic xmlns:a="http://schemas.openxmlformats.org/drawingml/2006/main">
+              <a:graphicData uri="http://schemas.openxmlformats.org/drawingml/2006/picture">
+                <pic:pic xmlns:pic="http://schemas.openxmlformats.org/drawingml/2006/picture">
+                  <pic:nvPicPr>
+                    <pic:cNvPr id="7" name="Picture 6" descr="q3part2fig4.jpg"/>
+                    <pic:cNvPicPr>
+                      <a:picLocks noChangeAspect="1"/>
+                    </pic:cNvPicPr>
+                  </pic:nvPicPr>
+                  <pic:blipFill>
+                    <a:blip r:embed="rId12" cstate="print"/>
+                    <a:stretch>
+                      <a:fillRect/>
+                    </a:stretch>
+                  </pic:blipFill>
+                  <pic:spPr>
+                    <a:xfrm>
+                      <a:off x="0" y="0"/>
+                      <a:ext cx="6653185" cy="3291840"/>
+                    </a:xfrm>
+                    <a:prstGeom prst="rect">
+                      <a:avLst/>
+                    </a:prstGeom>
+                  </pic:spPr>
+                </pic:pic>
+              </a:graphicData>
+            </a:graphic>
+          </wp:inline>
+        </w:drawing>
+      </w:r>
+      <w:r>
+        <w:rPr>
+          <w:rFonts w:ascii="Times New Roman" w:eastAsiaTheme="minorEastAsia" w:hAnsi="Times New Roman" w:cs="Times New Roman"/>
+          <w:noProof/>
+        </w:rPr>
+        <w:lastRenderedPageBreak/>
+        <w:drawing>
+          <wp:inline distT="0" distB="0" distL="0" distR="0">
+            <wp:extent cx="6920093" cy="3291840"/>
+            <wp:effectExtent l="19050" t="0" r="0" b="0"/>
+            <wp:docPr id="19" name="Picture 11" descr="q3part2fig5.jpg"/>
+            <wp:cNvGraphicFramePr>
+              <a:graphicFrameLocks xmlns:a="http://schemas.openxmlformats.org/drawingml/2006/main" noChangeAspect="1"/>
+            </wp:cNvGraphicFramePr>
+            <a:graphic xmlns:a="http://schemas.openxmlformats.org/drawingml/2006/main">
+              <a:graphicData uri="http://schemas.openxmlformats.org/drawingml/2006/picture">
+                <pic:pic xmlns:pic="http://schemas.openxmlformats.org/drawingml/2006/picture">
+                  <pic:nvPicPr>
+                    <pic:cNvPr id="8" name="Picture 7" descr="q3part2fig5.jpg"/>
+                    <pic:cNvPicPr>
+                      <a:picLocks noChangeAspect="1"/>
+                    </pic:cNvPicPr>
+                  </pic:nvPicPr>
+                  <pic:blipFill>
+                    <a:blip r:embed="rId13" cstate="print"/>
+                    <a:stretch>
+                      <a:fillRect/>
+                    </a:stretch>
+                  </pic:blipFill>
+                  <pic:spPr>
+                    <a:xfrm>
+                      <a:off x="0" y="0"/>
+                      <a:ext cx="6920093" cy="3291840"/>
+                    </a:xfrm>
+                    <a:prstGeom prst="rect">
+                      <a:avLst/>
+                    </a:prstGeom>
+                  </pic:spPr>
+                </pic:pic>
+              </a:graphicData>
+            </a:graphic>
+          </wp:inline>
+        </w:drawing>
+      </w:r>
+      <w:r>
+        <w:rPr>
+          <w:rFonts w:ascii="Times New Roman" w:eastAsiaTheme="minorEastAsia" w:hAnsi="Times New Roman" w:cs="Times New Roman"/>
+          <w:noProof/>
+        </w:rPr>
+        <w:drawing>
+          <wp:inline distT="0" distB="0" distL="0" distR="0">
+            <wp:extent cx="6920091" cy="3291840"/>
+            <wp:effectExtent l="19050" t="0" r="0" b="0"/>
+            <wp:docPr id="20" name="Picture 12" descr="q3part2fig6.jpg"/>
+            <wp:cNvGraphicFramePr>
+              <a:graphicFrameLocks xmlns:a="http://schemas.openxmlformats.org/drawingml/2006/main" noChangeAspect="1"/>
+            </wp:cNvGraphicFramePr>
+            <a:graphic xmlns:a="http://schemas.openxmlformats.org/drawingml/2006/main">
+              <a:graphicData uri="http://schemas.openxmlformats.org/drawingml/2006/picture">
+                <pic:pic xmlns:pic="http://schemas.openxmlformats.org/drawingml/2006/picture">
+                  <pic:nvPicPr>
+                    <pic:cNvPr id="9" name="Picture 8" descr="q3part2fig6.jpg"/>
+                    <pic:cNvPicPr>
+                      <a:picLocks noChangeAspect="1"/>
+                    </pic:cNvPicPr>
+                  </pic:nvPicPr>
+                  <pic:blipFill>
+                    <a:blip r:embed="rId14" cstate="print"/>
+                    <a:stretch>
+                      <a:fillRect/>
+                    </a:stretch>
+                  </pic:blipFill>
+                  <pic:spPr>
+                    <a:xfrm>
+                      <a:off x="0" y="0"/>
+                      <a:ext cx="6920091" cy="3291840"/>
+                    </a:xfrm>
+                    <a:prstGeom prst="rect">
+                      <a:avLst/>
+                    </a:prstGeom>
+                  </pic:spPr>
+                </pic:pic>
+              </a:graphicData>
+            </a:graphic>
+          </wp:inline>
+        </w:drawing>
+      </w:r>
+    </w:p>
+    <w:p>
+      <w:pPr>
+        <w:rPr>
+          <w:rFonts w:ascii="Times New Roman" w:eastAsiaTheme="minorEastAsia" w:hAnsi="Times New Roman" w:cs="Times New Roman"/>
+        </w:rPr>
+      </w:pPr>
+      <w:r>
+        <w:rPr>
+          <w:rFonts w:ascii="Times New Roman" w:eastAsiaTheme="minorEastAsia" w:hAnsi="Times New Roman" w:cs="Times New Roman"/>
+        </w:rPr>
+        <w:br w:type="page"/>
+      </w:r>
+    </w:p>
+    <w:p>
+      <w:pPr>
+        <w:pStyle w:val="ListParagraph"/>
+        <w:ind w:left="360"/>
+        <w:jc w:val="both"/>
+        <w:rPr>
+          <w:rFonts w:ascii="Times New Roman" w:eastAsiaTheme="minorEastAsia" w:hAnsi="Times New Roman" w:cs="Times New Roman"/>
+        </w:rPr>
+      </w:pPr>
+      <w:r>
+        <w:rPr>
+          <w:rFonts w:ascii="Times New Roman" w:eastAsiaTheme="minorEastAsia" w:hAnsi="Times New Roman" w:cs="Times New Roman"/>
+        </w:rPr>
+        <w:lastRenderedPageBreak/>
+        <w:t xml:space="preserve">Table summarizing the </w:t>
+      </w:r>
+      <w:proofErr w:type="spellStart"/>
+      <w:r>
+        <w:rPr>
+          <w:rFonts w:ascii="Times New Roman" w:eastAsiaTheme="minorEastAsia" w:hAnsi="Times New Roman" w:cs="Times New Roman"/>
+        </w:rPr>
+        <w:t>gaussian</w:t>
+      </w:r>
+      <w:proofErr w:type="spellEnd"/>
+      <w:r>
+        <w:rPr>
+          <w:rFonts w:ascii="Times New Roman" w:eastAsiaTheme="minorEastAsia" w:hAnsi="Times New Roman" w:cs="Times New Roman"/>
+        </w:rPr>
+        <w:t xml:space="preserve"> standard deviation values found after fitting the Gaussians:</w:t>
+      </w:r>
+    </w:p>
+    <w:p>
+      <w:pPr>
+        <w:pStyle w:val="ListParagraph"/>
+        <w:ind w:left="360"/>
+        <w:jc w:val="both"/>
+        <w:rPr>
+          <w:rFonts w:ascii="Times New Roman" w:eastAsiaTheme="minorEastAsia" w:hAnsi="Times New Roman" w:cs="Times New Roman"/>
+        </w:rPr>
+      </w:pPr>
+    </w:p>
+    <w:tbl>
+      <w:tblPr>
+        <w:tblStyle w:val="TableGrid"/>
+        <w:tblW w:w="4756" w:type="pct"/>
+        <w:tblInd w:w="468" w:type="dxa"/>
+        <w:tblLook w:val="04A0"/>
+      </w:tblPr>
+      <w:tblGrid>
+        <w:gridCol w:w="721"/>
+        <w:gridCol w:w="1439"/>
+        <w:gridCol w:w="1170"/>
+        <w:gridCol w:w="3600"/>
+        <w:gridCol w:w="2179"/>
+      </w:tblGrid>
+      <w:tr>
+        <w:trPr>
+          <w:trHeight w:val="144"/>
+        </w:trPr>
+        <w:tc>
+          <w:tcPr>
+            <w:tcW w:w="396" w:type="pct"/>
+            <w:vAlign w:val="center"/>
+          </w:tcPr>
+          <w:p>
+            <w:pPr>
+              <w:pStyle w:val="ListParagraph"/>
+              <w:ind w:left="0"/>
+              <w:jc w:val="center"/>
+              <w:rPr>
+                <w:rFonts w:ascii="Times New Roman" w:eastAsia="Calibri" w:hAnsi="Times New Roman" w:cs="Times New Roman"/>
+                <w:b/>
+              </w:rPr>
+            </w:pPr>
+            <w:proofErr w:type="spellStart"/>
+            <w:r>
+              <w:rPr>
+                <w:rFonts w:ascii="Times New Roman" w:eastAsia="Calibri" w:hAnsi="Times New Roman" w:cs="Times New Roman"/>
+                <w:b/>
+              </w:rPr>
+              <w:t>S.No</w:t>
+            </w:r>
+            <w:proofErr w:type="spellEnd"/>
+            <w:r>
+              <w:rPr>
+                <w:rFonts w:ascii="Times New Roman" w:eastAsia="Calibri" w:hAnsi="Times New Roman" w:cs="Times New Roman"/>
+                <w:b/>
+              </w:rPr>
+              <w:t>.</w:t>
+            </w:r>
+          </w:p>
+        </w:tc>
+        <w:tc>
+          <w:tcPr>
+            <w:tcW w:w="790" w:type="pct"/>
+            <w:vAlign w:val="center"/>
+          </w:tcPr>
+          <w:p>
+            <w:pPr>
+              <w:pStyle w:val="ListParagraph"/>
+              <w:ind w:left="0"/>
+              <w:jc w:val="center"/>
+              <w:rPr>
+                <w:rFonts w:ascii="Times New Roman" w:hAnsi="Times New Roman" w:cs="Times New Roman"/>
+                <w:b/>
+              </w:rPr>
+            </w:pPr>
+            <m:oMath>
+              <m:r>
+                <m:rPr>
+                  <m:sty m:val="bi"/>
+                </m:rPr>
+                <w:rPr>
+                  <w:rFonts w:ascii="Cambria Math" w:hAnsi="Cambria Math" w:cs="Times New Roman"/>
+                </w:rPr>
+                <m:t>λ</m:t>
+              </m:r>
+            </m:oMath>
+            <w:r>
+              <w:rPr>
+                <w:rFonts w:ascii="Times New Roman" w:eastAsiaTheme="minorEastAsia" w:hAnsi="Times New Roman" w:cs="Times New Roman"/>
+                <w:b/>
+              </w:rPr>
+              <w:t>(nm)</w:t>
+            </w:r>
+          </w:p>
+        </w:tc>
+        <w:tc>
+          <w:tcPr>
+            <w:tcW w:w="642" w:type="pct"/>
+            <w:vAlign w:val="center"/>
+          </w:tcPr>
+          <w:p>
+            <w:pPr>
+              <w:pStyle w:val="ListParagraph"/>
+              <w:ind w:left="0"/>
+              <w:jc w:val="center"/>
+              <w:rPr>
+                <w:rFonts w:ascii="Times New Roman" w:hAnsi="Times New Roman" w:cs="Times New Roman"/>
+                <w:b/>
+              </w:rPr>
+            </w:pPr>
+            <w:r>
+              <w:rPr>
+                <w:rFonts w:ascii="Times New Roman" w:hAnsi="Times New Roman" w:cs="Times New Roman"/>
+                <w:b/>
+              </w:rPr>
+              <w:t>NA</w:t>
+            </w:r>
+          </w:p>
+        </w:tc>
+        <w:tc>
+          <w:tcPr>
+            <w:tcW w:w="1976" w:type="pct"/>
+            <w:vAlign w:val="center"/>
+          </w:tcPr>
+          <w:p>
+            <w:pPr>
+              <w:pStyle w:val="ListParagraph"/>
+              <w:ind w:left="0"/>
+              <w:jc w:val="center"/>
+              <w:rPr>
+                <w:rFonts w:ascii="Times New Roman" w:hAnsi="Times New Roman" w:cs="Times New Roman"/>
+                <w:b/>
+              </w:rPr>
+            </w:pPr>
+            <w:r>
+              <w:rPr>
+                <w:rFonts w:ascii="Times New Roman" w:hAnsi="Times New Roman" w:cs="Times New Roman"/>
+                <w:b/>
+              </w:rPr>
+              <w:t>Approximate Airy Disk radius (nm)</w:t>
+            </w:r>
+          </w:p>
+        </w:tc>
+        <w:tc>
+          <w:tcPr>
+            <w:tcW w:w="1196" w:type="pct"/>
+            <w:vAlign w:val="center"/>
+          </w:tcPr>
+          <w:p>
+            <w:pPr>
+              <w:pStyle w:val="ListParagraph"/>
+              <w:ind w:left="0"/>
+              <w:jc w:val="center"/>
+              <w:rPr>
+                <w:rFonts w:ascii="Times New Roman" w:hAnsi="Times New Roman" w:cs="Times New Roman"/>
+                <w:b/>
+              </w:rPr>
+            </w:pPr>
+            <w:r>
+              <w:rPr>
+                <w:rFonts w:ascii="Times New Roman" w:hAnsi="Times New Roman" w:cs="Times New Roman"/>
+                <w:b/>
+              </w:rPr>
+              <w:t xml:space="preserve">Gaussian </w:t>
+            </w:r>
+            <m:oMath>
+              <m:r>
+                <m:rPr>
+                  <m:sty m:val="bi"/>
+                </m:rPr>
                 <w:rPr>
                   <w:rFonts w:ascii="Cambria Math" w:hAnsi="Cambria Math" w:cs="Times New Roman"/>
                 </w:rPr>
@@ -263,6 +2548,7 @@
             <w:r>
               <w:rPr>
                 <w:rFonts w:ascii="Times New Roman" w:eastAsiaTheme="minorEastAsia" w:hAnsi="Times New Roman" w:cs="Times New Roman"/>
+                <w:b/>
               </w:rPr>
               <w:t xml:space="preserve"> (nm)</w:t>
             </w:r>
@@ -270,14 +2556,41 @@
         </w:tc>
       </w:tr>
       <w:tr>
-        <w:tc>
-          <w:tcPr>
-            <w:tcW w:w="2394" w:type="dxa"/>
-          </w:tcPr>
-          <w:p>
-            <w:pPr>
-              <w:pStyle w:val="ListParagraph"/>
-              <w:ind w:left="0"/>
+        <w:trPr>
+          <w:trHeight w:val="144"/>
+        </w:trPr>
+        <w:tc>
+          <w:tcPr>
+            <w:tcW w:w="396" w:type="pct"/>
+            <w:vAlign w:val="center"/>
+          </w:tcPr>
+          <w:p>
+            <w:pPr>
+              <w:pStyle w:val="ListParagraph"/>
+              <w:ind w:left="0"/>
+              <w:jc w:val="center"/>
+              <w:rPr>
+                <w:rFonts w:ascii="Times New Roman" w:hAnsi="Times New Roman" w:cs="Times New Roman"/>
+              </w:rPr>
+            </w:pPr>
+            <w:r>
+              <w:rPr>
+                <w:rFonts w:ascii="Times New Roman" w:hAnsi="Times New Roman" w:cs="Times New Roman"/>
+              </w:rPr>
+              <w:t>1</w:t>
+            </w:r>
+          </w:p>
+        </w:tc>
+        <w:tc>
+          <w:tcPr>
+            <w:tcW w:w="790" w:type="pct"/>
+            <w:vAlign w:val="center"/>
+          </w:tcPr>
+          <w:p>
+            <w:pPr>
+              <w:pStyle w:val="ListParagraph"/>
+              <w:ind w:left="0"/>
+              <w:jc w:val="center"/>
               <w:rPr>
                 <w:rFonts w:ascii="Times New Roman" w:hAnsi="Times New Roman" w:cs="Times New Roman"/>
               </w:rPr>
@@ -292,12 +2605,14 @@
         </w:tc>
         <w:tc>
           <w:tcPr>
-            <w:tcW w:w="2394" w:type="dxa"/>
-          </w:tcPr>
-          <w:p>
-            <w:pPr>
-              <w:pStyle w:val="ListParagraph"/>
-              <w:ind w:left="0"/>
+            <w:tcW w:w="642" w:type="pct"/>
+            <w:vAlign w:val="center"/>
+          </w:tcPr>
+          <w:p>
+            <w:pPr>
+              <w:pStyle w:val="ListParagraph"/>
+              <w:ind w:left="0"/>
+              <w:jc w:val="center"/>
               <w:rPr>
                 <w:rFonts w:ascii="Times New Roman" w:hAnsi="Times New Roman" w:cs="Times New Roman"/>
               </w:rPr>
@@ -312,42 +2627,85 @@
         </w:tc>
         <w:tc>
           <w:tcPr>
-            <w:tcW w:w="2394" w:type="dxa"/>
-          </w:tcPr>
-          <w:p>
-            <w:pPr>
-              <w:pStyle w:val="ListParagraph"/>
-              <w:ind w:left="0"/>
-              <w:rPr>
-                <w:rFonts w:ascii="Times New Roman" w:hAnsi="Times New Roman" w:cs="Times New Roman"/>
-              </w:rPr>
-            </w:pPr>
-          </w:p>
-        </w:tc>
-        <w:tc>
-          <w:tcPr>
-            <w:tcW w:w="2394" w:type="dxa"/>
-          </w:tcPr>
-          <w:p>
-            <w:pPr>
-              <w:pStyle w:val="ListParagraph"/>
-              <w:ind w:left="0"/>
-              <w:rPr>
-                <w:rFonts w:ascii="Times New Roman" w:hAnsi="Times New Roman" w:cs="Times New Roman"/>
-              </w:rPr>
-            </w:pPr>
+            <w:tcW w:w="1976" w:type="pct"/>
+            <w:vAlign w:val="center"/>
+          </w:tcPr>
+          <w:p>
+            <w:pPr>
+              <w:pStyle w:val="ListParagraph"/>
+              <w:ind w:left="0"/>
+              <w:jc w:val="center"/>
+              <w:rPr>
+                <w:rFonts w:ascii="Times New Roman" w:hAnsi="Times New Roman" w:cs="Times New Roman"/>
+              </w:rPr>
+            </w:pPr>
+            <w:r>
+              <w:rPr>
+                <w:rFonts w:ascii="Times New Roman" w:hAnsi="Times New Roman" w:cs="Times New Roman"/>
+              </w:rPr>
+              <w:t>586</w:t>
+            </w:r>
+          </w:p>
+        </w:tc>
+        <w:tc>
+          <w:tcPr>
+            <w:tcW w:w="1196" w:type="pct"/>
+            <w:vAlign w:val="center"/>
+          </w:tcPr>
+          <w:p>
+            <w:pPr>
+              <w:pStyle w:val="ListParagraph"/>
+              <w:ind w:left="0"/>
+              <w:jc w:val="center"/>
+              <w:rPr>
+                <w:rFonts w:ascii="Times New Roman" w:hAnsi="Times New Roman" w:cs="Times New Roman"/>
+              </w:rPr>
+            </w:pPr>
+            <w:r>
+              <w:rPr>
+                <w:rFonts w:ascii="Times New Roman" w:hAnsi="Times New Roman" w:cs="Times New Roman"/>
+              </w:rPr>
+              <w:t>289.14</w:t>
+            </w:r>
           </w:p>
         </w:tc>
       </w:tr>
       <w:tr>
-        <w:tc>
-          <w:tcPr>
-            <w:tcW w:w="2394" w:type="dxa"/>
-          </w:tcPr>
-          <w:p>
-            <w:pPr>
-              <w:pStyle w:val="ListParagraph"/>
-              <w:ind w:left="0"/>
+        <w:trPr>
+          <w:trHeight w:val="144"/>
+        </w:trPr>
+        <w:tc>
+          <w:tcPr>
+            <w:tcW w:w="396" w:type="pct"/>
+            <w:vAlign w:val="center"/>
+          </w:tcPr>
+          <w:p>
+            <w:pPr>
+              <w:pStyle w:val="ListParagraph"/>
+              <w:ind w:left="0"/>
+              <w:jc w:val="center"/>
+              <w:rPr>
+                <w:rFonts w:ascii="Times New Roman" w:hAnsi="Times New Roman" w:cs="Times New Roman"/>
+              </w:rPr>
+            </w:pPr>
+            <w:r>
+              <w:rPr>
+                <w:rFonts w:ascii="Times New Roman" w:hAnsi="Times New Roman" w:cs="Times New Roman"/>
+              </w:rPr>
+              <w:t>2</w:t>
+            </w:r>
+          </w:p>
+        </w:tc>
+        <w:tc>
+          <w:tcPr>
+            <w:tcW w:w="790" w:type="pct"/>
+            <w:vAlign w:val="center"/>
+          </w:tcPr>
+          <w:p>
+            <w:pPr>
+              <w:pStyle w:val="ListParagraph"/>
+              <w:ind w:left="0"/>
+              <w:jc w:val="center"/>
               <w:rPr>
                 <w:rFonts w:ascii="Times New Roman" w:hAnsi="Times New Roman" w:cs="Times New Roman"/>
               </w:rPr>
@@ -362,12 +2720,14 @@
         </w:tc>
         <w:tc>
           <w:tcPr>
-            <w:tcW w:w="2394" w:type="dxa"/>
-          </w:tcPr>
-          <w:p>
-            <w:pPr>
-              <w:pStyle w:val="ListParagraph"/>
-              <w:ind w:left="0"/>
+            <w:tcW w:w="642" w:type="pct"/>
+            <w:vAlign w:val="center"/>
+          </w:tcPr>
+          <w:p>
+            <w:pPr>
+              <w:pStyle w:val="ListParagraph"/>
+              <w:ind w:left="0"/>
+              <w:jc w:val="center"/>
               <w:rPr>
                 <w:rFonts w:ascii="Times New Roman" w:hAnsi="Times New Roman" w:cs="Times New Roman"/>
               </w:rPr>
@@ -382,42 +2742,85 @@
         </w:tc>
         <w:tc>
           <w:tcPr>
-            <w:tcW w:w="2394" w:type="dxa"/>
-          </w:tcPr>
-          <w:p>
-            <w:pPr>
-              <w:pStyle w:val="ListParagraph"/>
-              <w:ind w:left="0"/>
-              <w:rPr>
-                <w:rFonts w:ascii="Times New Roman" w:hAnsi="Times New Roman" w:cs="Times New Roman"/>
-              </w:rPr>
-            </w:pPr>
-          </w:p>
-        </w:tc>
-        <w:tc>
-          <w:tcPr>
-            <w:tcW w:w="2394" w:type="dxa"/>
-          </w:tcPr>
-          <w:p>
-            <w:pPr>
-              <w:pStyle w:val="ListParagraph"/>
-              <w:ind w:left="0"/>
-              <w:rPr>
-                <w:rFonts w:ascii="Times New Roman" w:hAnsi="Times New Roman" w:cs="Times New Roman"/>
-              </w:rPr>
-            </w:pPr>
+            <w:tcW w:w="1976" w:type="pct"/>
+            <w:vAlign w:val="center"/>
+          </w:tcPr>
+          <w:p>
+            <w:pPr>
+              <w:pStyle w:val="ListParagraph"/>
+              <w:ind w:left="0"/>
+              <w:jc w:val="center"/>
+              <w:rPr>
+                <w:rFonts w:ascii="Times New Roman" w:hAnsi="Times New Roman" w:cs="Times New Roman"/>
+              </w:rPr>
+            </w:pPr>
+            <w:r>
+              <w:rPr>
+                <w:rFonts w:ascii="Times New Roman" w:hAnsi="Times New Roman" w:cs="Times New Roman"/>
+              </w:rPr>
+              <w:t>635</w:t>
+            </w:r>
+          </w:p>
+        </w:tc>
+        <w:tc>
+          <w:tcPr>
+            <w:tcW w:w="1196" w:type="pct"/>
+            <w:vAlign w:val="center"/>
+          </w:tcPr>
+          <w:p>
+            <w:pPr>
+              <w:pStyle w:val="ListParagraph"/>
+              <w:ind w:left="0"/>
+              <w:jc w:val="center"/>
+              <w:rPr>
+                <w:rFonts w:ascii="Times New Roman" w:hAnsi="Times New Roman" w:cs="Times New Roman"/>
+              </w:rPr>
+            </w:pPr>
+            <w:r>
+              <w:rPr>
+                <w:rFonts w:ascii="Times New Roman" w:hAnsi="Times New Roman" w:cs="Times New Roman"/>
+              </w:rPr>
+              <w:t>313.17</w:t>
+            </w:r>
           </w:p>
         </w:tc>
       </w:tr>
       <w:tr>
-        <w:tc>
-          <w:tcPr>
-            <w:tcW w:w="2394" w:type="dxa"/>
-          </w:tcPr>
-          <w:p>
-            <w:pPr>
-              <w:pStyle w:val="ListParagraph"/>
-              <w:ind w:left="0"/>
+        <w:trPr>
+          <w:trHeight w:val="144"/>
+        </w:trPr>
+        <w:tc>
+          <w:tcPr>
+            <w:tcW w:w="396" w:type="pct"/>
+            <w:vAlign w:val="center"/>
+          </w:tcPr>
+          <w:p>
+            <w:pPr>
+              <w:pStyle w:val="ListParagraph"/>
+              <w:ind w:left="0"/>
+              <w:jc w:val="center"/>
+              <w:rPr>
+                <w:rFonts w:ascii="Times New Roman" w:hAnsi="Times New Roman" w:cs="Times New Roman"/>
+              </w:rPr>
+            </w:pPr>
+            <w:r>
+              <w:rPr>
+                <w:rFonts w:ascii="Times New Roman" w:hAnsi="Times New Roman" w:cs="Times New Roman"/>
+              </w:rPr>
+              <w:t>3</w:t>
+            </w:r>
+          </w:p>
+        </w:tc>
+        <w:tc>
+          <w:tcPr>
+            <w:tcW w:w="790" w:type="pct"/>
+            <w:vAlign w:val="center"/>
+          </w:tcPr>
+          <w:p>
+            <w:pPr>
+              <w:pStyle w:val="ListParagraph"/>
+              <w:ind w:left="0"/>
+              <w:jc w:val="center"/>
               <w:rPr>
                 <w:rFonts w:ascii="Times New Roman" w:hAnsi="Times New Roman" w:cs="Times New Roman"/>
               </w:rPr>
@@ -432,12 +2835,14 @@
         </w:tc>
         <w:tc>
           <w:tcPr>
-            <w:tcW w:w="2394" w:type="dxa"/>
-          </w:tcPr>
-          <w:p>
-            <w:pPr>
-              <w:pStyle w:val="ListParagraph"/>
-              <w:ind w:left="0"/>
+            <w:tcW w:w="642" w:type="pct"/>
+            <w:vAlign w:val="center"/>
+          </w:tcPr>
+          <w:p>
+            <w:pPr>
+              <w:pStyle w:val="ListParagraph"/>
+              <w:ind w:left="0"/>
+              <w:jc w:val="center"/>
               <w:rPr>
                 <w:rFonts w:ascii="Times New Roman" w:hAnsi="Times New Roman" w:cs="Times New Roman"/>
               </w:rPr>
@@ -452,42 +2857,85 @@
         </w:tc>
         <w:tc>
           <w:tcPr>
-            <w:tcW w:w="2394" w:type="dxa"/>
-          </w:tcPr>
-          <w:p>
-            <w:pPr>
-              <w:pStyle w:val="ListParagraph"/>
-              <w:ind w:left="0"/>
-              <w:rPr>
-                <w:rFonts w:ascii="Times New Roman" w:hAnsi="Times New Roman" w:cs="Times New Roman"/>
-              </w:rPr>
-            </w:pPr>
-          </w:p>
-        </w:tc>
-        <w:tc>
-          <w:tcPr>
-            <w:tcW w:w="2394" w:type="dxa"/>
-          </w:tcPr>
-          <w:p>
-            <w:pPr>
-              <w:pStyle w:val="ListParagraph"/>
-              <w:ind w:left="0"/>
-              <w:rPr>
-                <w:rFonts w:ascii="Times New Roman" w:hAnsi="Times New Roman" w:cs="Times New Roman"/>
-              </w:rPr>
-            </w:pPr>
+            <w:tcW w:w="1976" w:type="pct"/>
+            <w:vAlign w:val="center"/>
+          </w:tcPr>
+          <w:p>
+            <w:pPr>
+              <w:pStyle w:val="ListParagraph"/>
+              <w:ind w:left="0"/>
+              <w:jc w:val="center"/>
+              <w:rPr>
+                <w:rFonts w:ascii="Times New Roman" w:hAnsi="Times New Roman" w:cs="Times New Roman"/>
+              </w:rPr>
+            </w:pPr>
+            <w:r>
+              <w:rPr>
+                <w:rFonts w:ascii="Times New Roman" w:hAnsi="Times New Roman" w:cs="Times New Roman"/>
+              </w:rPr>
+              <w:t>830</w:t>
+            </w:r>
+          </w:p>
+        </w:tc>
+        <w:tc>
+          <w:tcPr>
+            <w:tcW w:w="1196" w:type="pct"/>
+            <w:vAlign w:val="center"/>
+          </w:tcPr>
+          <w:p>
+            <w:pPr>
+              <w:pStyle w:val="ListParagraph"/>
+              <w:ind w:left="0"/>
+              <w:jc w:val="center"/>
+              <w:rPr>
+                <w:rFonts w:ascii="Times New Roman" w:hAnsi="Times New Roman" w:cs="Times New Roman"/>
+              </w:rPr>
+            </w:pPr>
+            <w:r>
+              <w:rPr>
+                <w:rFonts w:ascii="Times New Roman" w:hAnsi="Times New Roman" w:cs="Times New Roman"/>
+              </w:rPr>
+              <w:t>409.29</w:t>
+            </w:r>
           </w:p>
         </w:tc>
       </w:tr>
       <w:tr>
-        <w:tc>
-          <w:tcPr>
-            <w:tcW w:w="2394" w:type="dxa"/>
-          </w:tcPr>
-          <w:p>
-            <w:pPr>
-              <w:pStyle w:val="ListParagraph"/>
-              <w:ind w:left="0"/>
+        <w:trPr>
+          <w:trHeight w:val="144"/>
+        </w:trPr>
+        <w:tc>
+          <w:tcPr>
+            <w:tcW w:w="396" w:type="pct"/>
+            <w:vAlign w:val="center"/>
+          </w:tcPr>
+          <w:p>
+            <w:pPr>
+              <w:pStyle w:val="ListParagraph"/>
+              <w:ind w:left="0"/>
+              <w:jc w:val="center"/>
+              <w:rPr>
+                <w:rFonts w:ascii="Times New Roman" w:hAnsi="Times New Roman" w:cs="Times New Roman"/>
+              </w:rPr>
+            </w:pPr>
+            <w:r>
+              <w:rPr>
+                <w:rFonts w:ascii="Times New Roman" w:hAnsi="Times New Roman" w:cs="Times New Roman"/>
+              </w:rPr>
+              <w:t>4</w:t>
+            </w:r>
+          </w:p>
+        </w:tc>
+        <w:tc>
+          <w:tcPr>
+            <w:tcW w:w="790" w:type="pct"/>
+            <w:vAlign w:val="center"/>
+          </w:tcPr>
+          <w:p>
+            <w:pPr>
+              <w:pStyle w:val="ListParagraph"/>
+              <w:ind w:left="0"/>
+              <w:jc w:val="center"/>
               <w:rPr>
                 <w:rFonts w:ascii="Times New Roman" w:hAnsi="Times New Roman" w:cs="Times New Roman"/>
               </w:rPr>
@@ -502,12 +2950,14 @@
         </w:tc>
         <w:tc>
           <w:tcPr>
-            <w:tcW w:w="2394" w:type="dxa"/>
-          </w:tcPr>
-          <w:p>
-            <w:pPr>
-              <w:pStyle w:val="ListParagraph"/>
-              <w:ind w:left="0"/>
+            <w:tcW w:w="642" w:type="pct"/>
+            <w:vAlign w:val="center"/>
+          </w:tcPr>
+          <w:p>
+            <w:pPr>
+              <w:pStyle w:val="ListParagraph"/>
+              <w:ind w:left="0"/>
+              <w:jc w:val="center"/>
               <w:rPr>
                 <w:rFonts w:ascii="Times New Roman" w:hAnsi="Times New Roman" w:cs="Times New Roman"/>
               </w:rPr>
@@ -522,42 +2972,85 @@
         </w:tc>
         <w:tc>
           <w:tcPr>
-            <w:tcW w:w="2394" w:type="dxa"/>
-          </w:tcPr>
-          <w:p>
-            <w:pPr>
-              <w:pStyle w:val="ListParagraph"/>
-              <w:ind w:left="0"/>
-              <w:rPr>
-                <w:rFonts w:ascii="Times New Roman" w:hAnsi="Times New Roman" w:cs="Times New Roman"/>
-              </w:rPr>
-            </w:pPr>
-          </w:p>
-        </w:tc>
-        <w:tc>
-          <w:tcPr>
-            <w:tcW w:w="2394" w:type="dxa"/>
-          </w:tcPr>
-          <w:p>
-            <w:pPr>
-              <w:pStyle w:val="ListParagraph"/>
-              <w:ind w:left="0"/>
-              <w:rPr>
-                <w:rFonts w:ascii="Times New Roman" w:hAnsi="Times New Roman" w:cs="Times New Roman"/>
-              </w:rPr>
-            </w:pPr>
+            <w:tcW w:w="1976" w:type="pct"/>
+            <w:vAlign w:val="center"/>
+          </w:tcPr>
+          <w:p>
+            <w:pPr>
+              <w:pStyle w:val="ListParagraph"/>
+              <w:ind w:left="0"/>
+              <w:jc w:val="center"/>
+              <w:rPr>
+                <w:rFonts w:ascii="Times New Roman" w:hAnsi="Times New Roman" w:cs="Times New Roman"/>
+              </w:rPr>
+            </w:pPr>
+            <w:r>
+              <w:rPr>
+                <w:rFonts w:ascii="Times New Roman" w:hAnsi="Times New Roman" w:cs="Times New Roman"/>
+              </w:rPr>
+              <w:t>317</w:t>
+            </w:r>
+          </w:p>
+        </w:tc>
+        <w:tc>
+          <w:tcPr>
+            <w:tcW w:w="1196" w:type="pct"/>
+            <w:vAlign w:val="center"/>
+          </w:tcPr>
+          <w:p>
+            <w:pPr>
+              <w:pStyle w:val="ListParagraph"/>
+              <w:ind w:left="0"/>
+              <w:jc w:val="center"/>
+              <w:rPr>
+                <w:rFonts w:ascii="Times New Roman" w:hAnsi="Times New Roman" w:cs="Times New Roman"/>
+              </w:rPr>
+            </w:pPr>
+            <w:r>
+              <w:rPr>
+                <w:rFonts w:ascii="Times New Roman" w:hAnsi="Times New Roman" w:cs="Times New Roman"/>
+              </w:rPr>
+              <w:t>157.21</w:t>
+            </w:r>
           </w:p>
         </w:tc>
       </w:tr>
       <w:tr>
-        <w:tc>
-          <w:tcPr>
-            <w:tcW w:w="2394" w:type="dxa"/>
-          </w:tcPr>
-          <w:p>
-            <w:pPr>
-              <w:pStyle w:val="ListParagraph"/>
-              <w:ind w:left="0"/>
+        <w:trPr>
+          <w:trHeight w:val="144"/>
+        </w:trPr>
+        <w:tc>
+          <w:tcPr>
+            <w:tcW w:w="396" w:type="pct"/>
+            <w:vAlign w:val="center"/>
+          </w:tcPr>
+          <w:p>
+            <w:pPr>
+              <w:pStyle w:val="ListParagraph"/>
+              <w:ind w:left="0"/>
+              <w:jc w:val="center"/>
+              <w:rPr>
+                <w:rFonts w:ascii="Times New Roman" w:hAnsi="Times New Roman" w:cs="Times New Roman"/>
+              </w:rPr>
+            </w:pPr>
+            <w:r>
+              <w:rPr>
+                <w:rFonts w:ascii="Times New Roman" w:hAnsi="Times New Roman" w:cs="Times New Roman"/>
+              </w:rPr>
+              <w:t>5</w:t>
+            </w:r>
+          </w:p>
+        </w:tc>
+        <w:tc>
+          <w:tcPr>
+            <w:tcW w:w="790" w:type="pct"/>
+            <w:vAlign w:val="center"/>
+          </w:tcPr>
+          <w:p>
+            <w:pPr>
+              <w:pStyle w:val="ListParagraph"/>
+              <w:ind w:left="0"/>
+              <w:jc w:val="center"/>
               <w:rPr>
                 <w:rFonts w:ascii="Times New Roman" w:hAnsi="Times New Roman" w:cs="Times New Roman"/>
               </w:rPr>
@@ -572,12 +3065,14 @@
         </w:tc>
         <w:tc>
           <w:tcPr>
-            <w:tcW w:w="2394" w:type="dxa"/>
-          </w:tcPr>
-          <w:p>
-            <w:pPr>
-              <w:pStyle w:val="ListParagraph"/>
-              <w:ind w:left="0"/>
+            <w:tcW w:w="642" w:type="pct"/>
+            <w:vAlign w:val="center"/>
+          </w:tcPr>
+          <w:p>
+            <w:pPr>
+              <w:pStyle w:val="ListParagraph"/>
+              <w:ind w:left="0"/>
+              <w:jc w:val="center"/>
               <w:rPr>
                 <w:rFonts w:ascii="Times New Roman" w:hAnsi="Times New Roman" w:cs="Times New Roman"/>
               </w:rPr>
@@ -592,42 +3087,85 @@
         </w:tc>
         <w:tc>
           <w:tcPr>
-            <w:tcW w:w="2394" w:type="dxa"/>
-          </w:tcPr>
-          <w:p>
-            <w:pPr>
-              <w:pStyle w:val="ListParagraph"/>
-              <w:ind w:left="0"/>
-              <w:rPr>
-                <w:rFonts w:ascii="Times New Roman" w:hAnsi="Times New Roman" w:cs="Times New Roman"/>
-              </w:rPr>
-            </w:pPr>
-          </w:p>
-        </w:tc>
-        <w:tc>
-          <w:tcPr>
-            <w:tcW w:w="2394" w:type="dxa"/>
-          </w:tcPr>
-          <w:p>
-            <w:pPr>
-              <w:pStyle w:val="ListParagraph"/>
-              <w:ind w:left="0"/>
-              <w:rPr>
-                <w:rFonts w:ascii="Times New Roman" w:hAnsi="Times New Roman" w:cs="Times New Roman"/>
-              </w:rPr>
-            </w:pPr>
+            <w:tcW w:w="1976" w:type="pct"/>
+            <w:vAlign w:val="center"/>
+          </w:tcPr>
+          <w:p>
+            <w:pPr>
+              <w:pStyle w:val="ListParagraph"/>
+              <w:ind w:left="0"/>
+              <w:jc w:val="center"/>
+              <w:rPr>
+                <w:rFonts w:ascii="Times New Roman" w:hAnsi="Times New Roman" w:cs="Times New Roman"/>
+              </w:rPr>
+            </w:pPr>
+            <w:r>
+              <w:rPr>
+                <w:rFonts w:ascii="Times New Roman" w:hAnsi="Times New Roman" w:cs="Times New Roman"/>
+              </w:rPr>
+              <w:t>227</w:t>
+            </w:r>
+          </w:p>
+        </w:tc>
+        <w:tc>
+          <w:tcPr>
+            <w:tcW w:w="1196" w:type="pct"/>
+            <w:vAlign w:val="center"/>
+          </w:tcPr>
+          <w:p>
+            <w:pPr>
+              <w:pStyle w:val="ListParagraph"/>
+              <w:ind w:left="0"/>
+              <w:jc w:val="center"/>
+              <w:rPr>
+                <w:rFonts w:ascii="Times New Roman" w:hAnsi="Times New Roman" w:cs="Times New Roman"/>
+              </w:rPr>
+            </w:pPr>
+            <w:r>
+              <w:rPr>
+                <w:rFonts w:ascii="Times New Roman" w:hAnsi="Times New Roman" w:cs="Times New Roman"/>
+              </w:rPr>
+              <w:t>112.86</w:t>
+            </w:r>
           </w:p>
         </w:tc>
       </w:tr>
       <w:tr>
-        <w:tc>
-          <w:tcPr>
-            <w:tcW w:w="2394" w:type="dxa"/>
-          </w:tcPr>
-          <w:p>
-            <w:pPr>
-              <w:pStyle w:val="ListParagraph"/>
-              <w:ind w:left="0"/>
+        <w:trPr>
+          <w:trHeight w:val="144"/>
+        </w:trPr>
+        <w:tc>
+          <w:tcPr>
+            <w:tcW w:w="396" w:type="pct"/>
+            <w:vAlign w:val="center"/>
+          </w:tcPr>
+          <w:p>
+            <w:pPr>
+              <w:pStyle w:val="ListParagraph"/>
+              <w:ind w:left="0"/>
+              <w:jc w:val="center"/>
+              <w:rPr>
+                <w:rFonts w:ascii="Times New Roman" w:hAnsi="Times New Roman" w:cs="Times New Roman"/>
+              </w:rPr>
+            </w:pPr>
+            <w:r>
+              <w:rPr>
+                <w:rFonts w:ascii="Times New Roman" w:hAnsi="Times New Roman" w:cs="Times New Roman"/>
+              </w:rPr>
+              <w:t>6</w:t>
+            </w:r>
+          </w:p>
+        </w:tc>
+        <w:tc>
+          <w:tcPr>
+            <w:tcW w:w="790" w:type="pct"/>
+            <w:vAlign w:val="center"/>
+          </w:tcPr>
+          <w:p>
+            <w:pPr>
+              <w:pStyle w:val="ListParagraph"/>
+              <w:ind w:left="0"/>
+              <w:jc w:val="center"/>
               <w:rPr>
                 <w:rFonts w:ascii="Times New Roman" w:hAnsi="Times New Roman" w:cs="Times New Roman"/>
               </w:rPr>
@@ -642,12 +3180,14 @@
         </w:tc>
         <w:tc>
           <w:tcPr>
-            <w:tcW w:w="2394" w:type="dxa"/>
-          </w:tcPr>
-          <w:p>
-            <w:pPr>
-              <w:pStyle w:val="ListParagraph"/>
-              <w:ind w:left="0"/>
+            <w:tcW w:w="642" w:type="pct"/>
+            <w:vAlign w:val="center"/>
+          </w:tcPr>
+          <w:p>
+            <w:pPr>
+              <w:pStyle w:val="ListParagraph"/>
+              <w:ind w:left="0"/>
+              <w:jc w:val="center"/>
               <w:rPr>
                 <w:rFonts w:ascii="Times New Roman" w:hAnsi="Times New Roman" w:cs="Times New Roman"/>
               </w:rPr>
@@ -662,30 +3202,46 @@
         </w:tc>
         <w:tc>
           <w:tcPr>
-            <w:tcW w:w="2394" w:type="dxa"/>
-          </w:tcPr>
-          <w:p>
-            <w:pPr>
-              <w:pStyle w:val="ListParagraph"/>
-              <w:ind w:left="0"/>
-              <w:rPr>
-                <w:rFonts w:ascii="Times New Roman" w:hAnsi="Times New Roman" w:cs="Times New Roman"/>
-              </w:rPr>
-            </w:pPr>
-          </w:p>
-        </w:tc>
-        <w:tc>
-          <w:tcPr>
-            <w:tcW w:w="2394" w:type="dxa"/>
-          </w:tcPr>
-          <w:p>
-            <w:pPr>
-              <w:pStyle w:val="ListParagraph"/>
-              <w:ind w:left="0"/>
-              <w:rPr>
-                <w:rFonts w:ascii="Times New Roman" w:hAnsi="Times New Roman" w:cs="Times New Roman"/>
-              </w:rPr>
-            </w:pPr>
+            <w:tcW w:w="1976" w:type="pct"/>
+            <w:vAlign w:val="center"/>
+          </w:tcPr>
+          <w:p>
+            <w:pPr>
+              <w:pStyle w:val="ListParagraph"/>
+              <w:ind w:left="0"/>
+              <w:jc w:val="center"/>
+              <w:rPr>
+                <w:rFonts w:ascii="Times New Roman" w:hAnsi="Times New Roman" w:cs="Times New Roman"/>
+              </w:rPr>
+            </w:pPr>
+            <w:r>
+              <w:rPr>
+                <w:rFonts w:ascii="Times New Roman" w:hAnsi="Times New Roman" w:cs="Times New Roman"/>
+              </w:rPr>
+              <w:t>277</w:t>
+            </w:r>
+          </w:p>
+        </w:tc>
+        <w:tc>
+          <w:tcPr>
+            <w:tcW w:w="1196" w:type="pct"/>
+            <w:vAlign w:val="center"/>
+          </w:tcPr>
+          <w:p>
+            <w:pPr>
+              <w:pStyle w:val="ListParagraph"/>
+              <w:ind w:left="0"/>
+              <w:jc w:val="center"/>
+              <w:rPr>
+                <w:rFonts w:ascii="Times New Roman" w:hAnsi="Times New Roman" w:cs="Times New Roman"/>
+              </w:rPr>
+            </w:pPr>
+            <w:r>
+              <w:rPr>
+                <w:rFonts w:ascii="Times New Roman" w:hAnsi="Times New Roman" w:cs="Times New Roman"/>
+              </w:rPr>
+              <w:t>137.28</w:t>
+            </w:r>
           </w:p>
         </w:tc>
       </w:tr>
@@ -694,8 +3250,9 @@
       <w:pPr>
         <w:pStyle w:val="ListParagraph"/>
         <w:ind w:left="360"/>
-        <w:rPr>
-          <w:rFonts w:ascii="Times New Roman" w:hAnsi="Times New Roman" w:cs="Times New Roman"/>
+        <w:jc w:val="both"/>
+        <w:rPr>
+          <w:rFonts w:ascii="Times New Roman" w:eastAsiaTheme="minorEastAsia" w:hAnsi="Times New Roman" w:cs="Times New Roman"/>
         </w:rPr>
       </w:pPr>
     </w:p>
@@ -703,25 +3260,317 @@
       <w:pPr>
         <w:pStyle w:val="ListParagraph"/>
         <w:ind w:left="360"/>
-        <w:rPr>
-          <w:rFonts w:ascii="Times New Roman" w:hAnsi="Times New Roman" w:cs="Times New Roman"/>
-        </w:rPr>
-      </w:pPr>
+        <w:jc w:val="both"/>
+        <w:rPr>
+          <w:rFonts w:ascii="Times New Roman" w:eastAsiaTheme="minorEastAsia" w:hAnsi="Times New Roman" w:cs="Times New Roman"/>
+        </w:rPr>
+      </w:pPr>
+      <w:r>
+        <w:rPr>
+          <w:rFonts w:ascii="Times New Roman" w:eastAsiaTheme="minorEastAsia" w:hAnsi="Times New Roman" w:cs="Times New Roman"/>
+        </w:rPr>
+        <w:t xml:space="preserve">The airy disk radius and the </w:t>
+      </w:r>
       <w:proofErr w:type="spellStart"/>
       <w:r>
         <w:rPr>
-          <w:rFonts w:ascii="Times New Roman" w:hAnsi="Times New Roman" w:cs="Times New Roman"/>
-        </w:rPr>
-        <w:t>sbadksgaldas</w:t>
+          <w:rFonts w:ascii="Times New Roman" w:eastAsiaTheme="minorEastAsia" w:hAnsi="Times New Roman" w:cs="Times New Roman"/>
+        </w:rPr>
+        <w:t>gaussian</w:t>
       </w:r>
       <w:proofErr w:type="spellEnd"/>
+      <w:r>
+        <w:rPr>
+          <w:rFonts w:ascii="Times New Roman" w:eastAsiaTheme="minorEastAsia" w:hAnsi="Times New Roman" w:cs="Times New Roman"/>
+        </w:rPr>
+        <w:t xml:space="preserve"> </w:t>
+      </w:r>
+      <m:oMath>
+        <m:r>
+          <w:rPr>
+            <w:rFonts w:ascii="Cambria Math" w:eastAsiaTheme="minorEastAsia" w:hAnsi="Cambria Math" w:cs="Times New Roman"/>
+          </w:rPr>
+          <m:t>σ</m:t>
+        </m:r>
+      </m:oMath>
+      <w:r>
+        <w:rPr>
+          <w:rFonts w:ascii="Times New Roman" w:eastAsiaTheme="minorEastAsia" w:hAnsi="Times New Roman" w:cs="Times New Roman"/>
+        </w:rPr>
+        <w:t xml:space="preserve"> are </w:t>
+      </w:r>
+      <w:r>
+        <w:rPr>
+          <w:rFonts w:ascii="Times New Roman" w:eastAsiaTheme="minorEastAsia" w:hAnsi="Times New Roman" w:cs="Times New Roman"/>
+        </w:rPr>
+        <w:t>completely</w:t>
+      </w:r>
+      <w:r>
+        <w:rPr>
+          <w:rFonts w:ascii="Times New Roman" w:eastAsiaTheme="minorEastAsia" w:hAnsi="Times New Roman" w:cs="Times New Roman"/>
+        </w:rPr>
+        <w:t xml:space="preserve"> correlated as can be seen from the plot below:</w:t>
+      </w:r>
     </w:p>
     <w:p>
       <w:pPr>
         <w:pStyle w:val="ListParagraph"/>
         <w:ind w:left="360"/>
-        <w:rPr>
-          <w:rFonts w:ascii="Times New Roman" w:hAnsi="Times New Roman" w:cs="Times New Roman"/>
+        <w:jc w:val="both"/>
+        <w:rPr>
+          <w:rFonts w:ascii="Times New Roman" w:eastAsiaTheme="minorEastAsia" w:hAnsi="Times New Roman" w:cs="Times New Roman"/>
+        </w:rPr>
+      </w:pPr>
+    </w:p>
+    <w:p>
+      <w:pPr>
+        <w:pStyle w:val="ListParagraph"/>
+        <w:ind w:left="360"/>
+        <w:jc w:val="both"/>
+        <w:rPr>
+          <w:rFonts w:ascii="Times New Roman" w:eastAsiaTheme="minorEastAsia" w:hAnsi="Times New Roman" w:cs="Times New Roman"/>
+        </w:rPr>
+      </w:pPr>
+      <w:r>
+        <w:rPr>
+          <w:rFonts w:ascii="Times New Roman" w:eastAsiaTheme="minorEastAsia" w:hAnsi="Times New Roman" w:cs="Times New Roman"/>
+        </w:rPr>
+        <w:drawing>
+          <wp:inline distT="0" distB="0" distL="0" distR="0">
+            <wp:extent cx="5238750" cy="3095625"/>
+            <wp:effectExtent l="19050" t="0" r="19050" b="0"/>
+            <wp:docPr id="13" name="Chart 13"/>
+            <wp:cNvGraphicFramePr/>
+            <a:graphic xmlns:a="http://schemas.openxmlformats.org/drawingml/2006/main">
+              <a:graphicData uri="http://schemas.openxmlformats.org/drawingml/2006/chart">
+                <c:chart xmlns:c="http://schemas.openxmlformats.org/drawingml/2006/chart" xmlns:r="http://schemas.openxmlformats.org/officeDocument/2006/relationships" r:id="rId15"/>
+              </a:graphicData>
+            </a:graphic>
+          </wp:inline>
+        </w:drawing>
+      </w:r>
+    </w:p>
+    <w:p>
+      <w:pPr>
+        <w:pStyle w:val="ListParagraph"/>
+        <w:ind w:left="360"/>
+        <w:jc w:val="both"/>
+        <w:rPr>
+          <w:rFonts w:ascii="Times New Roman" w:eastAsiaTheme="minorEastAsia" w:hAnsi="Times New Roman" w:cs="Times New Roman"/>
+        </w:rPr>
+      </w:pPr>
+    </w:p>
+    <w:p>
+      <w:pPr>
+        <w:pStyle w:val="ListParagraph"/>
+        <w:ind w:left="360"/>
+        <w:jc w:val="both"/>
+        <w:rPr>
+          <w:rFonts w:ascii="Times New Roman" w:eastAsiaTheme="minorEastAsia" w:hAnsi="Times New Roman" w:cs="Times New Roman"/>
+        </w:rPr>
+      </w:pPr>
+      <w:r>
+        <w:rPr>
+          <w:rFonts w:ascii="Times New Roman" w:eastAsiaTheme="minorEastAsia" w:hAnsi="Times New Roman" w:cs="Times New Roman"/>
+        </w:rPr>
+        <w:t xml:space="preserve">We observe that the airy disk radius is approximately twice the standard deviation of the fitted Gaussian </w:t>
+      </w:r>
+      <w:proofErr w:type="spellStart"/>
+      <w:r>
+        <w:rPr>
+          <w:rFonts w:ascii="Times New Roman" w:eastAsiaTheme="minorEastAsia" w:hAnsi="Times New Roman" w:cs="Times New Roman"/>
+        </w:rPr>
+        <w:t>i.e</w:t>
+      </w:r>
+      <w:proofErr w:type="spellEnd"/>
+      <w:r>
+        <w:rPr>
+          <w:rFonts w:ascii="Times New Roman" w:eastAsiaTheme="minorEastAsia" w:hAnsi="Times New Roman" w:cs="Times New Roman"/>
+        </w:rPr>
+        <w:t xml:space="preserve"> </w:t>
+      </w:r>
+      <m:oMath>
+        <m:r>
+          <w:rPr>
+            <w:rFonts w:ascii="Cambria Math" w:eastAsiaTheme="minorEastAsia" w:hAnsi="Cambria Math" w:cs="Times New Roman"/>
+          </w:rPr>
+          <m:t>r=2σ</m:t>
+        </m:r>
+      </m:oMath>
+      <w:r>
+        <w:rPr>
+          <w:rFonts w:ascii="Times New Roman" w:eastAsiaTheme="minorEastAsia" w:hAnsi="Times New Roman" w:cs="Times New Roman"/>
+        </w:rPr>
+        <w:t>.</w:t>
+      </w:r>
+      <w:r>
+        <w:rPr>
+          <w:rFonts w:ascii="Times New Roman" w:eastAsiaTheme="minorEastAsia" w:hAnsi="Times New Roman" w:cs="Times New Roman"/>
+        </w:rPr>
+        <w:t xml:space="preserve"> The fact that we can fit a Gaussian to all these airy disks makes us come to the con</w:t>
+      </w:r>
+      <w:r>
+        <w:rPr>
+          <w:rFonts w:ascii="Times New Roman" w:eastAsiaTheme="minorEastAsia" w:hAnsi="Times New Roman" w:cs="Times New Roman"/>
+        </w:rPr>
+        <w:t>c</w:t>
+      </w:r>
+      <w:r>
+        <w:rPr>
+          <w:rFonts w:ascii="Times New Roman" w:eastAsiaTheme="minorEastAsia" w:hAnsi="Times New Roman" w:cs="Times New Roman"/>
+        </w:rPr>
+        <w:t xml:space="preserve">lusion that the airy disk can be </w:t>
+      </w:r>
+      <w:r>
+        <w:rPr>
+          <w:rFonts w:ascii="Times New Roman" w:eastAsiaTheme="minorEastAsia" w:hAnsi="Times New Roman" w:cs="Times New Roman"/>
+        </w:rPr>
+        <w:t>suitably</w:t>
+      </w:r>
+      <w:r>
+        <w:rPr>
+          <w:rFonts w:ascii="Times New Roman" w:eastAsiaTheme="minorEastAsia" w:hAnsi="Times New Roman" w:cs="Times New Roman"/>
+        </w:rPr>
+        <w:t xml:space="preserve"> approximated using a Gaussian kernel with </w:t>
+      </w:r>
+      <m:oMath>
+        <m:r>
+          <w:rPr>
+            <w:rFonts w:ascii="Cambria Math" w:eastAsiaTheme="minorEastAsia" w:hAnsi="Cambria Math" w:cs="Times New Roman"/>
+          </w:rPr>
+          <m:t>σ=</m:t>
+        </m:r>
+        <m:f>
+          <m:fPr>
+            <m:ctrlPr>
+              <w:rPr>
+                <w:rFonts w:ascii="Cambria Math" w:eastAsiaTheme="minorEastAsia" w:hAnsi="Cambria Math" w:cs="Times New Roman"/>
+                <w:i/>
+              </w:rPr>
+            </m:ctrlPr>
+          </m:fPr>
+          <m:num>
+            <m:r>
+              <w:rPr>
+                <w:rFonts w:ascii="Cambria Math" w:eastAsiaTheme="minorEastAsia" w:hAnsi="Cambria Math" w:cs="Times New Roman"/>
+              </w:rPr>
+              <m:t>r</m:t>
+            </m:r>
+          </m:num>
+          <m:den>
+            <m:r>
+              <w:rPr>
+                <w:rFonts w:ascii="Cambria Math" w:eastAsiaTheme="minorEastAsia" w:hAnsi="Cambria Math" w:cs="Times New Roman"/>
+              </w:rPr>
+              <m:t>2</m:t>
+            </m:r>
+          </m:den>
+        </m:f>
+      </m:oMath>
+      <w:r>
+        <w:rPr>
+          <w:rFonts w:ascii="Times New Roman" w:eastAsiaTheme="minorEastAsia" w:hAnsi="Times New Roman" w:cs="Times New Roman"/>
+        </w:rPr>
+        <w:t xml:space="preserve"> where </w:t>
+      </w:r>
+      <m:oMath>
+        <m:r>
+          <w:rPr>
+            <w:rFonts w:ascii="Cambria Math" w:eastAsiaTheme="minorEastAsia" w:hAnsi="Cambria Math" w:cs="Times New Roman"/>
+          </w:rPr>
+          <m:t>r</m:t>
+        </m:r>
+      </m:oMath>
+      <w:r>
+        <w:rPr>
+          <w:rFonts w:ascii="Times New Roman" w:eastAsiaTheme="minorEastAsia" w:hAnsi="Times New Roman" w:cs="Times New Roman"/>
+        </w:rPr>
+        <w:t xml:space="preserve"> is the airy disk radius.</w:t>
+      </w:r>
+    </w:p>
+    <w:p>
+      <w:pPr>
+        <w:pStyle w:val="ListParagraph"/>
+        <w:ind w:left="360"/>
+        <w:jc w:val="both"/>
+        <w:rPr>
+          <w:rFonts w:ascii="Times New Roman" w:eastAsiaTheme="minorEastAsia" w:hAnsi="Times New Roman" w:cs="Times New Roman"/>
+          <w:b/>
+        </w:rPr>
+      </w:pPr>
+    </w:p>
+    <w:p>
+      <w:pPr>
+        <w:pStyle w:val="ListParagraph"/>
+        <w:ind w:left="360"/>
+        <w:jc w:val="both"/>
+        <w:rPr>
+          <w:rFonts w:ascii="Times New Roman" w:eastAsiaTheme="minorEastAsia" w:hAnsi="Times New Roman" w:cs="Times New Roman"/>
+        </w:rPr>
+      </w:pPr>
+      <w:r>
+        <w:rPr>
+          <w:rFonts w:ascii="Times New Roman" w:eastAsiaTheme="minorEastAsia" w:hAnsi="Times New Roman" w:cs="Times New Roman"/>
+          <w:b/>
+        </w:rPr>
+        <w:t>NOTE:</w:t>
+      </w:r>
+      <w:r>
+        <w:rPr>
+          <w:rFonts w:ascii="Times New Roman" w:eastAsiaTheme="minorEastAsia" w:hAnsi="Times New Roman" w:cs="Times New Roman"/>
+        </w:rPr>
+        <w:t xml:space="preserve"> It was assumed that the magnitude of the Gaussian was </w:t>
+      </w:r>
+      <m:oMath>
+        <m:r>
+          <w:rPr>
+            <w:rFonts w:ascii="Cambria Math" w:eastAsiaTheme="minorEastAsia" w:hAnsi="Cambria Math" w:cs="Times New Roman"/>
+          </w:rPr>
+          <m:t>1</m:t>
+        </m:r>
+      </m:oMath>
+      <w:r>
+        <w:rPr>
+          <w:rFonts w:ascii="Times New Roman" w:eastAsiaTheme="minorEastAsia" w:hAnsi="Times New Roman" w:cs="Times New Roman"/>
+        </w:rPr>
+        <w:t xml:space="preserve"> since the airy disk was normalized before plotting. The Gaussian was fitted using the MATLAB </w:t>
+      </w:r>
+      <m:oMath>
+        <m:r>
+          <w:rPr>
+            <w:rFonts w:ascii="Cambria Math" w:eastAsiaTheme="minorEastAsia" w:hAnsi="Cambria Math" w:cs="Times New Roman"/>
+          </w:rPr>
+          <m:t>lsqnonlin</m:t>
+        </m:r>
+      </m:oMath>
+      <w:r>
+        <w:rPr>
+          <w:rFonts w:ascii="Times New Roman" w:eastAsiaTheme="minorEastAsia" w:hAnsi="Times New Roman" w:cs="Times New Roman"/>
+        </w:rPr>
+        <w:t xml:space="preserve"> function that minimizes the least square difference between the </w:t>
+      </w:r>
+      <w:proofErr w:type="spellStart"/>
+      <w:r>
+        <w:rPr>
+          <w:rFonts w:ascii="Times New Roman" w:eastAsiaTheme="minorEastAsia" w:hAnsi="Times New Roman" w:cs="Times New Roman"/>
+        </w:rPr>
+        <w:t>gaussian</w:t>
+      </w:r>
+      <w:proofErr w:type="spellEnd"/>
+      <w:r>
+        <w:rPr>
+          <w:rFonts w:ascii="Times New Roman" w:eastAsiaTheme="minorEastAsia" w:hAnsi="Times New Roman" w:cs="Times New Roman"/>
+        </w:rPr>
+        <w:t xml:space="preserve"> kernel and the point spread function (airy disk).</w:t>
+      </w:r>
+    </w:p>
+    <w:p>
+      <w:pPr>
+        <w:pStyle w:val="ListParagraph"/>
+        <w:ind w:left="360"/>
+        <w:jc w:val="both"/>
+        <w:rPr>
+          <w:rFonts w:ascii="Times New Roman" w:eastAsiaTheme="minorEastAsia" w:hAnsi="Times New Roman" w:cs="Times New Roman"/>
         </w:rPr>
       </w:pPr>
     </w:p>
@@ -1796,6 +4645,419 @@
 </w:styles>
 </file>
 
+<file path=word/charts/chart1.xml><?xml version="1.0" encoding="utf-8"?>
+<c:chartSpace xmlns:c="http://schemas.openxmlformats.org/drawingml/2006/chart" xmlns:a="http://schemas.openxmlformats.org/drawingml/2006/main" xmlns:r="http://schemas.openxmlformats.org/officeDocument/2006/relationships">
+  <c:date1904 val="1"/>
+  <c:lang val="en-US"/>
+  <c:chart>
+    <c:title>
+      <c:tx>
+        <c:rich>
+          <a:bodyPr/>
+          <a:lstStyle/>
+          <a:p>
+            <a:pPr>
+              <a:defRPr/>
+            </a:pPr>
+            <a:r>
+              <a:rPr lang="el-GR" sz="1800" b="1" i="0" u="none" strike="noStrike" baseline="0"/>
+              <a:t>λ</a:t>
+            </a:r>
+            <a:r>
+              <a:rPr lang="en-US" sz="1800" b="1" i="0" u="none" strike="noStrike" baseline="0"/>
+              <a:t>/NA vs </a:t>
+            </a:r>
+            <a:r>
+              <a:rPr lang="en-US"/>
+              <a:t>Airy Disk Radius (nm)</a:t>
+            </a:r>
+          </a:p>
+        </c:rich>
+      </c:tx>
+    </c:title>
+    <c:plotArea>
+      <c:layout/>
+      <c:scatterChart>
+        <c:scatterStyle val="lineMarker"/>
+        <c:ser>
+          <c:idx val="0"/>
+          <c:order val="0"/>
+          <c:tx>
+            <c:strRef>
+              <c:f>Sheet2!$D$1</c:f>
+              <c:strCache>
+                <c:ptCount val="1"/>
+                <c:pt idx="0">
+                  <c:v>Airy Disk Radius (nm)</c:v>
+                </c:pt>
+              </c:strCache>
+            </c:strRef>
+          </c:tx>
+          <c:spPr>
+            <a:ln w="28575">
+              <a:noFill/>
+            </a:ln>
+          </c:spPr>
+          <c:trendline>
+            <c:trendlineType val="linear"/>
+            <c:dispRSqr val="1"/>
+            <c:trendlineLbl>
+              <c:layout>
+                <c:manualLayout>
+                  <c:x val="0.13111526684164479"/>
+                  <c:y val="0.16167796733741616"/>
+                </c:manualLayout>
+              </c:layout>
+              <c:tx>
+                <c:rich>
+                  <a:bodyPr/>
+                  <a:lstStyle/>
+                  <a:p>
+                    <a:pPr>
+                      <a:defRPr/>
+                    </a:pPr>
+                    <a:r>
+                      <a:rPr lang="en-US"/>
+                      <a:t>Correlation R² = 1</a:t>
+                    </a:r>
+                  </a:p>
+                </c:rich>
+              </c:tx>
+              <c:numFmt formatCode="General" sourceLinked="0"/>
+            </c:trendlineLbl>
+          </c:trendline>
+          <c:xVal>
+            <c:numRef>
+              <c:f>Sheet2!$C$2:$C$7</c:f>
+              <c:numCache>
+                <c:formatCode>General</c:formatCode>
+                <c:ptCount val="6"/>
+                <c:pt idx="0">
+                  <c:v>960</c:v>
+                </c:pt>
+                <c:pt idx="1">
+                  <c:v>1040</c:v>
+                </c:pt>
+                <c:pt idx="2">
+                  <c:v>1360</c:v>
+                </c:pt>
+                <c:pt idx="3">
+                  <c:v>520</c:v>
+                </c:pt>
+                <c:pt idx="4">
+                  <c:v>371.42857142857133</c:v>
+                </c:pt>
+                <c:pt idx="5">
+                  <c:v>453.33333333333331</c:v>
+                </c:pt>
+              </c:numCache>
+            </c:numRef>
+          </c:xVal>
+          <c:yVal>
+            <c:numRef>
+              <c:f>Sheet2!$D$2:$D$7</c:f>
+              <c:numCache>
+                <c:formatCode>General</c:formatCode>
+                <c:ptCount val="6"/>
+                <c:pt idx="0">
+                  <c:v>586</c:v>
+                </c:pt>
+                <c:pt idx="1">
+                  <c:v>635</c:v>
+                </c:pt>
+                <c:pt idx="2">
+                  <c:v>830</c:v>
+                </c:pt>
+                <c:pt idx="3">
+                  <c:v>317</c:v>
+                </c:pt>
+                <c:pt idx="4">
+                  <c:v>227</c:v>
+                </c:pt>
+                <c:pt idx="5">
+                  <c:v>277</c:v>
+                </c:pt>
+              </c:numCache>
+            </c:numRef>
+          </c:yVal>
+        </c:ser>
+        <c:axId val="101078528"/>
+        <c:axId val="104635008"/>
+      </c:scatterChart>
+      <c:valAx>
+        <c:axId val="101078528"/>
+        <c:scaling>
+          <c:orientation val="minMax"/>
+        </c:scaling>
+        <c:axPos val="b"/>
+        <c:title>
+          <c:tx>
+            <c:rich>
+              <a:bodyPr/>
+              <a:lstStyle/>
+              <a:p>
+                <a:pPr>
+                  <a:defRPr/>
+                </a:pPr>
+                <a:r>
+                  <a:rPr lang="el-GR" sz="1200" b="1" i="0" u="none" strike="noStrike" baseline="0"/>
+                  <a:t>λ</a:t>
+                </a:r>
+                <a:r>
+                  <a:rPr lang="en-US" sz="1200" b="1" i="0" u="none" strike="noStrike" baseline="0"/>
+                  <a:t>/NA</a:t>
+                </a:r>
+                <a:endParaRPr lang="en-US" sz="1800"/>
+              </a:p>
+            </c:rich>
+          </c:tx>
+        </c:title>
+        <c:numFmt formatCode="General" sourceLinked="1"/>
+        <c:tickLblPos val="nextTo"/>
+        <c:crossAx val="104635008"/>
+        <c:crosses val="autoZero"/>
+        <c:crossBetween val="midCat"/>
+      </c:valAx>
+      <c:valAx>
+        <c:axId val="104635008"/>
+        <c:scaling>
+          <c:orientation val="minMax"/>
+        </c:scaling>
+        <c:axPos val="l"/>
+        <c:majorGridlines/>
+        <c:title>
+          <c:tx>
+            <c:rich>
+              <a:bodyPr rot="-5400000" vert="horz"/>
+              <a:lstStyle/>
+              <a:p>
+                <a:pPr>
+                  <a:defRPr/>
+                </a:pPr>
+                <a:r>
+                  <a:rPr lang="en-US" sz="1200" b="1" i="0" u="none" strike="noStrike" baseline="0"/>
+                  <a:t>Airy Disk Radius (nm) </a:t>
+                </a:r>
+                <a:endParaRPr lang="en-US" sz="1800"/>
+              </a:p>
+            </c:rich>
+          </c:tx>
+        </c:title>
+        <c:numFmt formatCode="General" sourceLinked="1"/>
+        <c:tickLblPos val="nextTo"/>
+        <c:crossAx val="101078528"/>
+        <c:crosses val="autoZero"/>
+        <c:crossBetween val="midCat"/>
+      </c:valAx>
+    </c:plotArea>
+    <c:plotVisOnly val="1"/>
+  </c:chart>
+  <c:externalData r:id="rId1"/>
+</c:chartSpace>
+</file>
+
+<file path=word/charts/chart2.xml><?xml version="1.0" encoding="utf-8"?>
+<c:chartSpace xmlns:c="http://schemas.openxmlformats.org/drawingml/2006/chart" xmlns:a="http://schemas.openxmlformats.org/drawingml/2006/main" xmlns:r="http://schemas.openxmlformats.org/officeDocument/2006/relationships">
+  <c:date1904 val="1"/>
+  <c:lang val="en-US"/>
+  <c:chart>
+    <c:title>
+      <c:tx>
+        <c:rich>
+          <a:bodyPr/>
+          <a:lstStyle/>
+          <a:p>
+            <a:pPr>
+              <a:defRPr/>
+            </a:pPr>
+            <a:r>
+              <a:rPr lang="en-US"/>
+              <a:t>Airy Disk Radius vs Gaussian Sigma</a:t>
+            </a:r>
+          </a:p>
+        </c:rich>
+      </c:tx>
+    </c:title>
+    <c:plotArea>
+      <c:layout/>
+      <c:scatterChart>
+        <c:scatterStyle val="lineMarker"/>
+        <c:ser>
+          <c:idx val="0"/>
+          <c:order val="0"/>
+          <c:tx>
+            <c:strRef>
+              <c:f>Sheet1!$B$1</c:f>
+              <c:strCache>
+                <c:ptCount val="1"/>
+                <c:pt idx="0">
+                  <c:v>Gaussian sigma(nm)</c:v>
+                </c:pt>
+              </c:strCache>
+            </c:strRef>
+          </c:tx>
+          <c:spPr>
+            <a:ln w="28575">
+              <a:noFill/>
+            </a:ln>
+          </c:spPr>
+          <c:trendline>
+            <c:trendlineType val="linear"/>
+            <c:dispRSqr val="1"/>
+            <c:trendlineLbl>
+              <c:layout>
+                <c:manualLayout>
+                  <c:x val="8.3938534955857791E-2"/>
+                  <c:y val="0.12478190995356356"/>
+                </c:manualLayout>
+              </c:layout>
+              <c:tx>
+                <c:rich>
+                  <a:bodyPr/>
+                  <a:lstStyle/>
+                  <a:p>
+                    <a:pPr>
+                      <a:defRPr/>
+                    </a:pPr>
+                    <a:r>
+                      <a:rPr lang="en-US"/>
+                      <a:t>Correlation R² = 1</a:t>
+                    </a:r>
+                  </a:p>
+                </c:rich>
+              </c:tx>
+              <c:numFmt formatCode="General" sourceLinked="0"/>
+            </c:trendlineLbl>
+          </c:trendline>
+          <c:xVal>
+            <c:numRef>
+              <c:f>Sheet1!$A$2:$A$7</c:f>
+              <c:numCache>
+                <c:formatCode>General</c:formatCode>
+                <c:ptCount val="6"/>
+                <c:pt idx="0">
+                  <c:v>586</c:v>
+                </c:pt>
+                <c:pt idx="1">
+                  <c:v>635</c:v>
+                </c:pt>
+                <c:pt idx="2">
+                  <c:v>830</c:v>
+                </c:pt>
+                <c:pt idx="3">
+                  <c:v>317</c:v>
+                </c:pt>
+                <c:pt idx="4">
+                  <c:v>227</c:v>
+                </c:pt>
+                <c:pt idx="5">
+                  <c:v>277</c:v>
+                </c:pt>
+              </c:numCache>
+            </c:numRef>
+          </c:xVal>
+          <c:yVal>
+            <c:numRef>
+              <c:f>Sheet1!$B$2:$B$7</c:f>
+              <c:numCache>
+                <c:formatCode>General</c:formatCode>
+                <c:ptCount val="6"/>
+                <c:pt idx="0">
+                  <c:v>289.14000000000004</c:v>
+                </c:pt>
+                <c:pt idx="1">
+                  <c:v>313.17</c:v>
+                </c:pt>
+                <c:pt idx="2">
+                  <c:v>409.28999999999996</c:v>
+                </c:pt>
+                <c:pt idx="3">
+                  <c:v>157.20999999999998</c:v>
+                </c:pt>
+                <c:pt idx="4">
+                  <c:v>112.86</c:v>
+                </c:pt>
+                <c:pt idx="5">
+                  <c:v>137.28</c:v>
+                </c:pt>
+              </c:numCache>
+            </c:numRef>
+          </c:yVal>
+        </c:ser>
+        <c:axId val="106529536"/>
+        <c:axId val="106531840"/>
+      </c:scatterChart>
+      <c:valAx>
+        <c:axId val="106529536"/>
+        <c:scaling>
+          <c:orientation val="minMax"/>
+        </c:scaling>
+        <c:axPos val="b"/>
+        <c:title>
+          <c:tx>
+            <c:rich>
+              <a:bodyPr/>
+              <a:lstStyle/>
+              <a:p>
+                <a:pPr>
+                  <a:defRPr/>
+                </a:pPr>
+                <a:r>
+                  <a:rPr lang="en-US" sz="1200"/>
+                  <a:t>Airy</a:t>
+                </a:r>
+                <a:r>
+                  <a:rPr lang="en-US" sz="1200" baseline="0"/>
+                  <a:t> Disk Radius (nm)</a:t>
+                </a:r>
+                <a:endParaRPr lang="en-US"/>
+              </a:p>
+            </c:rich>
+          </c:tx>
+        </c:title>
+        <c:numFmt formatCode="General" sourceLinked="1"/>
+        <c:tickLblPos val="nextTo"/>
+        <c:crossAx val="106531840"/>
+        <c:crosses val="autoZero"/>
+        <c:crossBetween val="midCat"/>
+      </c:valAx>
+      <c:valAx>
+        <c:axId val="106531840"/>
+        <c:scaling>
+          <c:orientation val="minMax"/>
+        </c:scaling>
+        <c:axPos val="l"/>
+        <c:majorGridlines/>
+        <c:title>
+          <c:tx>
+            <c:rich>
+              <a:bodyPr/>
+              <a:lstStyle/>
+              <a:p>
+                <a:pPr>
+                  <a:defRPr/>
+                </a:pPr>
+                <a:r>
+                  <a:rPr lang="en-US" sz="1200"/>
+                  <a:t>Gaussian Sigma (nm)</a:t>
+                </a:r>
+              </a:p>
+            </c:rich>
+          </c:tx>
+        </c:title>
+        <c:numFmt formatCode="General" sourceLinked="1"/>
+        <c:tickLblPos val="nextTo"/>
+        <c:crossAx val="106529536"/>
+        <c:crosses val="autoZero"/>
+        <c:crossBetween val="midCat"/>
+      </c:valAx>
+    </c:plotArea>
+    <c:plotVisOnly val="1"/>
+  </c:chart>
+  <c:externalData r:id="rId1"/>
+</c:chartSpace>
+</file>
+
 <file path=word/theme/theme1.xml><?xml version="1.0" encoding="utf-8"?>
 <a:theme xmlns:a="http://schemas.openxmlformats.org/drawingml/2006/main" name="Office Theme">
   <a:themeElements>

</xml_diff>

<commit_message>
updated Q1 code and report
</commit_message>
<xml_diff>
--- a/Project02/Question3/report.docx
+++ b/Project02/Question3/report.docx
@@ -1585,6 +1585,7 @@
       <w:r>
         <w:rPr>
           <w:rFonts w:ascii="Times New Roman" w:eastAsiaTheme="minorEastAsia" w:hAnsi="Times New Roman" w:cs="Times New Roman"/>
+          <w:noProof/>
         </w:rPr>
         <w:drawing>
           <wp:inline distT="0" distB="0" distL="0" distR="0">
@@ -3334,6 +3335,7 @@
       <w:r>
         <w:rPr>
           <w:rFonts w:ascii="Times New Roman" w:eastAsiaTheme="minorEastAsia" w:hAnsi="Times New Roman" w:cs="Times New Roman"/>
+          <w:noProof/>
         </w:rPr>
         <w:drawing>
           <wp:inline distT="0" distB="0" distL="0" distR="0">
@@ -4745,7 +4747,7 @@
                   <c:v>520</c:v>
                 </c:pt>
                 <c:pt idx="4">
-                  <c:v>371.42857142857133</c:v>
+                  <c:v>371.4285714285711</c:v>
                 </c:pt>
                 <c:pt idx="5">
                   <c:v>453.33333333333331</c:v>
@@ -4781,11 +4783,11 @@
             </c:numRef>
           </c:yVal>
         </c:ser>
-        <c:axId val="101078528"/>
-        <c:axId val="104635008"/>
+        <c:axId val="106748928"/>
+        <c:axId val="110593920"/>
       </c:scatterChart>
       <c:valAx>
-        <c:axId val="101078528"/>
+        <c:axId val="106748928"/>
         <c:scaling>
           <c:orientation val="minMax"/>
         </c:scaling>
@@ -4814,12 +4816,12 @@
         </c:title>
         <c:numFmt formatCode="General" sourceLinked="1"/>
         <c:tickLblPos val="nextTo"/>
-        <c:crossAx val="104635008"/>
+        <c:crossAx val="110593920"/>
         <c:crosses val="autoZero"/>
         <c:crossBetween val="midCat"/>
       </c:valAx>
       <c:valAx>
-        <c:axId val="104635008"/>
+        <c:axId val="110593920"/>
         <c:scaling>
           <c:orientation val="minMax"/>
         </c:scaling>
@@ -4845,7 +4847,7 @@
         </c:title>
         <c:numFmt formatCode="General" sourceLinked="1"/>
         <c:tickLblPos val="nextTo"/>
-        <c:crossAx val="101078528"/>
+        <c:crossAx val="106748928"/>
         <c:crosses val="autoZero"/>
         <c:crossBetween val="midCat"/>
       </c:valAx>
@@ -4908,7 +4910,7 @@
               <c:layout>
                 <c:manualLayout>
                   <c:x val="8.3938534955857791E-2"/>
-                  <c:y val="0.12478190995356356"/>
+                  <c:y val="0.12478190995356359"/>
                 </c:manualLayout>
               </c:layout>
               <c:tx>
@@ -4963,13 +4965,13 @@
                 <c:formatCode>General</c:formatCode>
                 <c:ptCount val="6"/>
                 <c:pt idx="0">
-                  <c:v>289.14000000000004</c:v>
+                  <c:v>289.14000000000016</c:v>
                 </c:pt>
                 <c:pt idx="1">
                   <c:v>313.17</c:v>
                 </c:pt>
                 <c:pt idx="2">
-                  <c:v>409.28999999999996</c:v>
+                  <c:v>409.28999999999985</c:v>
                 </c:pt>
                 <c:pt idx="3">
                   <c:v>157.20999999999998</c:v>
@@ -4984,11 +4986,11 @@
             </c:numRef>
           </c:yVal>
         </c:ser>
-        <c:axId val="106529536"/>
-        <c:axId val="106531840"/>
+        <c:axId val="107285120"/>
+        <c:axId val="107303680"/>
       </c:scatterChart>
       <c:valAx>
-        <c:axId val="106529536"/>
+        <c:axId val="107285120"/>
         <c:scaling>
           <c:orientation val="minMax"/>
         </c:scaling>
@@ -5017,12 +5019,12 @@
         </c:title>
         <c:numFmt formatCode="General" sourceLinked="1"/>
         <c:tickLblPos val="nextTo"/>
-        <c:crossAx val="106531840"/>
+        <c:crossAx val="107303680"/>
         <c:crosses val="autoZero"/>
         <c:crossBetween val="midCat"/>
       </c:valAx>
       <c:valAx>
-        <c:axId val="106531840"/>
+        <c:axId val="107303680"/>
         <c:scaling>
           <c:orientation val="minMax"/>
         </c:scaling>
@@ -5047,7 +5049,7 @@
         </c:title>
         <c:numFmt formatCode="General" sourceLinked="1"/>
         <c:tickLblPos val="nextTo"/>
-        <c:crossAx val="106529536"/>
+        <c:crossAx val="107285120"/>
         <c:crosses val="autoZero"/>
         <c:crossBetween val="midCat"/>
       </c:valAx>

</xml_diff>

<commit_message>
updated report for Q3 in file Question3/report
</commit_message>
<xml_diff>
--- a/Project02/Question3/report.docx
+++ b/Project02/Question3/report.docx
@@ -1624,6 +1624,72 @@
       <w:r>
         <w:rPr>
           <w:rFonts w:ascii="Times New Roman" w:eastAsiaTheme="minorEastAsia" w:hAnsi="Times New Roman" w:cs="Times New Roman"/>
+        </w:rPr>
+        <w:t xml:space="preserve">The slope of the line is approximately 0.61 and this follows the Rayleigh limit which says that the </w:t>
+      </w:r>
+      <w:r>
+        <w:rPr>
+          <w:rFonts w:ascii="Times New Roman" w:eastAsiaTheme="minorEastAsia" w:hAnsi="Times New Roman" w:cs="Times New Roman"/>
+        </w:rPr>
+        <w:t xml:space="preserve">Airy disk radius </w:t>
+      </w:r>
+      <m:oMath>
+        <m:r>
+          <w:rPr>
+            <w:rFonts w:ascii="Cambria Math" w:eastAsiaTheme="minorEastAsia" w:hAnsi="Cambria Math" w:cs="Times New Roman"/>
+          </w:rPr>
+          <m:t>≈</m:t>
+        </m:r>
+        <m:f>
+          <m:fPr>
+            <m:ctrlPr>
+              <w:rPr>
+                <w:rFonts w:ascii="Cambria Math" w:eastAsiaTheme="minorEastAsia" w:hAnsi="Cambria Math" w:cs="Times New Roman"/>
+                <w:i/>
+              </w:rPr>
+            </m:ctrlPr>
+          </m:fPr>
+          <m:num>
+            <m:r>
+              <w:rPr>
+                <w:rFonts w:ascii="Cambria Math" w:eastAsiaTheme="minorEastAsia" w:hAnsi="Cambria Math" w:cs="Times New Roman"/>
+              </w:rPr>
+              <m:t>0.61λ</m:t>
+            </m:r>
+          </m:num>
+          <m:den>
+            <m:r>
+              <w:rPr>
+                <w:rFonts w:ascii="Cambria Math" w:eastAsiaTheme="minorEastAsia" w:hAnsi="Cambria Math" w:cs="Times New Roman"/>
+              </w:rPr>
+              <m:t>NA</m:t>
+            </m:r>
+          </m:den>
+        </m:f>
+      </m:oMath>
+    </w:p>
+    <w:p>
+      <w:pPr>
+        <w:pStyle w:val="ListParagraph"/>
+        <w:ind w:left="360"/>
+        <w:jc w:val="both"/>
+        <w:rPr>
+          <w:rFonts w:ascii="Times New Roman" w:eastAsiaTheme="minorEastAsia" w:hAnsi="Times New Roman" w:cs="Times New Roman"/>
+        </w:rPr>
+      </w:pPr>
+    </w:p>
+    <w:p>
+      <w:pPr>
+        <w:pStyle w:val="ListParagraph"/>
+        <w:ind w:left="360"/>
+        <w:jc w:val="both"/>
+        <w:rPr>
+          <w:rFonts w:ascii="Times New Roman" w:eastAsiaTheme="minorEastAsia" w:hAnsi="Times New Roman" w:cs="Times New Roman"/>
+        </w:rPr>
+      </w:pPr>
+      <w:r>
+        <w:rPr>
+          <w:rFonts w:ascii="Times New Roman" w:eastAsiaTheme="minorEastAsia" w:hAnsi="Times New Roman" w:cs="Times New Roman"/>
           <w:b/>
         </w:rPr>
         <w:t>Summary:</w:t>
@@ -1804,6 +1870,7 @@
         <w:rPr>
           <w:rFonts w:ascii="Times New Roman" w:eastAsiaTheme="minorEastAsia" w:hAnsi="Times New Roman" w:cs="Times New Roman"/>
         </w:rPr>
+        <w:lastRenderedPageBreak/>
         <w:t>F</w:t>
       </w:r>
       <w:r>
@@ -1891,7 +1958,6 @@
           <w:rFonts w:ascii="Times New Roman" w:eastAsiaTheme="minorEastAsia" w:hAnsi="Times New Roman" w:cs="Times New Roman"/>
           <w:b/>
         </w:rPr>
-        <w:lastRenderedPageBreak/>
         <w:t>SIDE NOTE:</w:t>
       </w:r>
       <w:r>
@@ -2021,6 +2087,12 @@
           <w:rFonts w:ascii="Times New Roman" w:eastAsiaTheme="minorEastAsia" w:hAnsi="Times New Roman" w:cs="Times New Roman"/>
         </w:rPr>
         <w:t xml:space="preserve"> are shown below</w:t>
+      </w:r>
+      <w:r>
+        <w:rPr>
+          <w:rFonts w:ascii="Times New Roman" w:eastAsiaTheme="minorEastAsia" w:hAnsi="Times New Roman" w:cs="Times New Roman"/>
+        </w:rPr>
+        <w:t xml:space="preserve"> in order</w:t>
       </w:r>
       <w:r>
         <w:rPr>
@@ -2054,6 +2126,12 @@
         </w:rPr>
         <w:t>NA used are mentioned in the title of the figures.</w:t>
       </w:r>
+      <w:r>
+        <w:rPr>
+          <w:rFonts w:ascii="Times New Roman" w:eastAsiaTheme="minorEastAsia" w:hAnsi="Times New Roman" w:cs="Times New Roman"/>
+        </w:rPr>
+        <w:t xml:space="preserve"> The standard deviation of the fitted Gaussian is mentioned in the figure legend.</w:t>
+      </w:r>
     </w:p>
     <w:p>
       <w:pPr>
@@ -2071,9 +2149,9 @@
         </w:rPr>
         <w:drawing>
           <wp:inline distT="0" distB="0" distL="0" distR="0">
-            <wp:extent cx="7001926" cy="3291840"/>
-            <wp:effectExtent l="19050" t="0" r="8474" b="0"/>
-            <wp:docPr id="15" name="Picture 7" descr="q3part2fig1.jpg"/>
+            <wp:extent cx="7315200" cy="3490684"/>
+            <wp:effectExtent l="19050" t="0" r="0" b="0"/>
+            <wp:docPr id="3" name="Picture 2" descr="q3part2fig1.jpg"/>
             <wp:cNvGraphicFramePr>
               <a:graphicFrameLocks xmlns:a="http://schemas.openxmlformats.org/drawingml/2006/main" noChangeAspect="1"/>
             </wp:cNvGraphicFramePr>
@@ -2081,10 +2159,8 @@
               <a:graphicData uri="http://schemas.openxmlformats.org/drawingml/2006/picture">
                 <pic:pic xmlns:pic="http://schemas.openxmlformats.org/drawingml/2006/picture">
                   <pic:nvPicPr>
-                    <pic:cNvPr id="4" name="Picture 3" descr="q3part2fig1.jpg"/>
-                    <pic:cNvPicPr>
-                      <a:picLocks noChangeAspect="1"/>
-                    </pic:cNvPicPr>
+                    <pic:cNvPr id="0" name="q3part2fig1.jpg"/>
+                    <pic:cNvPicPr/>
                   </pic:nvPicPr>
                   <pic:blipFill>
                     <a:blip r:embed="rId9" cstate="print"/>
@@ -2095,7 +2171,7 @@
                   <pic:spPr>
                     <a:xfrm>
                       <a:off x="0" y="0"/>
-                      <a:ext cx="7001926" cy="3291840"/>
+                      <a:ext cx="7315200" cy="3490684"/>
                     </a:xfrm>
                     <a:prstGeom prst="rect">
                       <a:avLst/>
@@ -2107,16 +2183,27 @@
           </wp:inline>
         </w:drawing>
       </w:r>
+    </w:p>
+    <w:p>
+      <w:pPr>
+        <w:pStyle w:val="ListParagraph"/>
+        <w:ind w:left="-1260"/>
+        <w:jc w:val="both"/>
+        <w:rPr>
+          <w:rFonts w:ascii="Times New Roman" w:eastAsiaTheme="minorEastAsia" w:hAnsi="Times New Roman" w:cs="Times New Roman"/>
+        </w:rPr>
+      </w:pPr>
       <w:r>
         <w:rPr>
           <w:rFonts w:ascii="Times New Roman" w:eastAsiaTheme="minorEastAsia" w:hAnsi="Times New Roman" w:cs="Times New Roman"/>
           <w:noProof/>
         </w:rPr>
+        <w:lastRenderedPageBreak/>
         <w:drawing>
           <wp:inline distT="0" distB="0" distL="0" distR="0">
-            <wp:extent cx="6852636" cy="3291840"/>
-            <wp:effectExtent l="19050" t="0" r="5364" b="0"/>
-            <wp:docPr id="16" name="Picture 8" descr="q3part2fig2.jpg"/>
+            <wp:extent cx="7315200" cy="3490328"/>
+            <wp:effectExtent l="19050" t="0" r="0" b="0"/>
+            <wp:docPr id="4" name="Picture 3" descr="q3part2fig2.jpg"/>
             <wp:cNvGraphicFramePr>
               <a:graphicFrameLocks xmlns:a="http://schemas.openxmlformats.org/drawingml/2006/main" noChangeAspect="1"/>
             </wp:cNvGraphicFramePr>
@@ -2124,10 +2211,8 @@
               <a:graphicData uri="http://schemas.openxmlformats.org/drawingml/2006/picture">
                 <pic:pic xmlns:pic="http://schemas.openxmlformats.org/drawingml/2006/picture">
                   <pic:nvPicPr>
-                    <pic:cNvPr id="5" name="Picture 4" descr="q3part2fig2.jpg"/>
-                    <pic:cNvPicPr>
-                      <a:picLocks noChangeAspect="1"/>
-                    </pic:cNvPicPr>
+                    <pic:cNvPr id="0" name="q3part2fig2.jpg"/>
+                    <pic:cNvPicPr/>
                   </pic:nvPicPr>
                   <pic:blipFill>
                     <a:blip r:embed="rId10" cstate="print"/>
@@ -2138,7 +2223,7 @@
                   <pic:spPr>
                     <a:xfrm>
                       <a:off x="0" y="0"/>
-                      <a:ext cx="6852636" cy="3291840"/>
+                      <a:ext cx="7315200" cy="3490328"/>
                     </a:xfrm>
                     <a:prstGeom prst="rect">
                       <a:avLst/>
@@ -2150,17 +2235,26 @@
           </wp:inline>
         </w:drawing>
       </w:r>
+    </w:p>
+    <w:p>
+      <w:pPr>
+        <w:pStyle w:val="ListParagraph"/>
+        <w:ind w:left="-1260"/>
+        <w:jc w:val="both"/>
+        <w:rPr>
+          <w:rFonts w:ascii="Times New Roman" w:eastAsiaTheme="minorEastAsia" w:hAnsi="Times New Roman" w:cs="Times New Roman"/>
+        </w:rPr>
+      </w:pPr>
       <w:r>
         <w:rPr>
           <w:rFonts w:ascii="Times New Roman" w:eastAsiaTheme="minorEastAsia" w:hAnsi="Times New Roman" w:cs="Times New Roman"/>
           <w:noProof/>
         </w:rPr>
-        <w:lastRenderedPageBreak/>
         <w:drawing>
           <wp:inline distT="0" distB="0" distL="0" distR="0">
-            <wp:extent cx="6920093" cy="3291840"/>
+            <wp:extent cx="7315200" cy="3490328"/>
             <wp:effectExtent l="19050" t="0" r="0" b="0"/>
-            <wp:docPr id="17" name="Picture 9" descr="q3part2fig3.jpg"/>
+            <wp:docPr id="5" name="Picture 4" descr="q3part2fig3.jpg"/>
             <wp:cNvGraphicFramePr>
               <a:graphicFrameLocks xmlns:a="http://schemas.openxmlformats.org/drawingml/2006/main" noChangeAspect="1"/>
             </wp:cNvGraphicFramePr>
@@ -2168,10 +2262,8 @@
               <a:graphicData uri="http://schemas.openxmlformats.org/drawingml/2006/picture">
                 <pic:pic xmlns:pic="http://schemas.openxmlformats.org/drawingml/2006/picture">
                   <pic:nvPicPr>
-                    <pic:cNvPr id="6" name="Picture 5" descr="q3part2fig3.jpg"/>
-                    <pic:cNvPicPr>
-                      <a:picLocks noChangeAspect="1"/>
-                    </pic:cNvPicPr>
+                    <pic:cNvPr id="0" name="q3part2fig3.jpg"/>
+                    <pic:cNvPicPr/>
                   </pic:nvPicPr>
                   <pic:blipFill>
                     <a:blip r:embed="rId11" cstate="print"/>
@@ -2182,7 +2274,7 @@
                   <pic:spPr>
                     <a:xfrm>
                       <a:off x="0" y="0"/>
-                      <a:ext cx="6920093" cy="3291840"/>
+                      <a:ext cx="7315200" cy="3490328"/>
                     </a:xfrm>
                     <a:prstGeom prst="rect">
                       <a:avLst/>
@@ -2194,16 +2286,27 @@
           </wp:inline>
         </w:drawing>
       </w:r>
+    </w:p>
+    <w:p>
+      <w:pPr>
+        <w:pStyle w:val="ListParagraph"/>
+        <w:ind w:left="-1260"/>
+        <w:jc w:val="both"/>
+        <w:rPr>
+          <w:rFonts w:ascii="Times New Roman" w:eastAsiaTheme="minorEastAsia" w:hAnsi="Times New Roman" w:cs="Times New Roman"/>
+        </w:rPr>
+      </w:pPr>
       <w:r>
         <w:rPr>
           <w:rFonts w:ascii="Times New Roman" w:eastAsiaTheme="minorEastAsia" w:hAnsi="Times New Roman" w:cs="Times New Roman"/>
           <w:noProof/>
         </w:rPr>
+        <w:lastRenderedPageBreak/>
         <w:drawing>
           <wp:inline distT="0" distB="0" distL="0" distR="0">
-            <wp:extent cx="6653185" cy="3291840"/>
+            <wp:extent cx="7315200" cy="3490328"/>
             <wp:effectExtent l="19050" t="0" r="0" b="0"/>
-            <wp:docPr id="18" name="Picture 10" descr="q3part2fig4.jpg"/>
+            <wp:docPr id="6" name="Picture 5" descr="q3part2fig4.jpg"/>
             <wp:cNvGraphicFramePr>
               <a:graphicFrameLocks xmlns:a="http://schemas.openxmlformats.org/drawingml/2006/main" noChangeAspect="1"/>
             </wp:cNvGraphicFramePr>
@@ -2211,10 +2314,8 @@
               <a:graphicData uri="http://schemas.openxmlformats.org/drawingml/2006/picture">
                 <pic:pic xmlns:pic="http://schemas.openxmlformats.org/drawingml/2006/picture">
                   <pic:nvPicPr>
-                    <pic:cNvPr id="7" name="Picture 6" descr="q3part2fig4.jpg"/>
-                    <pic:cNvPicPr>
-                      <a:picLocks noChangeAspect="1"/>
-                    </pic:cNvPicPr>
+                    <pic:cNvPr id="0" name="q3part2fig4.jpg"/>
+                    <pic:cNvPicPr/>
                   </pic:nvPicPr>
                   <pic:blipFill>
                     <a:blip r:embed="rId12" cstate="print"/>
@@ -2225,7 +2326,7 @@
                   <pic:spPr>
                     <a:xfrm>
                       <a:off x="0" y="0"/>
-                      <a:ext cx="6653185" cy="3291840"/>
+                      <a:ext cx="7315200" cy="3490328"/>
                     </a:xfrm>
                     <a:prstGeom prst="rect">
                       <a:avLst/>
@@ -2237,17 +2338,26 @@
           </wp:inline>
         </w:drawing>
       </w:r>
+    </w:p>
+    <w:p>
+      <w:pPr>
+        <w:pStyle w:val="ListParagraph"/>
+        <w:ind w:left="-1260"/>
+        <w:jc w:val="both"/>
+        <w:rPr>
+          <w:rFonts w:ascii="Times New Roman" w:eastAsiaTheme="minorEastAsia" w:hAnsi="Times New Roman" w:cs="Times New Roman"/>
+        </w:rPr>
+      </w:pPr>
       <w:r>
         <w:rPr>
           <w:rFonts w:ascii="Times New Roman" w:eastAsiaTheme="minorEastAsia" w:hAnsi="Times New Roman" w:cs="Times New Roman"/>
           <w:noProof/>
         </w:rPr>
-        <w:lastRenderedPageBreak/>
         <w:drawing>
           <wp:inline distT="0" distB="0" distL="0" distR="0">
-            <wp:extent cx="6920093" cy="3291840"/>
+            <wp:extent cx="7315200" cy="3490328"/>
             <wp:effectExtent l="19050" t="0" r="0" b="0"/>
-            <wp:docPr id="19" name="Picture 11" descr="q3part2fig5.jpg"/>
+            <wp:docPr id="7" name="Picture 6" descr="q3part2fig5.jpg"/>
             <wp:cNvGraphicFramePr>
               <a:graphicFrameLocks xmlns:a="http://schemas.openxmlformats.org/drawingml/2006/main" noChangeAspect="1"/>
             </wp:cNvGraphicFramePr>
@@ -2255,10 +2365,8 @@
               <a:graphicData uri="http://schemas.openxmlformats.org/drawingml/2006/picture">
                 <pic:pic xmlns:pic="http://schemas.openxmlformats.org/drawingml/2006/picture">
                   <pic:nvPicPr>
-                    <pic:cNvPr id="8" name="Picture 7" descr="q3part2fig5.jpg"/>
-                    <pic:cNvPicPr>
-                      <a:picLocks noChangeAspect="1"/>
-                    </pic:cNvPicPr>
+                    <pic:cNvPr id="0" name="q3part2fig5.jpg"/>
+                    <pic:cNvPicPr/>
                   </pic:nvPicPr>
                   <pic:blipFill>
                     <a:blip r:embed="rId13" cstate="print"/>
@@ -2269,7 +2377,7 @@
                   <pic:spPr>
                     <a:xfrm>
                       <a:off x="0" y="0"/>
-                      <a:ext cx="6920093" cy="3291840"/>
+                      <a:ext cx="7315200" cy="3490328"/>
                     </a:xfrm>
                     <a:prstGeom prst="rect">
                       <a:avLst/>
@@ -2281,16 +2389,27 @@
           </wp:inline>
         </w:drawing>
       </w:r>
+    </w:p>
+    <w:p>
+      <w:pPr>
+        <w:pStyle w:val="ListParagraph"/>
+        <w:ind w:left="-1260"/>
+        <w:jc w:val="both"/>
+        <w:rPr>
+          <w:rFonts w:ascii="Times New Roman" w:eastAsiaTheme="minorEastAsia" w:hAnsi="Times New Roman" w:cs="Times New Roman"/>
+        </w:rPr>
+      </w:pPr>
       <w:r>
         <w:rPr>
           <w:rFonts w:ascii="Times New Roman" w:eastAsiaTheme="minorEastAsia" w:hAnsi="Times New Roman" w:cs="Times New Roman"/>
           <w:noProof/>
         </w:rPr>
+        <w:lastRenderedPageBreak/>
         <w:drawing>
           <wp:inline distT="0" distB="0" distL="0" distR="0">
-            <wp:extent cx="6920091" cy="3291840"/>
+            <wp:extent cx="7315200" cy="3490328"/>
             <wp:effectExtent l="19050" t="0" r="0" b="0"/>
-            <wp:docPr id="20" name="Picture 12" descr="q3part2fig6.jpg"/>
+            <wp:docPr id="8" name="Picture 7" descr="q3part2fig6.jpg"/>
             <wp:cNvGraphicFramePr>
               <a:graphicFrameLocks xmlns:a="http://schemas.openxmlformats.org/drawingml/2006/main" noChangeAspect="1"/>
             </wp:cNvGraphicFramePr>
@@ -2298,10 +2417,8 @@
               <a:graphicData uri="http://schemas.openxmlformats.org/drawingml/2006/picture">
                 <pic:pic xmlns:pic="http://schemas.openxmlformats.org/drawingml/2006/picture">
                   <pic:nvPicPr>
-                    <pic:cNvPr id="9" name="Picture 8" descr="q3part2fig6.jpg"/>
-                    <pic:cNvPicPr>
-                      <a:picLocks noChangeAspect="1"/>
-                    </pic:cNvPicPr>
+                    <pic:cNvPr id="0" name="q3part2fig6.jpg"/>
+                    <pic:cNvPicPr/>
                   </pic:nvPicPr>
                   <pic:blipFill>
                     <a:blip r:embed="rId14" cstate="print"/>
@@ -2312,7 +2429,7 @@
                   <pic:spPr>
                     <a:xfrm>
                       <a:off x="0" y="0"/>
-                      <a:ext cx="6920091" cy="3291840"/>
+                      <a:ext cx="7315200" cy="3490328"/>
                     </a:xfrm>
                     <a:prstGeom prst="rect">
                       <a:avLst/>
@@ -2327,19 +2444,6 @@
     </w:p>
     <w:p>
       <w:pPr>
-        <w:rPr>
-          <w:rFonts w:ascii="Times New Roman" w:eastAsiaTheme="minorEastAsia" w:hAnsi="Times New Roman" w:cs="Times New Roman"/>
-        </w:rPr>
-      </w:pPr>
-      <w:r>
-        <w:rPr>
-          <w:rFonts w:ascii="Times New Roman" w:eastAsiaTheme="minorEastAsia" w:hAnsi="Times New Roman" w:cs="Times New Roman"/>
-        </w:rPr>
-        <w:br w:type="page"/>
-      </w:r>
-    </w:p>
-    <w:p>
-      <w:pPr>
         <w:pStyle w:val="ListParagraph"/>
         <w:ind w:left="360"/>
         <w:jc w:val="both"/>
@@ -2351,7 +2455,6 @@
         <w:rPr>
           <w:rFonts w:ascii="Times New Roman" w:eastAsiaTheme="minorEastAsia" w:hAnsi="Times New Roman" w:cs="Times New Roman"/>
         </w:rPr>
-        <w:lastRenderedPageBreak/>
         <w:t xml:space="preserve">Table summarizing the </w:t>
       </w:r>
       <w:proofErr w:type="spellStart"/>
@@ -2382,16 +2485,16 @@
     <w:tbl>
       <w:tblPr>
         <w:tblStyle w:val="TableGrid"/>
-        <w:tblW w:w="4756" w:type="pct"/>
-        <w:tblInd w:w="468" w:type="dxa"/>
+        <w:tblW w:w="5000" w:type="pct"/>
         <w:tblLook w:val="04A0"/>
       </w:tblPr>
       <w:tblGrid>
-        <w:gridCol w:w="721"/>
-        <w:gridCol w:w="1439"/>
-        <w:gridCol w:w="1170"/>
-        <w:gridCol w:w="3600"/>
-        <w:gridCol w:w="2179"/>
+        <w:gridCol w:w="719"/>
+        <w:gridCol w:w="920"/>
+        <w:gridCol w:w="899"/>
+        <w:gridCol w:w="3601"/>
+        <w:gridCol w:w="1890"/>
+        <w:gridCol w:w="1547"/>
       </w:tblGrid>
       <w:tr>
         <w:trPr>
@@ -2399,7 +2502,7 @@
         </w:trPr>
         <w:tc>
           <w:tcPr>
-            <w:tcW w:w="396" w:type="pct"/>
+            <w:tcW w:w="375" w:type="pct"/>
             <w:vAlign w:val="center"/>
           </w:tcPr>
           <w:p>
@@ -2432,7 +2535,7 @@
         </w:tc>
         <w:tc>
           <w:tcPr>
-            <w:tcW w:w="790" w:type="pct"/>
+            <w:tcW w:w="480" w:type="pct"/>
             <w:vAlign w:val="center"/>
           </w:tcPr>
           <w:p>
@@ -2467,7 +2570,7 @@
         </w:tc>
         <w:tc>
           <w:tcPr>
-            <w:tcW w:w="642" w:type="pct"/>
+            <w:tcW w:w="469" w:type="pct"/>
             <w:vAlign w:val="center"/>
           </w:tcPr>
           <w:p>
@@ -2491,7 +2594,7 @@
         </w:tc>
         <w:tc>
           <w:tcPr>
-            <w:tcW w:w="1976" w:type="pct"/>
+            <w:tcW w:w="1880" w:type="pct"/>
             <w:vAlign w:val="center"/>
           </w:tcPr>
           <w:p>
@@ -2515,7 +2618,7 @@
         </w:tc>
         <w:tc>
           <w:tcPr>
-            <w:tcW w:w="1196" w:type="pct"/>
+            <w:tcW w:w="987" w:type="pct"/>
             <w:vAlign w:val="center"/>
           </w:tcPr>
           <w:p>
@@ -2555,6 +2658,36 @@
             </w:r>
           </w:p>
         </w:tc>
+        <w:tc>
+          <w:tcPr>
+            <w:tcW w:w="808" w:type="pct"/>
+            <w:vAlign w:val="center"/>
+          </w:tcPr>
+          <w:p>
+            <w:pPr>
+              <w:pStyle w:val="ListParagraph"/>
+              <w:ind w:left="0"/>
+              <w:jc w:val="center"/>
+              <w:rPr>
+                <w:rFonts w:ascii="Times New Roman" w:hAnsi="Times New Roman" w:cs="Times New Roman"/>
+                <w:b/>
+              </w:rPr>
+            </w:pPr>
+            <m:oMathPara>
+              <m:oMath>
+                <m:r>
+                  <m:rPr>
+                    <m:sty m:val="bi"/>
+                  </m:rPr>
+                  <w:rPr>
+                    <w:rFonts w:ascii="Cambria Math" w:hAnsi="Cambria Math" w:cs="Times New Roman"/>
+                  </w:rPr>
+                  <m:t>r/σ</m:t>
+                </m:r>
+              </m:oMath>
+            </m:oMathPara>
+          </w:p>
+        </w:tc>
       </w:tr>
       <w:tr>
         <w:trPr>
@@ -2562,7 +2695,7 @@
         </w:trPr>
         <w:tc>
           <w:tcPr>
-            <w:tcW w:w="396" w:type="pct"/>
+            <w:tcW w:w="375" w:type="pct"/>
             <w:vAlign w:val="center"/>
           </w:tcPr>
           <w:p>
@@ -2584,7 +2717,7 @@
         </w:tc>
         <w:tc>
           <w:tcPr>
-            <w:tcW w:w="790" w:type="pct"/>
+            <w:tcW w:w="480" w:type="pct"/>
             <w:vAlign w:val="center"/>
           </w:tcPr>
           <w:p>
@@ -2606,7 +2739,7 @@
         </w:tc>
         <w:tc>
           <w:tcPr>
-            <w:tcW w:w="642" w:type="pct"/>
+            <w:tcW w:w="469" w:type="pct"/>
             <w:vAlign w:val="center"/>
           </w:tcPr>
           <w:p>
@@ -2628,7 +2761,7 @@
         </w:tc>
         <w:tc>
           <w:tcPr>
-            <w:tcW w:w="1976" w:type="pct"/>
+            <w:tcW w:w="1880" w:type="pct"/>
             <w:vAlign w:val="center"/>
           </w:tcPr>
           <w:p>
@@ -2650,23 +2783,45 @@
         </w:tc>
         <w:tc>
           <w:tcPr>
-            <w:tcW w:w="1196" w:type="pct"/>
-            <w:vAlign w:val="center"/>
-          </w:tcPr>
-          <w:p>
-            <w:pPr>
-              <w:pStyle w:val="ListParagraph"/>
-              <w:ind w:left="0"/>
-              <w:jc w:val="center"/>
-              <w:rPr>
-                <w:rFonts w:ascii="Times New Roman" w:hAnsi="Times New Roman" w:cs="Times New Roman"/>
-              </w:rPr>
-            </w:pPr>
-            <w:r>
-              <w:rPr>
-                <w:rFonts w:ascii="Times New Roman" w:hAnsi="Times New Roman" w:cs="Times New Roman"/>
-              </w:rPr>
-              <w:t>289.14</w:t>
+            <w:tcW w:w="987" w:type="pct"/>
+            <w:vAlign w:val="center"/>
+          </w:tcPr>
+          <w:p>
+            <w:pPr>
+              <w:pStyle w:val="ListParagraph"/>
+              <w:ind w:left="0"/>
+              <w:jc w:val="center"/>
+              <w:rPr>
+                <w:rFonts w:ascii="Times New Roman" w:hAnsi="Times New Roman" w:cs="Times New Roman"/>
+              </w:rPr>
+            </w:pPr>
+            <w:r>
+              <w:rPr>
+                <w:rFonts w:ascii="Times New Roman" w:hAnsi="Times New Roman" w:cs="Times New Roman"/>
+              </w:rPr>
+              <w:t>204.46</w:t>
+            </w:r>
+          </w:p>
+        </w:tc>
+        <w:tc>
+          <w:tcPr>
+            <w:tcW w:w="808" w:type="pct"/>
+            <w:vAlign w:val="center"/>
+          </w:tcPr>
+          <w:p>
+            <w:pPr>
+              <w:pStyle w:val="ListParagraph"/>
+              <w:ind w:left="0"/>
+              <w:jc w:val="center"/>
+              <w:rPr>
+                <w:rFonts w:ascii="Times New Roman" w:hAnsi="Times New Roman" w:cs="Times New Roman"/>
+              </w:rPr>
+            </w:pPr>
+            <w:r>
+              <w:rPr>
+                <w:rFonts w:ascii="Times New Roman" w:hAnsi="Times New Roman" w:cs="Times New Roman"/>
+              </w:rPr>
+              <w:t>2.866086</w:t>
             </w:r>
           </w:p>
         </w:tc>
@@ -2677,7 +2832,7 @@
         </w:trPr>
         <w:tc>
           <w:tcPr>
-            <w:tcW w:w="396" w:type="pct"/>
+            <w:tcW w:w="375" w:type="pct"/>
             <w:vAlign w:val="center"/>
           </w:tcPr>
           <w:p>
@@ -2699,7 +2854,7 @@
         </w:tc>
         <w:tc>
           <w:tcPr>
-            <w:tcW w:w="790" w:type="pct"/>
+            <w:tcW w:w="480" w:type="pct"/>
             <w:vAlign w:val="center"/>
           </w:tcPr>
           <w:p>
@@ -2721,7 +2876,7 @@
         </w:tc>
         <w:tc>
           <w:tcPr>
-            <w:tcW w:w="642" w:type="pct"/>
+            <w:tcW w:w="469" w:type="pct"/>
             <w:vAlign w:val="center"/>
           </w:tcPr>
           <w:p>
@@ -2743,7 +2898,7 @@
         </w:tc>
         <w:tc>
           <w:tcPr>
-            <w:tcW w:w="1976" w:type="pct"/>
+            <w:tcW w:w="1880" w:type="pct"/>
             <w:vAlign w:val="center"/>
           </w:tcPr>
           <w:p>
@@ -2765,23 +2920,45 @@
         </w:tc>
         <w:tc>
           <w:tcPr>
-            <w:tcW w:w="1196" w:type="pct"/>
-            <w:vAlign w:val="center"/>
-          </w:tcPr>
-          <w:p>
-            <w:pPr>
-              <w:pStyle w:val="ListParagraph"/>
-              <w:ind w:left="0"/>
-              <w:jc w:val="center"/>
-              <w:rPr>
-                <w:rFonts w:ascii="Times New Roman" w:hAnsi="Times New Roman" w:cs="Times New Roman"/>
-              </w:rPr>
-            </w:pPr>
-            <w:r>
-              <w:rPr>
-                <w:rFonts w:ascii="Times New Roman" w:hAnsi="Times New Roman" w:cs="Times New Roman"/>
-              </w:rPr>
-              <w:t>313.17</w:t>
+            <w:tcW w:w="987" w:type="pct"/>
+            <w:vAlign w:val="center"/>
+          </w:tcPr>
+          <w:p>
+            <w:pPr>
+              <w:pStyle w:val="ListParagraph"/>
+              <w:ind w:left="0"/>
+              <w:jc w:val="center"/>
+              <w:rPr>
+                <w:rFonts w:ascii="Times New Roman" w:hAnsi="Times New Roman" w:cs="Times New Roman"/>
+              </w:rPr>
+            </w:pPr>
+            <w:r>
+              <w:rPr>
+                <w:rFonts w:ascii="Times New Roman" w:hAnsi="Times New Roman" w:cs="Times New Roman"/>
+              </w:rPr>
+              <w:t>221.44</w:t>
+            </w:r>
+          </w:p>
+        </w:tc>
+        <w:tc>
+          <w:tcPr>
+            <w:tcW w:w="808" w:type="pct"/>
+            <w:vAlign w:val="center"/>
+          </w:tcPr>
+          <w:p>
+            <w:pPr>
+              <w:pStyle w:val="ListParagraph"/>
+              <w:ind w:left="0"/>
+              <w:jc w:val="center"/>
+              <w:rPr>
+                <w:rFonts w:ascii="Times New Roman" w:hAnsi="Times New Roman" w:cs="Times New Roman"/>
+              </w:rPr>
+            </w:pPr>
+            <w:r>
+              <w:rPr>
+                <w:rFonts w:ascii="Times New Roman" w:hAnsi="Times New Roman" w:cs="Times New Roman"/>
+              </w:rPr>
+              <w:t>2.867594</w:t>
             </w:r>
           </w:p>
         </w:tc>
@@ -2792,7 +2969,7 @@
         </w:trPr>
         <w:tc>
           <w:tcPr>
-            <w:tcW w:w="396" w:type="pct"/>
+            <w:tcW w:w="375" w:type="pct"/>
             <w:vAlign w:val="center"/>
           </w:tcPr>
           <w:p>
@@ -2814,7 +2991,7 @@
         </w:tc>
         <w:tc>
           <w:tcPr>
-            <w:tcW w:w="790" w:type="pct"/>
+            <w:tcW w:w="480" w:type="pct"/>
             <w:vAlign w:val="center"/>
           </w:tcPr>
           <w:p>
@@ -2836,7 +3013,7 @@
         </w:tc>
         <w:tc>
           <w:tcPr>
-            <w:tcW w:w="642" w:type="pct"/>
+            <w:tcW w:w="469" w:type="pct"/>
             <w:vAlign w:val="center"/>
           </w:tcPr>
           <w:p>
@@ -2858,7 +3035,7 @@
         </w:tc>
         <w:tc>
           <w:tcPr>
-            <w:tcW w:w="1976" w:type="pct"/>
+            <w:tcW w:w="1880" w:type="pct"/>
             <w:vAlign w:val="center"/>
           </w:tcPr>
           <w:p>
@@ -2880,23 +3057,45 @@
         </w:tc>
         <w:tc>
           <w:tcPr>
-            <w:tcW w:w="1196" w:type="pct"/>
-            <w:vAlign w:val="center"/>
-          </w:tcPr>
-          <w:p>
-            <w:pPr>
-              <w:pStyle w:val="ListParagraph"/>
-              <w:ind w:left="0"/>
-              <w:jc w:val="center"/>
-              <w:rPr>
-                <w:rFonts w:ascii="Times New Roman" w:hAnsi="Times New Roman" w:cs="Times New Roman"/>
-              </w:rPr>
-            </w:pPr>
-            <w:r>
-              <w:rPr>
-                <w:rFonts w:ascii="Times New Roman" w:hAnsi="Times New Roman" w:cs="Times New Roman"/>
-              </w:rPr>
-              <w:t>409.29</w:t>
+            <w:tcW w:w="987" w:type="pct"/>
+            <w:vAlign w:val="center"/>
+          </w:tcPr>
+          <w:p>
+            <w:pPr>
+              <w:pStyle w:val="ListParagraph"/>
+              <w:ind w:left="0"/>
+              <w:jc w:val="center"/>
+              <w:rPr>
+                <w:rFonts w:ascii="Times New Roman" w:hAnsi="Times New Roman" w:cs="Times New Roman"/>
+              </w:rPr>
+            </w:pPr>
+            <w:r>
+              <w:rPr>
+                <w:rFonts w:ascii="Times New Roman" w:hAnsi="Times New Roman" w:cs="Times New Roman"/>
+              </w:rPr>
+              <w:t>289.42</w:t>
+            </w:r>
+          </w:p>
+        </w:tc>
+        <w:tc>
+          <w:tcPr>
+            <w:tcW w:w="808" w:type="pct"/>
+            <w:vAlign w:val="center"/>
+          </w:tcPr>
+          <w:p>
+            <w:pPr>
+              <w:pStyle w:val="ListParagraph"/>
+              <w:ind w:left="0"/>
+              <w:jc w:val="center"/>
+              <w:rPr>
+                <w:rFonts w:ascii="Times New Roman" w:hAnsi="Times New Roman" w:cs="Times New Roman"/>
+              </w:rPr>
+            </w:pPr>
+            <w:r>
+              <w:rPr>
+                <w:rFonts w:ascii="Times New Roman" w:hAnsi="Times New Roman" w:cs="Times New Roman"/>
+              </w:rPr>
+              <w:t>2.867805</w:t>
             </w:r>
           </w:p>
         </w:tc>
@@ -2907,7 +3106,7 @@
         </w:trPr>
         <w:tc>
           <w:tcPr>
-            <w:tcW w:w="396" w:type="pct"/>
+            <w:tcW w:w="375" w:type="pct"/>
             <w:vAlign w:val="center"/>
           </w:tcPr>
           <w:p>
@@ -2929,7 +3128,7 @@
         </w:tc>
         <w:tc>
           <w:tcPr>
-            <w:tcW w:w="790" w:type="pct"/>
+            <w:tcW w:w="480" w:type="pct"/>
             <w:vAlign w:val="center"/>
           </w:tcPr>
           <w:p>
@@ -2951,7 +3150,7 @@
         </w:tc>
         <w:tc>
           <w:tcPr>
-            <w:tcW w:w="642" w:type="pct"/>
+            <w:tcW w:w="469" w:type="pct"/>
             <w:vAlign w:val="center"/>
           </w:tcPr>
           <w:p>
@@ -2973,7 +3172,7 @@
         </w:tc>
         <w:tc>
           <w:tcPr>
-            <w:tcW w:w="1976" w:type="pct"/>
+            <w:tcW w:w="1880" w:type="pct"/>
             <w:vAlign w:val="center"/>
           </w:tcPr>
           <w:p>
@@ -2995,23 +3194,45 @@
         </w:tc>
         <w:tc>
           <w:tcPr>
-            <w:tcW w:w="1196" w:type="pct"/>
-            <w:vAlign w:val="center"/>
-          </w:tcPr>
-          <w:p>
-            <w:pPr>
-              <w:pStyle w:val="ListParagraph"/>
-              <w:ind w:left="0"/>
-              <w:jc w:val="center"/>
-              <w:rPr>
-                <w:rFonts w:ascii="Times New Roman" w:hAnsi="Times New Roman" w:cs="Times New Roman"/>
-              </w:rPr>
-            </w:pPr>
-            <w:r>
-              <w:rPr>
-                <w:rFonts w:ascii="Times New Roman" w:hAnsi="Times New Roman" w:cs="Times New Roman"/>
-              </w:rPr>
-              <w:t>157.21</w:t>
+            <w:tcW w:w="987" w:type="pct"/>
+            <w:vAlign w:val="center"/>
+          </w:tcPr>
+          <w:p>
+            <w:pPr>
+              <w:pStyle w:val="ListParagraph"/>
+              <w:ind w:left="0"/>
+              <w:jc w:val="center"/>
+              <w:rPr>
+                <w:rFonts w:ascii="Times New Roman" w:hAnsi="Times New Roman" w:cs="Times New Roman"/>
+              </w:rPr>
+            </w:pPr>
+            <w:r>
+              <w:rPr>
+                <w:rFonts w:ascii="Times New Roman" w:hAnsi="Times New Roman" w:cs="Times New Roman"/>
+              </w:rPr>
+              <w:t>111.16</w:t>
+            </w:r>
+          </w:p>
+        </w:tc>
+        <w:tc>
+          <w:tcPr>
+            <w:tcW w:w="808" w:type="pct"/>
+            <w:vAlign w:val="center"/>
+          </w:tcPr>
+          <w:p>
+            <w:pPr>
+              <w:pStyle w:val="ListParagraph"/>
+              <w:ind w:left="0"/>
+              <w:jc w:val="center"/>
+              <w:rPr>
+                <w:rFonts w:ascii="Times New Roman" w:hAnsi="Times New Roman" w:cs="Times New Roman"/>
+              </w:rPr>
+            </w:pPr>
+            <w:r>
+              <w:rPr>
+                <w:rFonts w:ascii="Times New Roman" w:hAnsi="Times New Roman" w:cs="Times New Roman"/>
+              </w:rPr>
+              <w:t>2.851745</w:t>
             </w:r>
           </w:p>
         </w:tc>
@@ -3022,7 +3243,7 @@
         </w:trPr>
         <w:tc>
           <w:tcPr>
-            <w:tcW w:w="396" w:type="pct"/>
+            <w:tcW w:w="375" w:type="pct"/>
             <w:vAlign w:val="center"/>
           </w:tcPr>
           <w:p>
@@ -3044,7 +3265,7 @@
         </w:tc>
         <w:tc>
           <w:tcPr>
-            <w:tcW w:w="790" w:type="pct"/>
+            <w:tcW w:w="480" w:type="pct"/>
             <w:vAlign w:val="center"/>
           </w:tcPr>
           <w:p>
@@ -3066,7 +3287,7 @@
         </w:tc>
         <w:tc>
           <w:tcPr>
-            <w:tcW w:w="642" w:type="pct"/>
+            <w:tcW w:w="469" w:type="pct"/>
             <w:vAlign w:val="center"/>
           </w:tcPr>
           <w:p>
@@ -3088,7 +3309,7 @@
         </w:tc>
         <w:tc>
           <w:tcPr>
-            <w:tcW w:w="1976" w:type="pct"/>
+            <w:tcW w:w="1880" w:type="pct"/>
             <w:vAlign w:val="center"/>
           </w:tcPr>
           <w:p>
@@ -3110,23 +3331,45 @@
         </w:tc>
         <w:tc>
           <w:tcPr>
-            <w:tcW w:w="1196" w:type="pct"/>
-            <w:vAlign w:val="center"/>
-          </w:tcPr>
-          <w:p>
-            <w:pPr>
-              <w:pStyle w:val="ListParagraph"/>
-              <w:ind w:left="0"/>
-              <w:jc w:val="center"/>
-              <w:rPr>
-                <w:rFonts w:ascii="Times New Roman" w:hAnsi="Times New Roman" w:cs="Times New Roman"/>
-              </w:rPr>
-            </w:pPr>
-            <w:r>
-              <w:rPr>
-                <w:rFonts w:ascii="Times New Roman" w:hAnsi="Times New Roman" w:cs="Times New Roman"/>
-              </w:rPr>
-              <w:t>112.86</w:t>
+            <w:tcW w:w="987" w:type="pct"/>
+            <w:vAlign w:val="center"/>
+          </w:tcPr>
+          <w:p>
+            <w:pPr>
+              <w:pStyle w:val="ListParagraph"/>
+              <w:ind w:left="0"/>
+              <w:jc w:val="center"/>
+              <w:rPr>
+                <w:rFonts w:ascii="Times New Roman" w:hAnsi="Times New Roman" w:cs="Times New Roman"/>
+              </w:rPr>
+            </w:pPr>
+            <w:r>
+              <w:rPr>
+                <w:rFonts w:ascii="Times New Roman" w:hAnsi="Times New Roman" w:cs="Times New Roman"/>
+              </w:rPr>
+              <w:t>79.80</w:t>
+            </w:r>
+          </w:p>
+        </w:tc>
+        <w:tc>
+          <w:tcPr>
+            <w:tcW w:w="808" w:type="pct"/>
+            <w:vAlign w:val="center"/>
+          </w:tcPr>
+          <w:p>
+            <w:pPr>
+              <w:pStyle w:val="ListParagraph"/>
+              <w:ind w:left="0"/>
+              <w:jc w:val="center"/>
+              <w:rPr>
+                <w:rFonts w:ascii="Times New Roman" w:hAnsi="Times New Roman" w:cs="Times New Roman"/>
+              </w:rPr>
+            </w:pPr>
+            <w:r>
+              <w:rPr>
+                <w:rFonts w:ascii="Times New Roman" w:hAnsi="Times New Roman" w:cs="Times New Roman"/>
+              </w:rPr>
+              <w:t>2.844612</w:t>
             </w:r>
           </w:p>
         </w:tc>
@@ -3137,7 +3380,7 @@
         </w:trPr>
         <w:tc>
           <w:tcPr>
-            <w:tcW w:w="396" w:type="pct"/>
+            <w:tcW w:w="375" w:type="pct"/>
             <w:vAlign w:val="center"/>
           </w:tcPr>
           <w:p>
@@ -3159,7 +3402,7 @@
         </w:tc>
         <w:tc>
           <w:tcPr>
-            <w:tcW w:w="790" w:type="pct"/>
+            <w:tcW w:w="480" w:type="pct"/>
             <w:vAlign w:val="center"/>
           </w:tcPr>
           <w:p>
@@ -3181,7 +3424,7 @@
         </w:tc>
         <w:tc>
           <w:tcPr>
-            <w:tcW w:w="642" w:type="pct"/>
+            <w:tcW w:w="469" w:type="pct"/>
             <w:vAlign w:val="center"/>
           </w:tcPr>
           <w:p>
@@ -3203,7 +3446,7 @@
         </w:tc>
         <w:tc>
           <w:tcPr>
-            <w:tcW w:w="1976" w:type="pct"/>
+            <w:tcW w:w="1880" w:type="pct"/>
             <w:vAlign w:val="center"/>
           </w:tcPr>
           <w:p>
@@ -3225,23 +3468,45 @@
         </w:tc>
         <w:tc>
           <w:tcPr>
-            <w:tcW w:w="1196" w:type="pct"/>
-            <w:vAlign w:val="center"/>
-          </w:tcPr>
-          <w:p>
-            <w:pPr>
-              <w:pStyle w:val="ListParagraph"/>
-              <w:ind w:left="0"/>
-              <w:jc w:val="center"/>
-              <w:rPr>
-                <w:rFonts w:ascii="Times New Roman" w:hAnsi="Times New Roman" w:cs="Times New Roman"/>
-              </w:rPr>
-            </w:pPr>
-            <w:r>
-              <w:rPr>
-                <w:rFonts w:ascii="Times New Roman" w:hAnsi="Times New Roman" w:cs="Times New Roman"/>
-              </w:rPr>
-              <w:t>137.28</w:t>
+            <w:tcW w:w="987" w:type="pct"/>
+            <w:vAlign w:val="center"/>
+          </w:tcPr>
+          <w:p>
+            <w:pPr>
+              <w:pStyle w:val="ListParagraph"/>
+              <w:ind w:left="0"/>
+              <w:jc w:val="center"/>
+              <w:rPr>
+                <w:rFonts w:ascii="Times New Roman" w:hAnsi="Times New Roman" w:cs="Times New Roman"/>
+              </w:rPr>
+            </w:pPr>
+            <w:r>
+              <w:rPr>
+                <w:rFonts w:ascii="Times New Roman" w:hAnsi="Times New Roman" w:cs="Times New Roman"/>
+              </w:rPr>
+              <w:t>97.07</w:t>
+            </w:r>
+          </w:p>
+        </w:tc>
+        <w:tc>
+          <w:tcPr>
+            <w:tcW w:w="808" w:type="pct"/>
+            <w:vAlign w:val="center"/>
+          </w:tcPr>
+          <w:p>
+            <w:pPr>
+              <w:pStyle w:val="ListParagraph"/>
+              <w:ind w:left="0"/>
+              <w:jc w:val="center"/>
+              <w:rPr>
+                <w:rFonts w:ascii="Times New Roman" w:hAnsi="Times New Roman" w:cs="Times New Roman"/>
+              </w:rPr>
+            </w:pPr>
+            <w:r>
+              <w:rPr>
+                <w:rFonts w:ascii="Times New Roman" w:hAnsi="Times New Roman" w:cs="Times New Roman"/>
+              </w:rPr>
+              <w:t>2.853611</w:t>
             </w:r>
           </w:p>
         </w:tc>
@@ -3256,6 +3521,60 @@
           <w:rFonts w:ascii="Times New Roman" w:eastAsiaTheme="minorEastAsia" w:hAnsi="Times New Roman" w:cs="Times New Roman"/>
         </w:rPr>
       </w:pPr>
+    </w:p>
+    <w:p>
+      <w:pPr>
+        <w:pStyle w:val="ListParagraph"/>
+        <w:ind w:left="360"/>
+        <w:jc w:val="both"/>
+        <w:rPr>
+          <w:rFonts w:ascii="Times New Roman" w:eastAsiaTheme="minorEastAsia" w:hAnsi="Times New Roman" w:cs="Times New Roman"/>
+        </w:rPr>
+      </w:pPr>
+      <w:r>
+        <w:rPr>
+          <w:rFonts w:ascii="Times New Roman" w:eastAsiaTheme="minorEastAsia" w:hAnsi="Times New Roman" w:cs="Times New Roman"/>
+        </w:rPr>
+        <w:t xml:space="preserve">We can see that the </w:t>
+      </w:r>
+      <m:oMath>
+        <m:r>
+          <w:rPr>
+            <w:rFonts w:ascii="Cambria Math" w:eastAsiaTheme="minorEastAsia" w:hAnsi="Cambria Math" w:cs="Times New Roman"/>
+          </w:rPr>
+          <m:t>r/σ</m:t>
+        </m:r>
+      </m:oMath>
+      <w:r>
+        <w:rPr>
+          <w:rFonts w:ascii="Times New Roman" w:eastAsiaTheme="minorEastAsia" w:hAnsi="Times New Roman" w:cs="Times New Roman"/>
+        </w:rPr>
+        <w:t xml:space="preserve"> ratio</w:t>
+      </w:r>
+      <w:r>
+        <w:rPr>
+          <w:rFonts w:ascii="Times New Roman" w:eastAsiaTheme="minorEastAsia" w:hAnsi="Times New Roman" w:cs="Times New Roman"/>
+        </w:rPr>
+        <w:t xml:space="preserve"> remains </w:t>
+      </w:r>
+      <w:r>
+        <w:rPr>
+          <w:rFonts w:ascii="Times New Roman" w:eastAsiaTheme="minorEastAsia" w:hAnsi="Times New Roman" w:cs="Times New Roman"/>
+        </w:rPr>
+        <w:t xml:space="preserve">almost </w:t>
+      </w:r>
+      <w:r>
+        <w:rPr>
+          <w:rFonts w:ascii="Times New Roman" w:eastAsiaTheme="minorEastAsia" w:hAnsi="Times New Roman" w:cs="Times New Roman"/>
+        </w:rPr>
+        <w:t>constant at around 2.86</w:t>
+      </w:r>
+      <w:r>
+        <w:rPr>
+          <w:rFonts w:ascii="Times New Roman" w:eastAsiaTheme="minorEastAsia" w:hAnsi="Times New Roman" w:cs="Times New Roman"/>
+        </w:rPr>
+        <w:t>.</w:t>
+      </w:r>
     </w:p>
     <w:p>
       <w:pPr>
@@ -3322,26 +3641,15 @@
           <w:rFonts w:ascii="Times New Roman" w:eastAsiaTheme="minorEastAsia" w:hAnsi="Times New Roman" w:cs="Times New Roman"/>
         </w:rPr>
       </w:pPr>
-    </w:p>
-    <w:p>
-      <w:pPr>
-        <w:pStyle w:val="ListParagraph"/>
-        <w:ind w:left="360"/>
-        <w:jc w:val="both"/>
-        <w:rPr>
-          <w:rFonts w:ascii="Times New Roman" w:eastAsiaTheme="minorEastAsia" w:hAnsi="Times New Roman" w:cs="Times New Roman"/>
-        </w:rPr>
-      </w:pPr>
-      <w:r>
-        <w:rPr>
-          <w:rFonts w:ascii="Times New Roman" w:eastAsiaTheme="minorEastAsia" w:hAnsi="Times New Roman" w:cs="Times New Roman"/>
-          <w:noProof/>
+      <w:r>
+        <w:rPr>
+          <w:rFonts w:ascii="Times New Roman" w:eastAsiaTheme="minorEastAsia" w:hAnsi="Times New Roman" w:cs="Times New Roman"/>
         </w:rPr>
         <w:drawing>
           <wp:inline distT="0" distB="0" distL="0" distR="0">
-            <wp:extent cx="5238750" cy="3095625"/>
-            <wp:effectExtent l="19050" t="0" r="19050" b="0"/>
-            <wp:docPr id="13" name="Chart 13"/>
+            <wp:extent cx="4750377" cy="2549813"/>
+            <wp:effectExtent l="19050" t="0" r="12123" b="2887"/>
+            <wp:docPr id="10" name="Chart 2"/>
             <wp:cNvGraphicFramePr/>
             <a:graphic xmlns:a="http://schemas.openxmlformats.org/drawingml/2006/main">
               <a:graphicData uri="http://schemas.openxmlformats.org/drawingml/2006/chart">
@@ -3375,7 +3683,59 @@
         <w:rPr>
           <w:rFonts w:ascii="Times New Roman" w:eastAsiaTheme="minorEastAsia" w:hAnsi="Times New Roman" w:cs="Times New Roman"/>
         </w:rPr>
-        <w:t xml:space="preserve">We observe that the airy disk radius is approximately twice the standard deviation of the fitted Gaussian </w:t>
+        <w:t xml:space="preserve">We observe that the airy disk radius is approximately </w:t>
+      </w:r>
+      <m:oMath>
+        <m:f>
+          <m:fPr>
+            <m:ctrlPr>
+              <w:rPr>
+                <w:rFonts w:ascii="Cambria Math" w:eastAsiaTheme="minorEastAsia" w:hAnsi="Cambria Math" w:cs="Times New Roman"/>
+                <w:i/>
+              </w:rPr>
+            </m:ctrlPr>
+          </m:fPr>
+          <m:num>
+            <m:r>
+              <w:rPr>
+                <w:rFonts w:ascii="Cambria Math" w:eastAsiaTheme="minorEastAsia" w:hAnsi="Cambria Math" w:cs="Times New Roman"/>
+              </w:rPr>
+              <m:t>1</m:t>
+            </m:r>
+          </m:num>
+          <m:den>
+            <m:r>
+              <w:rPr>
+                <w:rFonts w:ascii="Cambria Math" w:eastAsiaTheme="minorEastAsia" w:hAnsi="Cambria Math" w:cs="Times New Roman"/>
+              </w:rPr>
+              <m:t>0.349</m:t>
+            </m:r>
+          </m:den>
+        </m:f>
+        <m:r>
+          <w:rPr>
+            <w:rFonts w:ascii="Cambria Math" w:eastAsiaTheme="minorEastAsia" w:hAnsi="Cambria Math" w:cs="Times New Roman"/>
+          </w:rPr>
+          <m:t>=2.8</m:t>
+        </m:r>
+        <m:r>
+          <w:rPr>
+            <w:rFonts w:ascii="Cambria Math" w:eastAsiaTheme="minorEastAsia" w:hAnsi="Cambria Math" w:cs="Times New Roman"/>
+          </w:rPr>
+          <m:t>65</m:t>
+        </m:r>
+      </m:oMath>
+      <w:r>
+        <w:rPr>
+          <w:rFonts w:ascii="Times New Roman" w:eastAsiaTheme="minorEastAsia" w:hAnsi="Times New Roman" w:cs="Times New Roman"/>
+        </w:rPr>
+        <w:t xml:space="preserve"> times</w:t>
+      </w:r>
+      <w:r>
+        <w:rPr>
+          <w:rFonts w:ascii="Times New Roman" w:eastAsiaTheme="minorEastAsia" w:hAnsi="Times New Roman" w:cs="Times New Roman"/>
+        </w:rPr>
+        <w:t xml:space="preserve"> the standard deviation of the fitted Gaussian </w:t>
       </w:r>
       <w:proofErr w:type="spellStart"/>
       <w:r>
@@ -3396,7 +3756,19 @@
           <w:rPr>
             <w:rFonts w:ascii="Cambria Math" w:eastAsiaTheme="minorEastAsia" w:hAnsi="Cambria Math" w:cs="Times New Roman"/>
           </w:rPr>
-          <m:t>r=2σ</m:t>
+          <m:t>r</m:t>
+        </m:r>
+        <m:r>
+          <w:rPr>
+            <w:rFonts w:ascii="Cambria Math" w:eastAsiaTheme="minorEastAsia" w:hAnsi="Cambria Math" w:cs="Times New Roman"/>
+          </w:rPr>
+          <m:t>=2.865</m:t>
+        </m:r>
+        <m:r>
+          <w:rPr>
+            <w:rFonts w:ascii="Cambria Math" w:eastAsiaTheme="minorEastAsia" w:hAnsi="Cambria Math" w:cs="Times New Roman"/>
+          </w:rPr>
+          <m:t>σ</m:t>
         </m:r>
       </m:oMath>
       <w:r>
@@ -3440,34 +3812,26 @@
           <w:rPr>
             <w:rFonts w:ascii="Cambria Math" w:eastAsiaTheme="minorEastAsia" w:hAnsi="Cambria Math" w:cs="Times New Roman"/>
           </w:rPr>
-          <m:t>σ=</m:t>
+          <m:t>σ</m:t>
         </m:r>
-        <m:f>
-          <m:fPr>
-            <m:ctrlPr>
-              <w:rPr>
-                <w:rFonts w:ascii="Cambria Math" w:eastAsiaTheme="minorEastAsia" w:hAnsi="Cambria Math" w:cs="Times New Roman"/>
-                <w:i/>
-              </w:rPr>
-            </m:ctrlPr>
-          </m:fPr>
-          <m:num>
-            <m:r>
-              <w:rPr>
-                <w:rFonts w:ascii="Cambria Math" w:eastAsiaTheme="minorEastAsia" w:hAnsi="Cambria Math" w:cs="Times New Roman"/>
-              </w:rPr>
-              <m:t>r</m:t>
-            </m:r>
-          </m:num>
-          <m:den>
-            <m:r>
-              <w:rPr>
-                <w:rFonts w:ascii="Cambria Math" w:eastAsiaTheme="minorEastAsia" w:hAnsi="Cambria Math" w:cs="Times New Roman"/>
-              </w:rPr>
-              <m:t>2</m:t>
-            </m:r>
-          </m:den>
-        </m:f>
+        <m:r>
+          <w:rPr>
+            <w:rFonts w:ascii="Cambria Math" w:eastAsiaTheme="minorEastAsia" w:hAnsi="Cambria Math" w:cs="Times New Roman"/>
+          </w:rPr>
+          <m:t>=</m:t>
+        </m:r>
+        <m:r>
+          <w:rPr>
+            <w:rFonts w:ascii="Cambria Math" w:eastAsiaTheme="minorEastAsia" w:hAnsi="Cambria Math" w:cs="Times New Roman"/>
+          </w:rPr>
+          <m:t>0.349</m:t>
+        </m:r>
+        <m:r>
+          <w:rPr>
+            <w:rFonts w:ascii="Cambria Math" w:eastAsiaTheme="minorEastAsia" w:hAnsi="Cambria Math" w:cs="Times New Roman"/>
+          </w:rPr>
+          <m:t>r</m:t>
+        </m:r>
       </m:oMath>
       <w:r>
         <w:rPr>
@@ -4363,7 +4727,6 @@
   <w:style w:type="character" w:default="1" w:styleId="DefaultParagraphFont">
     <w:name w:val="Default Paragraph Font"/>
     <w:uiPriority w:val="1"/>
-    <w:semiHidden/>
     <w:unhideWhenUsed/>
   </w:style>
   <w:style w:type="table" w:default="1" w:styleId="TableNormal">
@@ -4747,7 +5110,7 @@
                   <c:v>520</c:v>
                 </c:pt>
                 <c:pt idx="4">
-                  <c:v>371.4285714285711</c:v>
+                  <c:v>371.42857142857054</c:v>
                 </c:pt>
                 <c:pt idx="5">
                   <c:v>453.33333333333331</c:v>
@@ -4783,11 +5146,11 @@
             </c:numRef>
           </c:yVal>
         </c:ser>
-        <c:axId val="106748928"/>
-        <c:axId val="110593920"/>
+        <c:axId val="91590656"/>
+        <c:axId val="93157248"/>
       </c:scatterChart>
       <c:valAx>
-        <c:axId val="106748928"/>
+        <c:axId val="91590656"/>
         <c:scaling>
           <c:orientation val="minMax"/>
         </c:scaling>
@@ -4816,12 +5179,12 @@
         </c:title>
         <c:numFmt formatCode="General" sourceLinked="1"/>
         <c:tickLblPos val="nextTo"/>
-        <c:crossAx val="110593920"/>
+        <c:crossAx val="93157248"/>
         <c:crosses val="autoZero"/>
         <c:crossBetween val="midCat"/>
       </c:valAx>
       <c:valAx>
-        <c:axId val="110593920"/>
+        <c:axId val="93157248"/>
         <c:scaling>
           <c:orientation val="minMax"/>
         </c:scaling>
@@ -4847,7 +5210,7 @@
         </c:title>
         <c:numFmt formatCode="General" sourceLinked="1"/>
         <c:tickLblPos val="nextTo"/>
-        <c:crossAx val="106748928"/>
+        <c:crossAx val="91590656"/>
         <c:crosses val="autoZero"/>
         <c:crossBetween val="midCat"/>
       </c:valAx>
@@ -4860,7 +5223,6 @@
 
 <file path=word/charts/chart2.xml><?xml version="1.0" encoding="utf-8"?>
 <c:chartSpace xmlns:c="http://schemas.openxmlformats.org/drawingml/2006/chart" xmlns:a="http://schemas.openxmlformats.org/drawingml/2006/main" xmlns:r="http://schemas.openxmlformats.org/officeDocument/2006/relationships">
-  <c:date1904 val="1"/>
   <c:lang val="en-US"/>
   <c:chart>
     <c:title>
@@ -4893,7 +5255,7 @@
               <c:strCache>
                 <c:ptCount val="1"/>
                 <c:pt idx="0">
-                  <c:v>Gaussian sigma(nm)</c:v>
+                  <c:v>Gaussian sigma (nm)</c:v>
                 </c:pt>
               </c:strCache>
             </c:strRef>
@@ -4905,12 +5267,14 @@
           </c:spPr>
           <c:trendline>
             <c:trendlineType val="linear"/>
+            <c:intercept val="0"/>
             <c:dispRSqr val="1"/>
+            <c:dispEq val="1"/>
             <c:trendlineLbl>
               <c:layout>
                 <c:manualLayout>
-                  <c:x val="8.3938534955857791E-2"/>
-                  <c:y val="0.12478190995356359"/>
+                  <c:x val="-0.5955111548556421"/>
+                  <c:y val="0.62524642752989312"/>
                 </c:manualLayout>
               </c:layout>
               <c:tx>
@@ -4922,9 +5286,23 @@
                       <a:defRPr/>
                     </a:pPr>
                     <a:r>
-                      <a:rPr lang="en-US"/>
-                      <a:t>Correlation R² = 1</a:t>
+                      <a:rPr lang="en-US" b="1" baseline="0"/>
+                      <a:t>Line Equation:</a:t>
                     </a:r>
+                    <a:r>
+                      <a:rPr lang="en-US" baseline="0"/>
+                      <a:t> y = 0.349x
+</a:t>
+                    </a:r>
+                    <a:r>
+                      <a:rPr lang="en-US" b="1" baseline="0"/>
+                      <a:t>Correlation:</a:t>
+                    </a:r>
+                    <a:r>
+                      <a:rPr lang="en-US" baseline="0"/>
+                      <a:t> R² = 1</a:t>
+                    </a:r>
+                    <a:endParaRPr lang="en-US"/>
                   </a:p>
                 </c:rich>
               </c:tx>
@@ -4965,32 +5343,32 @@
                 <c:formatCode>General</c:formatCode>
                 <c:ptCount val="6"/>
                 <c:pt idx="0">
-                  <c:v>289.14000000000016</c:v>
+                  <c:v>204.46</c:v>
                 </c:pt>
                 <c:pt idx="1">
-                  <c:v>313.17</c:v>
+                  <c:v>221.44</c:v>
                 </c:pt>
                 <c:pt idx="2">
-                  <c:v>409.28999999999985</c:v>
+                  <c:v>289.41999999999996</c:v>
                 </c:pt>
                 <c:pt idx="3">
-                  <c:v>157.20999999999998</c:v>
+                  <c:v>111.16</c:v>
                 </c:pt>
                 <c:pt idx="4">
-                  <c:v>112.86</c:v>
+                  <c:v>79.8</c:v>
                 </c:pt>
                 <c:pt idx="5">
-                  <c:v>137.28</c:v>
+                  <c:v>97.07</c:v>
                 </c:pt>
               </c:numCache>
             </c:numRef>
           </c:yVal>
         </c:ser>
-        <c:axId val="107285120"/>
-        <c:axId val="107303680"/>
+        <c:axId val="93431680"/>
+        <c:axId val="93466624"/>
       </c:scatterChart>
       <c:valAx>
-        <c:axId val="107285120"/>
+        <c:axId val="93431680"/>
         <c:scaling>
           <c:orientation val="minMax"/>
         </c:scaling>
@@ -5006,11 +5384,7 @@
                 </a:pPr>
                 <a:r>
                   <a:rPr lang="en-US" sz="1200"/>
-                  <a:t>Airy</a:t>
-                </a:r>
-                <a:r>
-                  <a:rPr lang="en-US" sz="1200" baseline="0"/>
-                  <a:t> Disk Radius (nm)</a:t>
+                  <a:t>Airy Disk Radius (nm)</a:t>
                 </a:r>
                 <a:endParaRPr lang="en-US"/>
               </a:p>
@@ -5019,12 +5393,12 @@
         </c:title>
         <c:numFmt formatCode="General" sourceLinked="1"/>
         <c:tickLblPos val="nextTo"/>
-        <c:crossAx val="107303680"/>
+        <c:crossAx val="93466624"/>
         <c:crosses val="autoZero"/>
         <c:crossBetween val="midCat"/>
       </c:valAx>
       <c:valAx>
-        <c:axId val="107303680"/>
+        <c:axId val="93466624"/>
         <c:scaling>
           <c:orientation val="minMax"/>
         </c:scaling>
@@ -5033,7 +5407,7 @@
         <c:title>
           <c:tx>
             <c:rich>
-              <a:bodyPr/>
+              <a:bodyPr rot="-5400000" vert="horz"/>
               <a:lstStyle/>
               <a:p>
                 <a:pPr>
@@ -5041,7 +5415,7 @@
                 </a:pPr>
                 <a:r>
                   <a:rPr lang="en-US" sz="1200"/>
-                  <a:t>Gaussian Sigma (nm)</a:t>
+                  <a:t>Gaussian sigma (nm)</a:t>
                 </a:r>
               </a:p>
             </c:rich>
@@ -5049,7 +5423,7 @@
         </c:title>
         <c:numFmt formatCode="General" sourceLinked="1"/>
         <c:tickLblPos val="nextTo"/>
-        <c:crossAx val="107285120"/>
+        <c:crossAx val="93431680"/>
         <c:crosses val="autoZero"/>
         <c:crossBetween val="midCat"/>
       </c:valAx>

</xml_diff>